<commit_message>
update 4.2 how does Reaction do with rendering
</commit_message>
<xml_diff>
--- a/Atech Computers Development  Reference Manual.docx
+++ b/Atech Computers Development  Reference Manual.docx
@@ -234,7 +234,7 @@
           <w:szCs w:val="28"/>
         </w:rPr>
         <w:lastRenderedPageBreak/>
-        <w:t>Version</w:t>
+        <w:t xml:space="preserve">Manual </w:t>
       </w:r>
       <w:r>
         <w:rPr>
@@ -242,7 +242,15 @@
           <w:sz w:val="28"/>
           <w:szCs w:val="28"/>
         </w:rPr>
-        <w:t>s</w:t>
+        <w:t>Version</w:t>
+      </w:r>
+      <w:r>
+        <w:rPr>
+          <w:rStyle w:val="BookTitle"/>
+          <w:sz w:val="28"/>
+          <w:szCs w:val="28"/>
+        </w:rPr>
+        <w:t xml:space="preserve"> Control</w:t>
       </w:r>
     </w:p>
     <w:tbl>
@@ -432,6 +440,12 @@
                 <w:lang w:val="en-US"/>
               </w:rPr>
             </w:pPr>
+            <w:r>
+              <w:rPr>
+                <w:lang w:val="en-US"/>
+              </w:rPr>
+              <w:t>1.0.1</w:t>
+            </w:r>
           </w:p>
         </w:tc>
         <w:tc>
@@ -444,6 +458,20 @@
                 <w:lang w:val="en-US"/>
               </w:rPr>
             </w:pPr>
+            <w:r>
+              <w:rPr>
+                <w:lang w:val="en-US"/>
+              </w:rPr>
+              <w:t>Add 4.2</w:t>
+            </w:r>
+            <w:bookmarkStart w:id="0" w:name="_GoBack"/>
+            <w:bookmarkEnd w:id="0"/>
+            <w:r>
+              <w:rPr>
+                <w:lang w:val="en-US"/>
+              </w:rPr>
+              <w:t xml:space="preserve"> how does Reaction do with rendering</w:t>
+            </w:r>
           </w:p>
         </w:tc>
         <w:tc>
@@ -457,6 +485,12 @@
                 <w:lang w:val="en-US"/>
               </w:rPr>
             </w:pPr>
+            <w:r>
+              <w:rPr>
+                <w:lang w:val="en-US"/>
+              </w:rPr>
+              <w:t>Xiaochen Li</w:t>
+            </w:r>
           </w:p>
         </w:tc>
         <w:tc>
@@ -470,6 +504,12 @@
                 <w:lang w:val="en-US"/>
               </w:rPr>
             </w:pPr>
+            <w:r>
+              <w:rPr>
+                <w:lang w:val="en-US"/>
+              </w:rPr>
+              <w:t>28/4/2016</w:t>
+            </w:r>
           </w:p>
         </w:tc>
       </w:tr>
@@ -3019,8 +3059,6 @@
         </w:rPr>
         <w:br w:type="page"/>
       </w:r>
-      <w:bookmarkStart w:id="0" w:name="_GoBack"/>
-      <w:bookmarkEnd w:id="0"/>
     </w:p>
     <w:p>
       <w:pPr>
@@ -3860,15 +3898,13 @@
           <w:lang w:val="en-US"/>
         </w:rPr>
       </w:pPr>
-      <w:proofErr w:type="gramStart"/>
-      <w:r>
-        <w:rPr>
-          <w:rFonts w:ascii="Arial" w:hAnsi="Arial" w:cs="Arial"/>
-          <w:lang w:val="en-US"/>
-        </w:rPr>
-        <w:t>then</w:t>
-      </w:r>
-      <w:proofErr w:type="gramEnd"/>
+      <w:r>
+        <w:rPr>
+          <w:rFonts w:ascii="Arial" w:hAnsi="Arial" w:cs="Arial"/>
+          <w:lang w:val="en-US"/>
+        </w:rPr>
+        <w:t>Then</w:t>
+      </w:r>
       <w:r>
         <w:rPr>
           <w:rFonts w:ascii="Arial" w:hAnsi="Arial" w:cs="Arial"/>
@@ -3905,17 +3941,511 @@
     </w:p>
     <w:p>
       <w:pPr>
-        <w:rPr>
-          <w:lang w:val="en-US"/>
-        </w:rPr>
-      </w:pPr>
-    </w:p>
-    <w:p>
-      <w:pPr>
-        <w:rPr>
-          <w:lang w:val="en-US"/>
-        </w:rPr>
-      </w:pPr>
+        <w:pStyle w:val="ListParagraph"/>
+        <w:numPr>
+          <w:ilvl w:val="1"/>
+          <w:numId w:val="6"/>
+        </w:numPr>
+        <w:rPr>
+          <w:b/>
+          <w:i/>
+          <w:lang w:val="en-US"/>
+        </w:rPr>
+      </w:pPr>
+      <w:r>
+        <w:rPr>
+          <w:b/>
+          <w:i/>
+          <w:lang w:val="en-US"/>
+        </w:rPr>
+        <w:t xml:space="preserve">How </w:t>
+      </w:r>
+      <w:r>
+        <w:rPr>
+          <w:b/>
+          <w:i/>
+          <w:lang w:val="en-US"/>
+        </w:rPr>
+        <w:t>does Reaction deal</w:t>
+      </w:r>
+      <w:r>
+        <w:rPr>
+          <w:b/>
+          <w:i/>
+          <w:lang w:val="en-US"/>
+        </w:rPr>
+        <w:t xml:space="preserve"> with template rendering</w:t>
+      </w:r>
+    </w:p>
+    <w:p>
+      <w:pPr>
+        <w:spacing w:line="360" w:lineRule="auto"/>
+        <w:jc w:val="both"/>
+        <w:rPr>
+          <w:rFonts w:ascii="Arial" w:hAnsi="Arial" w:cs="Arial"/>
+          <w:lang w:val="en-US"/>
+        </w:rPr>
+      </w:pPr>
+      <w:r>
+        <w:rPr>
+          <w:rFonts w:ascii="Arial" w:hAnsi="Arial" w:cs="Arial"/>
+          <w:lang w:val="en-US"/>
+        </w:rPr>
+        <w:t xml:space="preserve">We already know that FlowRouter provides developers an “action” option in which they can do whatever they like to render pages. The choices may be Angular, React or Blaze. The last one is what Reaction is using by default, and other meteor packages may be employed to implement the first two. </w:t>
+      </w:r>
+    </w:p>
+    <w:p>
+      <w:pPr>
+        <w:rPr>
+          <w:lang w:val="en-US"/>
+        </w:rPr>
+      </w:pPr>
+      <w:r>
+        <w:rPr>
+          <w:noProof/>
+        </w:rPr>
+        <w:drawing>
+          <wp:inline distT="0" distB="0" distL="0" distR="0" wp14:anchorId="4446D1DD" wp14:editId="174718E0">
+            <wp:extent cx="5220429" cy="4201111"/>
+            <wp:effectExtent l="0" t="0" r="0" b="9525"/>
+            <wp:docPr id="9" name="Picture 9"/>
+            <wp:cNvGraphicFramePr>
+              <a:graphicFrameLocks xmlns:a="http://schemas.openxmlformats.org/drawingml/2006/main" noChangeAspect="1"/>
+            </wp:cNvGraphicFramePr>
+            <a:graphic xmlns:a="http://schemas.openxmlformats.org/drawingml/2006/main">
+              <a:graphicData uri="http://schemas.openxmlformats.org/drawingml/2006/picture">
+                <pic:pic xmlns:pic="http://schemas.openxmlformats.org/drawingml/2006/picture">
+                  <pic:nvPicPr>
+                    <pic:cNvPr id="1" name=""/>
+                    <pic:cNvPicPr/>
+                  </pic:nvPicPr>
+                  <pic:blipFill>
+                    <a:blip r:embed="rId15"/>
+                    <a:stretch>
+                      <a:fillRect/>
+                    </a:stretch>
+                  </pic:blipFill>
+                  <pic:spPr>
+                    <a:xfrm>
+                      <a:off x="0" y="0"/>
+                      <a:ext cx="5220429" cy="4201111"/>
+                    </a:xfrm>
+                    <a:prstGeom prst="rect">
+                      <a:avLst/>
+                    </a:prstGeom>
+                  </pic:spPr>
+                </pic:pic>
+              </a:graphicData>
+            </a:graphic>
+          </wp:inline>
+        </w:drawing>
+      </w:r>
+    </w:p>
+    <w:p>
+      <w:pPr>
+        <w:spacing w:line="360" w:lineRule="auto"/>
+        <w:jc w:val="both"/>
+        <w:rPr>
+          <w:lang w:val="en-US"/>
+        </w:rPr>
+      </w:pPr>
+      <w:r>
+        <w:rPr>
+          <w:rFonts w:ascii="Arial" w:hAnsi="Arial" w:cs="Arial"/>
+          <w:lang w:val="en-US"/>
+        </w:rPr>
+        <w:lastRenderedPageBreak/>
+        <w:t>Reaction splits the entire page into several parts: header, footer, template</w:t>
+      </w:r>
+      <w:r>
+        <w:rPr>
+          <w:rFonts w:ascii="Arial" w:hAnsi="Arial" w:cs="Arial"/>
+          <w:lang w:val="en-US"/>
+        </w:rPr>
+        <w:t>, dashboard header</w:t>
+      </w:r>
+      <w:r>
+        <w:rPr>
+          <w:rFonts w:ascii="Arial" w:hAnsi="Arial" w:cs="Arial"/>
+          <w:lang w:val="en-US"/>
+        </w:rPr>
+        <w:t xml:space="preserve"> and dashboard control which can be seen from the picture above. Each of them is a separate template: Header and footer are shared by all pages; </w:t>
+      </w:r>
+      <w:r>
+        <w:rPr>
+          <w:rFonts w:ascii="Arial" w:hAnsi="Arial" w:cs="Arial"/>
+          <w:lang w:val="en-US"/>
+        </w:rPr>
+        <w:t xml:space="preserve">dashboard header and </w:t>
+      </w:r>
+      <w:r>
+        <w:rPr>
+          <w:rFonts w:ascii="Arial" w:hAnsi="Arial" w:cs="Arial"/>
+          <w:lang w:val="en-US"/>
+        </w:rPr>
+        <w:t>setting control template</w:t>
+      </w:r>
+      <w:r>
+        <w:rPr>
+          <w:rFonts w:ascii="Arial" w:hAnsi="Arial" w:cs="Arial"/>
+          <w:lang w:val="en-US"/>
+        </w:rPr>
+        <w:t>s are</w:t>
+      </w:r>
+      <w:r>
+        <w:rPr>
+          <w:rFonts w:ascii="Arial" w:hAnsi="Arial" w:cs="Arial"/>
+          <w:lang w:val="en-US"/>
+        </w:rPr>
+        <w:t xml:space="preserve"> only available for administrators. The “template” region in the picture shows the main part determining the page content. </w:t>
+      </w:r>
+      <w:r>
+        <w:rPr>
+          <w:rFonts w:ascii="Arial" w:hAnsi="Arial" w:cs="Arial"/>
+          <w:lang w:val="en-US"/>
+        </w:rPr>
+        <w:t>All th</w:t>
+      </w:r>
+      <w:r>
+        <w:rPr>
+          <w:rFonts w:ascii="Arial" w:hAnsi="Arial" w:cs="Arial"/>
+          <w:lang w:val="en-US"/>
+        </w:rPr>
+        <w:t>ose parts consist of</w:t>
+      </w:r>
+      <w:r>
+        <w:rPr>
+          <w:rFonts w:ascii="Arial" w:hAnsi="Arial" w:cs="Arial"/>
+          <w:lang w:val="en-US"/>
+        </w:rPr>
+        <w:t xml:space="preserve"> the whole web application page whos</w:t>
+      </w:r>
+      <w:r>
+        <w:rPr>
+          <w:rFonts w:ascii="Arial" w:hAnsi="Arial" w:cs="Arial"/>
+          <w:lang w:val="en-US"/>
+        </w:rPr>
+        <w:t>e template is called “</w:t>
+      </w:r>
+      <w:proofErr w:type="spellStart"/>
+      <w:r>
+        <w:rPr>
+          <w:rFonts w:ascii="Arial" w:hAnsi="Arial" w:cs="Arial"/>
+          <w:lang w:val="en-US"/>
+        </w:rPr>
+        <w:t>coreLayout</w:t>
+      </w:r>
+      <w:proofErr w:type="spellEnd"/>
+      <w:r>
+        <w:rPr>
+          <w:rFonts w:ascii="Arial" w:hAnsi="Arial" w:cs="Arial"/>
+          <w:lang w:val="en-US"/>
+        </w:rPr>
+        <w:t>” defined by “reaction-layout” package</w:t>
+      </w:r>
+      <w:r>
+        <w:rPr>
+          <w:rFonts w:ascii="Arial" w:hAnsi="Arial" w:cs="Arial"/>
+          <w:lang w:val="en-US"/>
+        </w:rPr>
+        <w:t>.</w:t>
+      </w:r>
+      <w:r>
+        <w:rPr>
+          <w:lang w:val="en-US"/>
+        </w:rPr>
+        <w:t xml:space="preserve"> </w:t>
+      </w:r>
+    </w:p>
+    <w:p>
+      <w:pPr>
+        <w:spacing w:line="360" w:lineRule="auto"/>
+        <w:jc w:val="both"/>
+        <w:rPr>
+          <w:lang w:val="en-US"/>
+        </w:rPr>
+      </w:pPr>
+      <w:r>
+        <w:rPr>
+          <w:rFonts w:ascii="Arial" w:hAnsi="Arial" w:cs="Arial"/>
+          <w:lang w:val="en-US"/>
+        </w:rPr>
+        <w:t xml:space="preserve">Usually, developers have no necessity to change the basic structure of core layout. What they are supposed to do is customizing those separate templates to what they need. And then </w:t>
+      </w:r>
+      <w:r>
+        <w:rPr>
+          <w:rFonts w:ascii="Arial" w:hAnsi="Arial" w:cs="Arial"/>
+          <w:lang w:val="en-US"/>
+        </w:rPr>
+        <w:t>c</w:t>
+      </w:r>
+      <w:r>
+        <w:rPr>
+          <w:rFonts w:ascii="Arial" w:hAnsi="Arial" w:cs="Arial"/>
+          <w:lang w:val="en-US"/>
+        </w:rPr>
+        <w:t>ore layout will import th</w:t>
+      </w:r>
+      <w:r>
+        <w:rPr>
+          <w:rFonts w:ascii="Arial" w:hAnsi="Arial" w:cs="Arial"/>
+          <w:lang w:val="en-US"/>
+        </w:rPr>
+        <w:t>em</w:t>
+      </w:r>
+      <w:r>
+        <w:rPr>
+          <w:rFonts w:ascii="Arial" w:hAnsi="Arial" w:cs="Arial"/>
+          <w:lang w:val="en-US"/>
+        </w:rPr>
+        <w:t xml:space="preserve"> into its structure. Therefore, whatever the pages are, the only template to render is “</w:t>
+      </w:r>
+      <w:proofErr w:type="spellStart"/>
+      <w:r>
+        <w:rPr>
+          <w:rFonts w:ascii="Arial" w:hAnsi="Arial" w:cs="Arial"/>
+          <w:lang w:val="en-US"/>
+        </w:rPr>
+        <w:t>coreLayout</w:t>
+      </w:r>
+      <w:proofErr w:type="spellEnd"/>
+      <w:r>
+        <w:rPr>
+          <w:rFonts w:ascii="Arial" w:hAnsi="Arial" w:cs="Arial"/>
+          <w:lang w:val="en-US"/>
+        </w:rPr>
+        <w:t>”.</w:t>
+      </w:r>
+      <w:r>
+        <w:rPr>
+          <w:lang w:val="en-US"/>
+        </w:rPr>
+        <w:t xml:space="preserve">  </w:t>
+      </w:r>
+    </w:p>
+    <w:p>
+      <w:pPr>
+        <w:spacing w:line="360" w:lineRule="auto"/>
+        <w:jc w:val="both"/>
+        <w:rPr>
+          <w:rFonts w:ascii="Arial" w:hAnsi="Arial" w:cs="Arial"/>
+          <w:lang w:val="en-US"/>
+        </w:rPr>
+      </w:pPr>
+      <w:r>
+        <w:rPr>
+          <w:rFonts w:ascii="Arial" w:hAnsi="Arial" w:cs="Arial"/>
+          <w:lang w:val="en-US"/>
+        </w:rPr>
+        <w:t>When rendering with Blaze, Reaction uses “</w:t>
+      </w:r>
+      <w:proofErr w:type="spellStart"/>
+      <w:r>
+        <w:rPr>
+          <w:rFonts w:ascii="Arial" w:hAnsi="Arial" w:cs="Arial"/>
+          <w:lang w:val="en-US"/>
+        </w:rPr>
+        <w:t>BlazeLayout</w:t>
+      </w:r>
+      <w:proofErr w:type="spellEnd"/>
+      <w:r>
+        <w:rPr>
+          <w:rFonts w:ascii="Arial" w:hAnsi="Arial" w:cs="Arial"/>
+          <w:lang w:val="en-US"/>
+        </w:rPr>
+        <w:t>” instead of t</w:t>
+      </w:r>
+      <w:r>
+        <w:rPr>
+          <w:rFonts w:ascii="Arial" w:hAnsi="Arial" w:cs="Arial"/>
+          <w:lang w:val="en-US"/>
+        </w:rPr>
+        <w:t>he built-in Meteor rendering method</w:t>
+      </w:r>
+      <w:r>
+        <w:rPr>
+          <w:rFonts w:ascii="Arial" w:hAnsi="Arial" w:cs="Arial"/>
+          <w:lang w:val="en-US"/>
+        </w:rPr>
+        <w:t xml:space="preserve">. </w:t>
+      </w:r>
+      <w:r>
+        <w:rPr>
+          <w:rFonts w:ascii="Arial" w:hAnsi="Arial" w:cs="Arial"/>
+          <w:lang w:val="en-US"/>
+        </w:rPr>
+        <w:t>“</w:t>
+      </w:r>
+      <w:proofErr w:type="spellStart"/>
+      <w:r>
+        <w:rPr>
+          <w:rFonts w:ascii="Arial" w:hAnsi="Arial" w:cs="Arial"/>
+          <w:lang w:val="en-US"/>
+        </w:rPr>
+        <w:t>BlazeLayout</w:t>
+      </w:r>
+      <w:proofErr w:type="spellEnd"/>
+      <w:r>
+        <w:rPr>
+          <w:rFonts w:ascii="Arial" w:hAnsi="Arial" w:cs="Arial"/>
+          <w:lang w:val="en-US"/>
+        </w:rPr>
+        <w:t>”</w:t>
+      </w:r>
+      <w:r>
+        <w:rPr>
+          <w:rFonts w:ascii="Arial" w:hAnsi="Arial" w:cs="Arial"/>
+          <w:lang w:val="en-US"/>
+        </w:rPr>
+        <w:t xml:space="preserve"> is </w:t>
+      </w:r>
+      <w:r>
+        <w:rPr>
+          <w:rFonts w:ascii="Arial" w:hAnsi="Arial" w:cs="Arial"/>
+          <w:lang w:val="en-US"/>
+        </w:rPr>
+        <w:t xml:space="preserve">a Meteor package </w:t>
+      </w:r>
+      <w:r>
+        <w:rPr>
+          <w:rFonts w:ascii="Arial" w:hAnsi="Arial" w:cs="Arial"/>
+          <w:lang w:val="en-US"/>
+        </w:rPr>
+        <w:t xml:space="preserve">released with FlowRouter and </w:t>
+      </w:r>
+      <w:r>
+        <w:rPr>
+          <w:rFonts w:ascii="Arial" w:hAnsi="Arial" w:cs="Arial"/>
+          <w:lang w:val="en-US"/>
+        </w:rPr>
+        <w:t xml:space="preserve">is more convenient to use. It takes the responsibility to manage template and DOM objects and only receives the template names as parameters. </w:t>
+      </w:r>
+    </w:p>
+    <w:p>
+      <w:pPr>
+        <w:spacing w:line="360" w:lineRule="auto"/>
+        <w:jc w:val="both"/>
+        <w:rPr>
+          <w:rFonts w:ascii="Arial" w:hAnsi="Arial" w:cs="Arial"/>
+          <w:lang w:val="en-US"/>
+        </w:rPr>
+      </w:pPr>
+      <w:r>
+        <w:rPr>
+          <w:rFonts w:ascii="Arial" w:hAnsi="Arial" w:cs="Arial"/>
+          <w:lang w:val="en-US"/>
+        </w:rPr>
+        <w:t>However, only passing core layout and rendering</w:t>
+      </w:r>
+      <w:r>
+        <w:rPr>
+          <w:rFonts w:ascii="Arial" w:hAnsi="Arial" w:cs="Arial"/>
+          <w:lang w:val="en-US"/>
+        </w:rPr>
+        <w:t xml:space="preserve"> it</w:t>
+      </w:r>
+      <w:r>
+        <w:rPr>
+          <w:rFonts w:ascii="Arial" w:hAnsi="Arial" w:cs="Arial"/>
+          <w:lang w:val="en-US"/>
+        </w:rPr>
+        <w:t xml:space="preserve"> is not enough.  </w:t>
+      </w:r>
+      <w:proofErr w:type="spellStart"/>
+      <w:r>
+        <w:rPr>
+          <w:rFonts w:ascii="Arial" w:hAnsi="Arial" w:cs="Arial"/>
+          <w:lang w:val="en-US"/>
+        </w:rPr>
+        <w:t>BlazeLayout</w:t>
+      </w:r>
+      <w:proofErr w:type="spellEnd"/>
+      <w:r>
+        <w:rPr>
+          <w:rFonts w:ascii="Arial" w:hAnsi="Arial" w:cs="Arial"/>
+          <w:lang w:val="en-US"/>
+        </w:rPr>
+        <w:t xml:space="preserve"> also requires the names for those partial templates as an option object </w:t>
+      </w:r>
+      <w:r>
+        <w:rPr>
+          <w:rFonts w:ascii="Arial" w:hAnsi="Arial" w:cs="Arial"/>
+          <w:lang w:val="en-US"/>
+        </w:rPr>
+        <w:t>passed as the second argument.</w:t>
+      </w:r>
+      <w:r>
+        <w:rPr>
+          <w:rFonts w:ascii="Arial" w:hAnsi="Arial" w:cs="Arial"/>
+          <w:lang w:val="en-US"/>
+        </w:rPr>
+        <w:t xml:space="preserve"> The example comes from the home router:</w:t>
+      </w:r>
+    </w:p>
+    <w:p>
+      <w:pPr>
+        <w:spacing w:line="360" w:lineRule="auto"/>
+        <w:jc w:val="both"/>
+        <w:rPr>
+          <w:lang w:val="en-US"/>
+        </w:rPr>
+      </w:pPr>
+      <w:r>
+        <w:rPr>
+          <w:noProof/>
+        </w:rPr>
+        <w:drawing>
+          <wp:inline distT="0" distB="0" distL="0" distR="0" wp14:anchorId="3C288C4B" wp14:editId="65B9CEAE">
+            <wp:extent cx="3248478" cy="1171739"/>
+            <wp:effectExtent l="0" t="0" r="0" b="9525"/>
+            <wp:docPr id="10" name="Picture 10"/>
+            <wp:cNvGraphicFramePr>
+              <a:graphicFrameLocks xmlns:a="http://schemas.openxmlformats.org/drawingml/2006/main" noChangeAspect="1"/>
+            </wp:cNvGraphicFramePr>
+            <a:graphic xmlns:a="http://schemas.openxmlformats.org/drawingml/2006/main">
+              <a:graphicData uri="http://schemas.openxmlformats.org/drawingml/2006/picture">
+                <pic:pic xmlns:pic="http://schemas.openxmlformats.org/drawingml/2006/picture">
+                  <pic:nvPicPr>
+                    <pic:cNvPr id="1" name=""/>
+                    <pic:cNvPicPr/>
+                  </pic:nvPicPr>
+                  <pic:blipFill>
+                    <a:blip r:embed="rId16"/>
+                    <a:stretch>
+                      <a:fillRect/>
+                    </a:stretch>
+                  </pic:blipFill>
+                  <pic:spPr>
+                    <a:xfrm>
+                      <a:off x="0" y="0"/>
+                      <a:ext cx="3248478" cy="1171739"/>
+                    </a:xfrm>
+                    <a:prstGeom prst="rect">
+                      <a:avLst/>
+                    </a:prstGeom>
+                  </pic:spPr>
+                </pic:pic>
+              </a:graphicData>
+            </a:graphic>
+          </wp:inline>
+        </w:drawing>
+      </w:r>
+    </w:p>
+    <w:p>
+      <w:pPr>
+        <w:spacing w:line="360" w:lineRule="auto"/>
+        <w:jc w:val="both"/>
+        <w:rPr>
+          <w:lang w:val="en-US"/>
+        </w:rPr>
+      </w:pPr>
+      <w:r>
+        <w:rPr>
+          <w:rFonts w:ascii="Arial" w:hAnsi="Arial" w:cs="Arial"/>
+          <w:lang w:val="en-US"/>
+        </w:rPr>
+        <w:t>Where the specific templates are needed to be declared, or else they will not be visible.</w:t>
+      </w:r>
       <w:r>
         <w:rPr>
           <w:lang w:val="en-US"/>
@@ -4020,7 +4550,7 @@
         </w:rPr>
         <w:t xml:space="preserve">[1] ReactionCommerce doc, </w:t>
       </w:r>
-      <w:hyperlink r:id="rId15" w:history="1">
+      <w:hyperlink r:id="rId17" w:history="1">
         <w:r>
           <w:rPr>
             <w:rStyle w:val="Hyperlink"/>
@@ -4046,7 +4576,7 @@
         </w:rPr>
         <w:t xml:space="preserve">[2] FlowRouter, </w:t>
       </w:r>
-      <w:hyperlink r:id="rId16" w:history="1">
+      <w:hyperlink r:id="rId18" w:history="1">
         <w:r>
           <w:rPr>
             <w:rStyle w:val="Hyperlink"/>
@@ -4075,7 +4605,7 @@
         </w:rPr>
         <w:t xml:space="preserve">[3] Blaze, </w:t>
       </w:r>
-      <w:hyperlink r:id="rId17" w:history="1">
+      <w:hyperlink r:id="rId19" w:history="1">
         <w:r>
           <w:rPr>
             <w:rStyle w:val="Hyperlink"/>

</xml_diff>

<commit_message>
5.1 CSV file reading and reactive design
</commit_message>
<xml_diff>
--- a/Atech Computers Development  Reference Manual.docx
+++ b/Atech Computers Development  Reference Manual.docx
@@ -523,6 +523,12 @@
                 <w:lang w:val="en-US"/>
               </w:rPr>
             </w:pPr>
+            <w:r>
+              <w:rPr>
+                <w:lang w:val="en-US"/>
+              </w:rPr>
+              <w:t>1.0.2</w:t>
+            </w:r>
           </w:p>
         </w:tc>
         <w:tc>
@@ -535,6 +541,20 @@
                 <w:lang w:val="en-US"/>
               </w:rPr>
             </w:pPr>
+            <w:r>
+              <w:rPr>
+                <w:lang w:val="en-US"/>
+              </w:rPr>
+              <w:t xml:space="preserve">5.1: </w:t>
+            </w:r>
+            <w:bookmarkStart w:id="0" w:name="_GoBack"/>
+            <w:bookmarkEnd w:id="0"/>
+            <w:r>
+              <w:rPr>
+                <w:lang w:val="en-US"/>
+              </w:rPr>
+              <w:t>CSV file import and reactive design</w:t>
+            </w:r>
           </w:p>
         </w:tc>
         <w:tc>
@@ -548,6 +568,12 @@
                 <w:lang w:val="en-US"/>
               </w:rPr>
             </w:pPr>
+            <w:r>
+              <w:rPr>
+                <w:lang w:val="en-US"/>
+              </w:rPr>
+              <w:t>Xiaochen Li</w:t>
+            </w:r>
           </w:p>
         </w:tc>
         <w:tc>
@@ -561,6 +587,12 @@
                 <w:lang w:val="en-US"/>
               </w:rPr>
             </w:pPr>
+            <w:r>
+              <w:rPr>
+                <w:lang w:val="en-US"/>
+              </w:rPr>
+              <w:t>4/5/2016</w:t>
+            </w:r>
           </w:p>
         </w:tc>
       </w:tr>
@@ -3560,8 +3592,6 @@
         </w:rPr>
         <w:t>.</w:t>
       </w:r>
-      <w:bookmarkStart w:id="0" w:name="_GoBack"/>
-      <w:bookmarkEnd w:id="0"/>
     </w:p>
     <w:p>
       <w:pPr>
@@ -4309,7 +4339,21 @@
           <w:rFonts w:ascii="Arial" w:hAnsi="Arial" w:cs="Arial"/>
           <w:lang w:val="en-US"/>
         </w:rPr>
-        <w:t>Reaction splits the entire page into several parts: header, footer, template, dashboard header and dashboard control which can be seen from the picture above. Each of them is a separate template: Header and footer are shared by all pages; dashboard header and setting control templates are only available for administrators. The “template” region in the picture shows the main part determining the page content. All th</w:t>
+        <w:t xml:space="preserve">Reaction splits the entire page into several parts: header, footer, template, dashboard header </w:t>
+      </w:r>
+      <w:r>
+        <w:rPr>
+          <w:rFonts w:ascii="Arial" w:hAnsi="Arial" w:cs="Arial"/>
+          <w:lang w:val="en-US"/>
+        </w:rPr>
+        <w:t xml:space="preserve">and dashboard control. </w:t>
+      </w:r>
+      <w:r>
+        <w:rPr>
+          <w:rFonts w:ascii="Arial" w:hAnsi="Arial" w:cs="Arial"/>
+          <w:lang w:val="en-US"/>
+        </w:rPr>
+        <w:t>Each of them is a separate template: Header and footer are shared by all pages; dashboard header and setting control templates are only available for administrators. The “template” region in the picture shows the main part determining the page content. All th</w:t>
       </w:r>
       <w:r>
         <w:rPr>
@@ -4675,15 +4719,1567 @@
     </w:p>
     <w:p>
       <w:pPr>
-        <w:rPr>
-          <w:lang w:val="en-US"/>
-        </w:rPr>
-      </w:pPr>
-      <w:r>
-        <w:rPr>
-          <w:lang w:val="en-US"/>
+        <w:pStyle w:val="ListParagraph"/>
+        <w:numPr>
+          <w:ilvl w:val="0"/>
+          <w:numId w:val="6"/>
+        </w:numPr>
+        <w:spacing w:before="240" w:after="240" w:line="360" w:lineRule="auto"/>
+        <w:rPr>
+          <w:rStyle w:val="BookTitle"/>
+          <w:sz w:val="28"/>
+          <w:szCs w:val="28"/>
+        </w:rPr>
+      </w:pPr>
+      <w:r>
+        <w:rPr>
+          <w:rStyle w:val="BookTitle"/>
+          <w:sz w:val="28"/>
+          <w:szCs w:val="28"/>
         </w:rPr>
         <w:lastRenderedPageBreak/>
+        <w:t xml:space="preserve"> Functionality Development</w:t>
+      </w:r>
+    </w:p>
+    <w:p>
+      <w:pPr>
+        <w:spacing w:line="360" w:lineRule="auto"/>
+        <w:jc w:val="both"/>
+        <w:rPr>
+          <w:rFonts w:ascii="Arial" w:hAnsi="Arial" w:cs="Arial"/>
+          <w:lang w:val="en-US"/>
+        </w:rPr>
+      </w:pPr>
+      <w:r>
+        <w:rPr>
+          <w:rFonts w:ascii="Arial" w:hAnsi="Arial" w:cs="Arial"/>
+          <w:lang w:val="en-US"/>
+        </w:rPr>
+        <w:t xml:space="preserve">This chapter will be in charge of explaining how each functionality is developed, especially in terms of the technical details on the basis of the previous chapters. The functionalities are addressed by </w:t>
+      </w:r>
+      <w:r>
+        <w:rPr>
+          <w:rFonts w:ascii="Arial" w:hAnsi="Arial" w:cs="Arial"/>
+          <w:lang w:val="en-US"/>
+        </w:rPr>
+        <w:t xml:space="preserve">the </w:t>
+      </w:r>
+      <w:r>
+        <w:rPr>
+          <w:rFonts w:ascii="Arial" w:hAnsi="Arial" w:cs="Arial"/>
+          <w:lang w:val="en-US"/>
+        </w:rPr>
+        <w:t xml:space="preserve">client, and they are the features that </w:t>
+      </w:r>
+      <w:r>
+        <w:rPr>
+          <w:rFonts w:ascii="Arial" w:hAnsi="Arial" w:cs="Arial"/>
+          <w:lang w:val="en-US"/>
+        </w:rPr>
+        <w:t xml:space="preserve">the </w:t>
+      </w:r>
+      <w:r>
+        <w:rPr>
+          <w:rFonts w:ascii="Arial" w:hAnsi="Arial" w:cs="Arial"/>
+          <w:lang w:val="en-US"/>
+        </w:rPr>
+        <w:t>client’s website and most of the current</w:t>
+      </w:r>
+      <w:r>
+        <w:rPr>
+          <w:rFonts w:ascii="Arial" w:hAnsi="Arial" w:cs="Arial"/>
+          <w:lang w:val="en-US"/>
+        </w:rPr>
+        <w:t xml:space="preserve"> platforms fail to provide</w:t>
+      </w:r>
+      <w:r>
+        <w:rPr>
+          <w:rFonts w:ascii="Arial" w:hAnsi="Arial" w:cs="Arial"/>
+          <w:lang w:val="en-US"/>
+        </w:rPr>
+        <w:t>.</w:t>
+      </w:r>
+    </w:p>
+    <w:p>
+      <w:pPr>
+        <w:pStyle w:val="ListParagraph"/>
+        <w:numPr>
+          <w:ilvl w:val="1"/>
+          <w:numId w:val="6"/>
+        </w:numPr>
+        <w:rPr>
+          <w:b/>
+          <w:i/>
+          <w:lang w:val="en-US"/>
+        </w:rPr>
+      </w:pPr>
+      <w:r>
+        <w:rPr>
+          <w:b/>
+          <w:i/>
+          <w:lang w:val="en-US"/>
+        </w:rPr>
+        <w:t>CSV File I</w:t>
+      </w:r>
+      <w:r>
+        <w:rPr>
+          <w:b/>
+          <w:i/>
+          <w:lang w:val="en-US"/>
+        </w:rPr>
+        <w:t>mport</w:t>
+      </w:r>
+    </w:p>
+    <w:p>
+      <w:pPr>
+        <w:spacing w:line="360" w:lineRule="auto"/>
+        <w:jc w:val="both"/>
+        <w:rPr>
+          <w:rFonts w:ascii="Arial" w:hAnsi="Arial" w:cs="Arial"/>
+          <w:lang w:val="en-US"/>
+        </w:rPr>
+      </w:pPr>
+      <w:r>
+        <w:rPr>
+          <w:rFonts w:ascii="Arial" w:hAnsi="Arial" w:cs="Arial"/>
+          <w:lang w:val="en-US"/>
+        </w:rPr>
+        <w:t xml:space="preserve">This is the feature that our client has been asking for. He has multiple product providers, all of which sell several categories of products and usually update their stock database and share out spreadsheets to their customers regularly. </w:t>
+      </w:r>
+      <w:r>
+        <w:rPr>
+          <w:rFonts w:ascii="Arial" w:hAnsi="Arial" w:cs="Arial"/>
+          <w:lang w:val="en-US"/>
+        </w:rPr>
+        <w:t>It has been a trouble for our client to update all the information. What he has kept doing is going to the providers’ websites and check if some product is still available in stock. Now he is looking for a system that can be customized with this function.</w:t>
+      </w:r>
+    </w:p>
+    <w:p>
+      <w:pPr>
+        <w:spacing w:line="360" w:lineRule="auto"/>
+        <w:jc w:val="both"/>
+        <w:rPr>
+          <w:rFonts w:ascii="Arial" w:hAnsi="Arial" w:cs="Arial"/>
+          <w:lang w:val="en-US"/>
+        </w:rPr>
+      </w:pPr>
+      <w:r>
+        <w:rPr>
+          <w:rFonts w:ascii="Arial" w:hAnsi="Arial" w:cs="Arial"/>
+          <w:lang w:val="en-US"/>
+        </w:rPr>
+        <w:t xml:space="preserve">There are several technical points to be considered before development. First, how to read files on the client side. </w:t>
+      </w:r>
+      <w:r>
+        <w:rPr>
+          <w:rFonts w:ascii="Arial" w:hAnsi="Arial" w:cs="Arial"/>
+          <w:lang w:val="en-US"/>
+        </w:rPr>
+        <w:t>Meteor is a client side framework; and furthermore, it is reasonable to parse the files on the client side</w:t>
+      </w:r>
+      <w:r>
+        <w:rPr>
+          <w:rFonts w:ascii="Arial" w:hAnsi="Arial" w:cs="Arial"/>
+          <w:lang w:val="en-US"/>
+        </w:rPr>
+        <w:t>, just with one call of remote method to insert the product data</w:t>
+      </w:r>
+      <w:r>
+        <w:rPr>
+          <w:rFonts w:ascii="Arial" w:hAnsi="Arial" w:cs="Arial"/>
+          <w:lang w:val="en-US"/>
+        </w:rPr>
+        <w:t>.</w:t>
+      </w:r>
+      <w:r>
+        <w:rPr>
+          <w:rFonts w:ascii="Arial" w:hAnsi="Arial" w:cs="Arial"/>
+          <w:lang w:val="en-US"/>
+        </w:rPr>
+        <w:t xml:space="preserve"> But</w:t>
+      </w:r>
+      <w:r>
+        <w:rPr>
+          <w:rFonts w:ascii="Arial" w:hAnsi="Arial" w:cs="Arial"/>
+          <w:lang w:val="en-US"/>
+        </w:rPr>
+        <w:t xml:space="preserve"> if the files are processed on the server, there </w:t>
+      </w:r>
+      <w:r>
+        <w:rPr>
+          <w:rFonts w:ascii="Arial" w:hAnsi="Arial" w:cs="Arial"/>
+          <w:lang w:val="en-US"/>
+        </w:rPr>
+        <w:t>will be</w:t>
+      </w:r>
+      <w:r>
+        <w:rPr>
+          <w:rFonts w:ascii="Arial" w:hAnsi="Arial" w:cs="Arial"/>
+          <w:lang w:val="en-US"/>
+        </w:rPr>
+        <w:t xml:space="preserve"> several times of client-server interactions to complete the procedure</w:t>
+      </w:r>
+      <w:r>
+        <w:rPr>
+          <w:rFonts w:ascii="Arial" w:hAnsi="Arial" w:cs="Arial"/>
+          <w:lang w:val="en-US"/>
+        </w:rPr>
+        <w:t>: transmits the files, the server returns</w:t>
+      </w:r>
+      <w:r>
+        <w:rPr>
+          <w:rFonts w:ascii="Arial" w:hAnsi="Arial" w:cs="Arial"/>
+          <w:lang w:val="en-US"/>
+        </w:rPr>
+        <w:t xml:space="preserve"> </w:t>
+      </w:r>
+      <w:r>
+        <w:rPr>
+          <w:rFonts w:ascii="Arial" w:hAnsi="Arial" w:cs="Arial"/>
+          <w:lang w:val="en-US"/>
+        </w:rPr>
+        <w:t>the results and then the items needed are inserted into the database.</w:t>
+      </w:r>
+    </w:p>
+    <w:p>
+      <w:pPr>
+        <w:spacing w:line="360" w:lineRule="auto"/>
+        <w:jc w:val="both"/>
+        <w:rPr>
+          <w:rFonts w:ascii="Arial" w:hAnsi="Arial" w:cs="Arial"/>
+          <w:lang w:val="en-US"/>
+        </w:rPr>
+      </w:pPr>
+      <w:r>
+        <w:rPr>
+          <w:rFonts w:ascii="Arial" w:hAnsi="Arial" w:cs="Arial"/>
+          <w:lang w:val="en-US"/>
+        </w:rPr>
+        <w:t xml:space="preserve">Second, and possibly the trickiest part of the file import functionality, how to incorporate several formats of csv files into one database. They have different names for the </w:t>
+      </w:r>
+      <w:r>
+        <w:rPr>
+          <w:rFonts w:ascii="Arial" w:hAnsi="Arial" w:cs="Arial"/>
+          <w:lang w:val="en-US"/>
+        </w:rPr>
+        <w:t>same column, they</w:t>
+      </w:r>
+      <w:r>
+        <w:rPr>
+          <w:rFonts w:ascii="Arial" w:hAnsi="Arial" w:cs="Arial"/>
+          <w:lang w:val="en-US"/>
+        </w:rPr>
+        <w:t xml:space="preserve"> include different fields</w:t>
+      </w:r>
+      <w:r>
+        <w:rPr>
+          <w:rFonts w:ascii="Arial" w:hAnsi="Arial" w:cs="Arial"/>
+          <w:lang w:val="en-US"/>
+        </w:rPr>
+        <w:t>, and they also own</w:t>
+      </w:r>
+      <w:r>
+        <w:rPr>
+          <w:rFonts w:ascii="Arial" w:hAnsi="Arial" w:cs="Arial"/>
+          <w:lang w:val="en-US"/>
+        </w:rPr>
+        <w:t xml:space="preserve"> the fields that never have values but are still required to keep. </w:t>
+      </w:r>
+      <w:r>
+        <w:rPr>
+          <w:rFonts w:ascii="Arial" w:hAnsi="Arial" w:cs="Arial"/>
+          <w:lang w:val="en-US"/>
+        </w:rPr>
+        <w:t>Reaction implements the product collection in its way, and it makes things more complicated as we must also be careful about not affecting the current logic.</w:t>
+      </w:r>
+    </w:p>
+    <w:p>
+      <w:pPr>
+        <w:spacing w:line="360" w:lineRule="auto"/>
+        <w:jc w:val="both"/>
+        <w:rPr>
+          <w:rFonts w:ascii="Arial" w:hAnsi="Arial" w:cs="Arial"/>
+          <w:lang w:val="en-US"/>
+        </w:rPr>
+      </w:pPr>
+      <w:r>
+        <w:rPr>
+          <w:rFonts w:ascii="Arial" w:hAnsi="Arial" w:cs="Arial"/>
+          <w:lang w:val="en-US"/>
+        </w:rPr>
+        <w:t>Third, the parsed result</w:t>
+      </w:r>
+      <w:r>
+        <w:rPr>
+          <w:rFonts w:ascii="Arial" w:hAnsi="Arial" w:cs="Arial"/>
+          <w:lang w:val="en-US"/>
+        </w:rPr>
+        <w:t>s</w:t>
+      </w:r>
+      <w:r>
+        <w:rPr>
+          <w:rFonts w:ascii="Arial" w:hAnsi="Arial" w:cs="Arial"/>
+          <w:lang w:val="en-US"/>
+        </w:rPr>
+        <w:t xml:space="preserve"> must be listed on the page and </w:t>
+      </w:r>
+      <w:r>
+        <w:rPr>
+          <w:rFonts w:ascii="Arial" w:hAnsi="Arial" w:cs="Arial"/>
+          <w:lang w:val="en-US"/>
+        </w:rPr>
+        <w:t>thus the users are</w:t>
+      </w:r>
+      <w:r>
+        <w:rPr>
+          <w:rFonts w:ascii="Arial" w:hAnsi="Arial" w:cs="Arial"/>
+          <w:lang w:val="en-US"/>
+        </w:rPr>
+        <w:t xml:space="preserve"> given a chance to check all the product information that is about to be inserted into the database. </w:t>
+      </w:r>
+      <w:r>
+        <w:rPr>
+          <w:rFonts w:ascii="Arial" w:hAnsi="Arial" w:cs="Arial"/>
+          <w:lang w:val="en-US"/>
+        </w:rPr>
+        <w:t>And the users are allowed to delete the products that are possibly not necessary any more. Furthermore, as illustrated by the sample csv files, more than one thous</w:t>
+      </w:r>
+      <w:r>
+        <w:rPr>
+          <w:rFonts w:ascii="Arial" w:hAnsi="Arial" w:cs="Arial"/>
+          <w:lang w:val="en-US"/>
+        </w:rPr>
+        <w:t>and products in a single file are</w:t>
+      </w:r>
+      <w:r>
+        <w:rPr>
+          <w:rFonts w:ascii="Arial" w:hAnsi="Arial" w:cs="Arial"/>
+          <w:lang w:val="en-US"/>
+        </w:rPr>
+        <w:t xml:space="preserve"> expected. So the</w:t>
+      </w:r>
+      <w:r>
+        <w:rPr>
+          <w:rFonts w:ascii="Arial" w:hAnsi="Arial" w:cs="Arial"/>
+          <w:lang w:val="en-US"/>
+        </w:rPr>
+        <w:t xml:space="preserve"> acceptable</w:t>
+      </w:r>
+      <w:r>
+        <w:rPr>
+          <w:rFonts w:ascii="Arial" w:hAnsi="Arial" w:cs="Arial"/>
+          <w:lang w:val="en-US"/>
+        </w:rPr>
+        <w:t xml:space="preserve"> time for parsing </w:t>
+      </w:r>
+      <w:r>
+        <w:rPr>
+          <w:rFonts w:ascii="Arial" w:hAnsi="Arial" w:cs="Arial"/>
+          <w:lang w:val="en-US"/>
+        </w:rPr>
+        <w:t xml:space="preserve">a file is our concern. </w:t>
+      </w:r>
+      <w:r>
+        <w:rPr>
+          <w:rFonts w:ascii="Arial" w:hAnsi="Arial" w:cs="Arial"/>
+          <w:lang w:val="en-US"/>
+        </w:rPr>
+        <w:t xml:space="preserve">In terms of displaying the information, </w:t>
+      </w:r>
+      <w:r>
+        <w:rPr>
+          <w:rFonts w:ascii="Arial" w:hAnsi="Arial" w:cs="Arial"/>
+          <w:lang w:val="en-US"/>
+        </w:rPr>
+        <w:t>listing all the products in paging can be a</w:t>
+      </w:r>
+      <w:r>
+        <w:rPr>
+          <w:rFonts w:ascii="Arial" w:hAnsi="Arial" w:cs="Arial"/>
+          <w:lang w:val="en-US"/>
+        </w:rPr>
+        <w:t>n appropriate way</w:t>
+      </w:r>
+      <w:r>
+        <w:rPr>
+          <w:rFonts w:ascii="Arial" w:hAnsi="Arial" w:cs="Arial"/>
+          <w:lang w:val="en-US"/>
+        </w:rPr>
+        <w:t>.</w:t>
+      </w:r>
+    </w:p>
+    <w:p>
+      <w:pPr>
+        <w:spacing w:line="360" w:lineRule="auto"/>
+        <w:jc w:val="both"/>
+        <w:rPr>
+          <w:rFonts w:ascii="Arial" w:hAnsi="Arial" w:cs="Arial"/>
+          <w:lang w:val="en-US"/>
+        </w:rPr>
+      </w:pPr>
+      <w:r>
+        <w:rPr>
+          <w:rFonts w:ascii="Arial" w:hAnsi="Arial" w:cs="Arial"/>
+          <w:lang w:val="en-US"/>
+        </w:rPr>
+        <w:t xml:space="preserve">The final step of the whole process is calling the remote methods and inserting all the products into mongo. </w:t>
+      </w:r>
+      <w:r>
+        <w:rPr>
+          <w:rFonts w:ascii="Arial" w:hAnsi="Arial" w:cs="Arial"/>
+          <w:lang w:val="en-US"/>
+        </w:rPr>
+        <w:t>We have not got involved in this document in the database details at this moment. There are expectation of rules of updating the information and we will refer to the client when we have questions.</w:t>
+      </w:r>
+    </w:p>
+    <w:p>
+      <w:pPr>
+        <w:pStyle w:val="ListParagraph"/>
+        <w:numPr>
+          <w:ilvl w:val="2"/>
+          <w:numId w:val="6"/>
+        </w:numPr>
+        <w:rPr>
+          <w:b/>
+          <w:i/>
+          <w:lang w:val="en-US"/>
+        </w:rPr>
+      </w:pPr>
+      <w:r>
+        <w:rPr>
+          <w:b/>
+          <w:i/>
+          <w:lang w:val="en-US"/>
+        </w:rPr>
+        <w:lastRenderedPageBreak/>
+        <w:t>File Reading</w:t>
+      </w:r>
+    </w:p>
+    <w:p>
+      <w:pPr>
+        <w:spacing w:line="360" w:lineRule="auto"/>
+        <w:jc w:val="both"/>
+        <w:rPr>
+          <w:lang w:val="en-US"/>
+        </w:rPr>
+      </w:pPr>
+      <w:r>
+        <w:rPr>
+          <w:rFonts w:ascii="Arial" w:hAnsi="Arial" w:cs="Arial"/>
+          <w:lang w:val="en-US"/>
+        </w:rPr>
+        <w:t xml:space="preserve">One easier starting point of file scanning is to find a library </w:t>
+      </w:r>
+      <w:r>
+        <w:rPr>
+          <w:rFonts w:ascii="Arial" w:hAnsi="Arial" w:cs="Arial"/>
+          <w:lang w:val="en-US"/>
+        </w:rPr>
+        <w:t xml:space="preserve">for reading csv files rather than developing one of ourselves. </w:t>
+      </w:r>
+      <w:r>
+        <w:rPr>
+          <w:rFonts w:ascii="Arial" w:hAnsi="Arial" w:cs="Arial" w:hint="eastAsia"/>
+          <w:lang w:val="en-US"/>
+        </w:rPr>
+        <w:t>O</w:t>
+      </w:r>
+      <w:r>
+        <w:rPr>
+          <w:rFonts w:ascii="Arial" w:hAnsi="Arial" w:cs="Arial"/>
+          <w:lang w:val="en-US"/>
+        </w:rPr>
+        <w:t>ne of the libraries</w:t>
+      </w:r>
+      <w:r>
+        <w:rPr>
+          <w:rFonts w:ascii="Arial" w:hAnsi="Arial" w:cs="Arial"/>
+          <w:lang w:val="en-US"/>
+        </w:rPr>
+        <w:t xml:space="preserve"> called “PapaParse” is a powerful csv file reader for the browser written in JavaScript. </w:t>
+      </w:r>
+      <w:r>
+        <w:rPr>
+          <w:rFonts w:ascii="Arial" w:hAnsi="Arial" w:cs="Arial"/>
+          <w:lang w:val="en-US"/>
+        </w:rPr>
+        <w:t>It is</w:t>
+      </w:r>
+      <w:r>
+        <w:rPr>
+          <w:rFonts w:ascii="Arial" w:hAnsi="Arial" w:cs="Arial"/>
+          <w:lang w:val="en-US"/>
+        </w:rPr>
+        <w:t xml:space="preserve"> very small with</w:t>
+      </w:r>
+      <w:r>
+        <w:rPr>
+          <w:rFonts w:ascii="Arial" w:hAnsi="Arial" w:cs="Arial"/>
+          <w:lang w:val="en-US"/>
+        </w:rPr>
+        <w:t xml:space="preserve"> only 15kb</w:t>
+      </w:r>
+      <w:r>
+        <w:rPr>
+          <w:rFonts w:ascii="Arial" w:hAnsi="Arial" w:cs="Arial"/>
+          <w:lang w:val="en-US"/>
+        </w:rPr>
+        <w:t xml:space="preserve"> in size</w:t>
+      </w:r>
+      <w:r>
+        <w:rPr>
+          <w:rFonts w:ascii="Arial" w:hAnsi="Arial" w:cs="Arial"/>
+          <w:lang w:val="en-US"/>
+        </w:rPr>
+        <w:t>. Generally speaking, it only has one method but it is sufficiently powerful to read both csv files and txt files.</w:t>
+      </w:r>
+      <w:r>
+        <w:rPr>
+          <w:lang w:val="en-US"/>
+        </w:rPr>
+        <w:t xml:space="preserve"> </w:t>
+      </w:r>
+    </w:p>
+    <w:p>
+      <w:pPr>
+        <w:spacing w:line="360" w:lineRule="auto"/>
+        <w:jc w:val="both"/>
+        <w:rPr>
+          <w:rFonts w:ascii="Arial" w:hAnsi="Arial" w:cs="Arial"/>
+          <w:lang w:val="en-US"/>
+        </w:rPr>
+      </w:pPr>
+      <w:r>
+        <w:rPr>
+          <w:rFonts w:ascii="Arial" w:hAnsi="Arial" w:cs="Arial"/>
+          <w:lang w:val="en-US"/>
+        </w:rPr>
+        <w:t>PapaParse also has another stream called BabyParse which is maintained for Nodejs apps. BabyParse is simpler but is quite sufficient for our csv reading. The main differen</w:t>
+      </w:r>
+      <w:r>
+        <w:rPr>
+          <w:rFonts w:ascii="Arial" w:hAnsi="Arial" w:cs="Arial"/>
+          <w:lang w:val="en-US"/>
+        </w:rPr>
+        <w:t xml:space="preserve">ce between two libraries is that </w:t>
+      </w:r>
+      <w:r>
+        <w:rPr>
+          <w:rFonts w:ascii="Arial" w:hAnsi="Arial" w:cs="Arial"/>
+          <w:lang w:val="en-US"/>
+        </w:rPr>
+        <w:t xml:space="preserve">BabyParse uses Nodejs file system package ‘fs’ </w:t>
+      </w:r>
+      <w:r>
+        <w:rPr>
+          <w:rFonts w:ascii="Arial" w:hAnsi="Arial" w:cs="Arial"/>
+          <w:lang w:val="en-US"/>
+        </w:rPr>
+        <w:t xml:space="preserve">while PapaParse </w:t>
+      </w:r>
+      <w:r>
+        <w:rPr>
+          <w:rFonts w:ascii="Arial" w:hAnsi="Arial" w:cs="Arial"/>
+          <w:lang w:val="en-US"/>
+        </w:rPr>
+        <w:t>has more functionalities and does not</w:t>
+      </w:r>
+      <w:r>
+        <w:rPr>
+          <w:rFonts w:ascii="Arial" w:hAnsi="Arial" w:cs="Arial"/>
+          <w:lang w:val="en-US"/>
+        </w:rPr>
+        <w:t xml:space="preserve"> need a file system</w:t>
+      </w:r>
+      <w:r>
+        <w:rPr>
+          <w:rFonts w:ascii="Arial" w:hAnsi="Arial" w:cs="Arial"/>
+          <w:lang w:val="en-US"/>
+        </w:rPr>
+        <w:t xml:space="preserve"> because it is browser-based.</w:t>
+      </w:r>
+    </w:p>
+    <w:p>
+      <w:pPr>
+        <w:spacing w:line="360" w:lineRule="auto"/>
+        <w:jc w:val="both"/>
+        <w:rPr>
+          <w:rFonts w:ascii="Arial" w:hAnsi="Arial" w:cs="Arial"/>
+          <w:lang w:val="en-US"/>
+        </w:rPr>
+      </w:pPr>
+      <w:r>
+        <w:rPr>
+          <w:rFonts w:ascii="Arial" w:hAnsi="Arial" w:cs="Arial"/>
+          <w:lang w:val="en-US"/>
+        </w:rPr>
+        <w:t>BabyParse cannot parse files (in terms of the file system) because ‘fs’</w:t>
+      </w:r>
+      <w:r>
+        <w:rPr>
+          <w:rFonts w:ascii="Arial" w:hAnsi="Arial" w:cs="Arial"/>
+          <w:lang w:val="en-US"/>
+        </w:rPr>
+        <w:t xml:space="preserve"> package</w:t>
+      </w:r>
+      <w:r>
+        <w:rPr>
+          <w:rFonts w:ascii="Arial" w:hAnsi="Arial" w:cs="Arial"/>
+          <w:lang w:val="en-US"/>
+        </w:rPr>
+        <w:t xml:space="preserve"> does not exist on </w:t>
+      </w:r>
+      <w:r>
+        <w:rPr>
+          <w:rFonts w:ascii="Arial" w:hAnsi="Arial" w:cs="Arial"/>
+          <w:lang w:val="en-US"/>
+        </w:rPr>
+        <w:t xml:space="preserve">the </w:t>
+      </w:r>
+      <w:r>
+        <w:rPr>
+          <w:rFonts w:ascii="Arial" w:hAnsi="Arial" w:cs="Arial"/>
+          <w:lang w:val="en-US"/>
+        </w:rPr>
+        <w:t>client side</w:t>
+      </w:r>
+      <w:r>
+        <w:rPr>
+          <w:rFonts w:ascii="Arial" w:hAnsi="Arial" w:cs="Arial"/>
+          <w:lang w:val="en-US"/>
+        </w:rPr>
+        <w:t xml:space="preserve"> (browser), but reading a JSON string is quite possible. So our way out is to find a reader to read files submitted from the inputs into a JSON string. FileReader object in the browsers is a tool to asynchronously read a file or a blob. </w:t>
+      </w:r>
+      <w:r>
+        <w:rPr>
+          <w:rFonts w:ascii="Arial" w:hAnsi="Arial" w:cs="Arial"/>
+          <w:lang w:val="en-US"/>
+        </w:rPr>
+        <w:t xml:space="preserve">Statistics of how good the browsers support FileReader can be found in </w:t>
+      </w:r>
+      <w:hyperlink r:id="rId17" w:history="1">
+        <w:r>
+          <w:rPr>
+            <w:rStyle w:val="Hyperlink"/>
+            <w:rFonts w:ascii="Arial" w:hAnsi="Arial" w:cs="Arial"/>
+            <w:lang w:val="en-US"/>
+          </w:rPr>
+          <w:t>http://caniuse.com/#feat=filereader</w:t>
+        </w:r>
+      </w:hyperlink>
+      <w:r>
+        <w:rPr>
+          <w:rFonts w:ascii="Arial" w:hAnsi="Arial" w:cs="Arial"/>
+          <w:lang w:val="en-US"/>
+        </w:rPr>
+        <w:t>, where we</w:t>
+      </w:r>
+      <w:r>
+        <w:rPr>
+          <w:rFonts w:ascii="Arial" w:hAnsi="Arial" w:cs="Arial"/>
+          <w:lang w:val="en-US"/>
+        </w:rPr>
+        <w:t xml:space="preserve"> </w:t>
+      </w:r>
+      <w:r>
+        <w:rPr>
+          <w:rFonts w:ascii="Arial" w:hAnsi="Arial" w:cs="Arial"/>
+          <w:lang w:val="en-US"/>
+        </w:rPr>
+        <w:t>can see that FileReader is available in almost all recent desktop and mobile browsers.</w:t>
+      </w:r>
+    </w:p>
+    <w:p>
+      <w:pPr>
+        <w:spacing w:line="360" w:lineRule="auto"/>
+        <w:jc w:val="both"/>
+        <w:rPr>
+          <w:rFonts w:ascii="Arial" w:hAnsi="Arial" w:cs="Arial"/>
+          <w:lang w:val="en-US"/>
+        </w:rPr>
+      </w:pPr>
+      <w:r>
+        <w:rPr>
+          <w:rFonts w:ascii="Arial" w:hAnsi="Arial" w:cs="Arial"/>
+          <w:lang w:val="en-US"/>
+        </w:rPr>
+        <w:t>One example of usage of BabyParse is:</w:t>
+      </w:r>
+    </w:p>
+    <w:p>
+      <w:pPr>
+        <w:spacing w:line="360" w:lineRule="auto"/>
+        <w:jc w:val="both"/>
+        <w:rPr>
+          <w:lang w:val="en-US"/>
+        </w:rPr>
+      </w:pPr>
+      <w:r>
+        <w:rPr>
+          <w:noProof/>
+        </w:rPr>
+        <w:drawing>
+          <wp:inline distT="0" distB="0" distL="0" distR="0" wp14:anchorId="171176EB" wp14:editId="6B112520">
+            <wp:extent cx="4467849" cy="2086266"/>
+            <wp:effectExtent l="0" t="0" r="9525" b="9525"/>
+            <wp:docPr id="11" name="Picture 11"/>
+            <wp:cNvGraphicFramePr>
+              <a:graphicFrameLocks xmlns:a="http://schemas.openxmlformats.org/drawingml/2006/main" noChangeAspect="1"/>
+            </wp:cNvGraphicFramePr>
+            <a:graphic xmlns:a="http://schemas.openxmlformats.org/drawingml/2006/main">
+              <a:graphicData uri="http://schemas.openxmlformats.org/drawingml/2006/picture">
+                <pic:pic xmlns:pic="http://schemas.openxmlformats.org/drawingml/2006/picture">
+                  <pic:nvPicPr>
+                    <pic:cNvPr id="1" name=""/>
+                    <pic:cNvPicPr/>
+                  </pic:nvPicPr>
+                  <pic:blipFill>
+                    <a:blip r:embed="rId18"/>
+                    <a:stretch>
+                      <a:fillRect/>
+                    </a:stretch>
+                  </pic:blipFill>
+                  <pic:spPr>
+                    <a:xfrm>
+                      <a:off x="0" y="0"/>
+                      <a:ext cx="4467849" cy="2086266"/>
+                    </a:xfrm>
+                    <a:prstGeom prst="rect">
+                      <a:avLst/>
+                    </a:prstGeom>
+                  </pic:spPr>
+                </pic:pic>
+              </a:graphicData>
+            </a:graphic>
+          </wp:inline>
+        </w:drawing>
+      </w:r>
+    </w:p>
+    <w:p>
+      <w:pPr>
+        <w:spacing w:line="360" w:lineRule="auto"/>
+        <w:jc w:val="both"/>
+        <w:rPr>
+          <w:rFonts w:ascii="Arial" w:hAnsi="Arial" w:cs="Arial"/>
+          <w:lang w:val="en-US"/>
+        </w:rPr>
+      </w:pPr>
+      <w:r>
+        <w:rPr>
+          <w:rFonts w:ascii="Arial" w:hAnsi="Arial" w:cs="Arial"/>
+          <w:lang w:val="en-US"/>
+        </w:rPr>
+        <w:t>FileReader receives several callback functions to implement the asynchronous reading, with one of the callbacks “</w:t>
+      </w:r>
+      <w:proofErr w:type="spellStart"/>
+      <w:r>
+        <w:rPr>
+          <w:rFonts w:ascii="Arial" w:hAnsi="Arial" w:cs="Arial"/>
+          <w:lang w:val="en-US"/>
+        </w:rPr>
+        <w:t>onload</w:t>
+      </w:r>
+      <w:proofErr w:type="spellEnd"/>
+      <w:r>
+        <w:rPr>
+          <w:rFonts w:ascii="Arial" w:hAnsi="Arial" w:cs="Arial"/>
+          <w:lang w:val="en-US"/>
+        </w:rPr>
+        <w:t>”</w:t>
+      </w:r>
+      <w:r>
+        <w:rPr>
+          <w:rFonts w:ascii="Arial" w:hAnsi="Arial" w:cs="Arial"/>
+          <w:lang w:val="en-US"/>
+        </w:rPr>
+        <w:t xml:space="preserve"> </w:t>
+      </w:r>
+      <w:r>
+        <w:rPr>
+          <w:rFonts w:ascii="Arial" w:hAnsi="Arial" w:cs="Arial"/>
+          <w:lang w:val="en-US"/>
+        </w:rPr>
+        <w:t>that oc</w:t>
+      </w:r>
+      <w:r>
+        <w:rPr>
+          <w:rFonts w:ascii="Arial" w:hAnsi="Arial" w:cs="Arial"/>
+          <w:lang w:val="en-US"/>
+        </w:rPr>
+        <w:t>curs when a read operation by </w:t>
+      </w:r>
+      <w:r>
+        <w:rPr>
+          <w:rFonts w:ascii="Arial" w:hAnsi="Arial" w:cs="Arial"/>
+          <w:lang w:val="en-US"/>
+        </w:rPr>
+        <w:t xml:space="preserve">the </w:t>
+      </w:r>
+      <w:r>
+        <w:rPr>
+          <w:rFonts w:ascii="Arial" w:hAnsi="Arial" w:cs="Arial"/>
+          <w:bCs/>
+          <w:lang w:val="en-US"/>
+        </w:rPr>
+        <w:t>FileReader</w:t>
+      </w:r>
+      <w:r>
+        <w:rPr>
+          <w:rFonts w:ascii="Arial" w:hAnsi="Arial" w:cs="Arial"/>
+          <w:lang w:val="en-US"/>
+        </w:rPr>
+        <w:t> </w:t>
+      </w:r>
+      <w:r>
+        <w:rPr>
+          <w:rFonts w:ascii="Arial" w:hAnsi="Arial" w:cs="Arial"/>
+          <w:lang w:val="en-US"/>
+        </w:rPr>
+        <w:t>object successfully completes</w:t>
+      </w:r>
+      <w:r>
+        <w:rPr>
+          <w:rFonts w:ascii="Arial" w:hAnsi="Arial" w:cs="Arial"/>
+          <w:lang w:val="en-US"/>
+        </w:rPr>
+        <w:t xml:space="preserve"> </w:t>
+      </w:r>
+      <w:r>
+        <w:rPr>
+          <w:rFonts w:ascii="Arial" w:hAnsi="Arial" w:cs="Arial"/>
+          <w:color w:val="5B9BD5" w:themeColor="accent1"/>
+          <w:vertAlign w:val="superscript"/>
+          <w:lang w:val="en-US"/>
+        </w:rPr>
+        <w:t>[4]</w:t>
+      </w:r>
+      <w:r>
+        <w:rPr>
+          <w:rFonts w:ascii="Arial" w:hAnsi="Arial" w:cs="Arial"/>
+          <w:color w:val="5B9BD5" w:themeColor="accent1"/>
+          <w:vertAlign w:val="superscript"/>
+          <w:lang w:val="en-US"/>
+        </w:rPr>
+        <w:t>.</w:t>
+      </w:r>
+      <w:r>
+        <w:rPr>
+          <w:rFonts w:ascii="Arial" w:hAnsi="Arial" w:cs="Arial"/>
+          <w:color w:val="5B9BD5" w:themeColor="accent1"/>
+          <w:lang w:val="en-US"/>
+        </w:rPr>
+        <w:t xml:space="preserve"> </w:t>
+      </w:r>
+      <w:r>
+        <w:rPr>
+          <w:rFonts w:ascii="Arial" w:hAnsi="Arial" w:cs="Arial"/>
+          <w:lang w:val="en-US"/>
+        </w:rPr>
+        <w:t>Reading operation is called after all the callback functions are defined. As we call to read the file as text here, the result is returned as</w:t>
+      </w:r>
+      <w:r>
+        <w:rPr>
+          <w:rFonts w:ascii="Arial" w:hAnsi="Arial" w:cs="Arial"/>
+          <w:lang w:val="en-US"/>
+        </w:rPr>
+        <w:t xml:space="preserve"> a JSON string</w:t>
+      </w:r>
+      <w:r>
+        <w:rPr>
+          <w:rFonts w:ascii="Arial" w:hAnsi="Arial" w:cs="Arial"/>
+          <w:lang w:val="en-US"/>
+        </w:rPr>
+        <w:t xml:space="preserve"> by </w:t>
+      </w:r>
+      <w:proofErr w:type="spellStart"/>
+      <w:r>
+        <w:rPr>
+          <w:rFonts w:ascii="Arial" w:hAnsi="Arial" w:cs="Arial"/>
+          <w:lang w:val="en-US"/>
+        </w:rPr>
+        <w:t>reader.result</w:t>
+      </w:r>
+      <w:proofErr w:type="spellEnd"/>
+      <w:r>
+        <w:rPr>
+          <w:rFonts w:ascii="Arial" w:hAnsi="Arial" w:cs="Arial"/>
+          <w:lang w:val="en-US"/>
+        </w:rPr>
+        <w:t xml:space="preserve"> </w:t>
+      </w:r>
+      <w:r>
+        <w:rPr>
+          <w:rFonts w:ascii="Arial" w:hAnsi="Arial" w:cs="Arial"/>
+          <w:lang w:val="en-US"/>
+        </w:rPr>
+        <w:t>representing</w:t>
+      </w:r>
+      <w:r>
+        <w:rPr>
+          <w:rFonts w:ascii="Arial" w:hAnsi="Arial" w:cs="Arial"/>
+          <w:lang w:val="en-US"/>
+        </w:rPr>
+        <w:t xml:space="preserve"> the csv file content. </w:t>
+      </w:r>
+    </w:p>
+    <w:p>
+      <w:pPr>
+        <w:spacing w:line="360" w:lineRule="auto"/>
+        <w:jc w:val="both"/>
+        <w:rPr>
+          <w:lang w:val="en-US"/>
+        </w:rPr>
+      </w:pPr>
+      <w:r>
+        <w:rPr>
+          <w:rFonts w:ascii="Arial" w:hAnsi="Arial" w:cs="Arial"/>
+          <w:lang w:val="en-US"/>
+        </w:rPr>
+        <w:t>BabyParse translates the JSON string into JavaScript objects. The object is an array, the title line being the first element. With the help of this title line, we can determine which provider the csv file belongs to.</w:t>
+      </w:r>
+      <w:r>
+        <w:rPr>
+          <w:lang w:val="en-US"/>
+        </w:rPr>
+        <w:t xml:space="preserve"> </w:t>
+      </w:r>
+    </w:p>
+    <w:p>
+      <w:pPr>
+        <w:pStyle w:val="ListParagraph"/>
+        <w:numPr>
+          <w:ilvl w:val="2"/>
+          <w:numId w:val="6"/>
+        </w:numPr>
+        <w:rPr>
+          <w:b/>
+          <w:i/>
+          <w:lang w:val="en-US"/>
+        </w:rPr>
+      </w:pPr>
+      <w:r>
+        <w:rPr>
+          <w:b/>
+          <w:i/>
+          <w:lang w:val="en-US"/>
+        </w:rPr>
+        <w:lastRenderedPageBreak/>
+        <w:t>Reactive Design</w:t>
+      </w:r>
+    </w:p>
+    <w:p>
+      <w:pPr>
+        <w:spacing w:line="360" w:lineRule="auto"/>
+        <w:jc w:val="both"/>
+        <w:rPr>
+          <w:rFonts w:ascii="Arial" w:hAnsi="Arial" w:cs="Arial"/>
+          <w:lang w:val="en-US"/>
+        </w:rPr>
+      </w:pPr>
+      <w:r>
+        <w:rPr>
+          <w:rFonts w:ascii="Arial" w:hAnsi="Arial" w:cs="Arial"/>
+          <w:lang w:val="en-US"/>
+        </w:rPr>
+        <w:t>R</w:t>
+      </w:r>
+      <w:r>
+        <w:rPr>
+          <w:rFonts w:ascii="Arial" w:hAnsi="Arial" w:cs="Arial"/>
+          <w:lang w:val="en-US"/>
+        </w:rPr>
+        <w:t>eactive programming</w:t>
+      </w:r>
+      <w:r>
+        <w:rPr>
+          <w:rFonts w:ascii="Arial" w:hAnsi="Arial" w:cs="Arial"/>
+          <w:lang w:val="en-US"/>
+        </w:rPr>
+        <w:t> </w:t>
+      </w:r>
+      <w:r>
+        <w:rPr>
+          <w:rFonts w:ascii="Arial" w:hAnsi="Arial" w:cs="Arial"/>
+          <w:lang w:val="en-US"/>
+        </w:rPr>
+        <w:t>is a</w:t>
+      </w:r>
+      <w:r>
+        <w:rPr>
+          <w:rFonts w:ascii="Arial" w:hAnsi="Arial" w:cs="Arial"/>
+          <w:lang w:val="en-US"/>
+        </w:rPr>
+        <w:t> </w:t>
+      </w:r>
+      <w:hyperlink r:id="rId19" w:tooltip="Programming paradigm" w:history="1">
+        <w:r>
+          <w:rPr>
+            <w:rFonts w:ascii="Arial" w:hAnsi="Arial" w:cs="Arial"/>
+            <w:lang w:val="en-US"/>
+          </w:rPr>
+          <w:t>programming paradigm</w:t>
+        </w:r>
+      </w:hyperlink>
+      <w:r>
+        <w:rPr>
+          <w:rFonts w:ascii="Arial" w:hAnsi="Arial" w:cs="Arial"/>
+          <w:lang w:val="en-US"/>
+        </w:rPr>
+        <w:t> </w:t>
+      </w:r>
+      <w:r>
+        <w:rPr>
+          <w:rFonts w:ascii="Arial" w:hAnsi="Arial" w:cs="Arial"/>
+          <w:lang w:val="en-US"/>
+        </w:rPr>
+        <w:t>oriented around</w:t>
+      </w:r>
+      <w:r>
+        <w:rPr>
+          <w:rFonts w:ascii="Arial" w:hAnsi="Arial" w:cs="Arial"/>
+          <w:lang w:val="en-US"/>
+        </w:rPr>
+        <w:t> </w:t>
+      </w:r>
+      <w:hyperlink r:id="rId20" w:tooltip="Dataflow programming" w:history="1">
+        <w:r>
+          <w:rPr>
+            <w:rFonts w:ascii="Arial" w:hAnsi="Arial" w:cs="Arial"/>
+            <w:lang w:val="en-US"/>
+          </w:rPr>
+          <w:t>data flows</w:t>
+        </w:r>
+      </w:hyperlink>
+      <w:r>
+        <w:rPr>
+          <w:rFonts w:ascii="Arial" w:hAnsi="Arial" w:cs="Arial"/>
+          <w:lang w:val="en-US"/>
+        </w:rPr>
+        <w:t> </w:t>
+      </w:r>
+      <w:r>
+        <w:rPr>
+          <w:rFonts w:ascii="Arial" w:hAnsi="Arial" w:cs="Arial"/>
+          <w:lang w:val="en-US"/>
+        </w:rPr>
+        <w:t>and the propagation of change. This means that it should be possible to express static or dynamic data flows with ease in the programming languages used, and that the underlying execution model will automatically propagate changes through the data flow</w:t>
+      </w:r>
+      <w:r>
+        <w:rPr>
+          <w:rFonts w:ascii="Arial" w:hAnsi="Arial" w:cs="Arial"/>
+          <w:lang w:val="en-US"/>
+        </w:rPr>
+        <w:t xml:space="preserve"> </w:t>
+      </w:r>
+      <w:r>
+        <w:rPr>
+          <w:rFonts w:ascii="Arial" w:hAnsi="Arial" w:cs="Arial"/>
+          <w:color w:val="5B9BD5" w:themeColor="accent1"/>
+          <w:vertAlign w:val="superscript"/>
+          <w:lang w:val="en-US"/>
+        </w:rPr>
+        <w:t>[5]</w:t>
+      </w:r>
+      <w:r>
+        <w:rPr>
+          <w:rFonts w:ascii="Arial" w:hAnsi="Arial" w:cs="Arial"/>
+          <w:lang w:val="en-US"/>
+        </w:rPr>
+        <w:t>.</w:t>
+      </w:r>
+    </w:p>
+    <w:p>
+      <w:pPr>
+        <w:spacing w:line="360" w:lineRule="auto"/>
+        <w:jc w:val="both"/>
+        <w:rPr>
+          <w:rFonts w:ascii="Arial" w:hAnsi="Arial" w:cs="Arial"/>
+          <w:lang w:val="en-US"/>
+        </w:rPr>
+      </w:pPr>
+      <w:r>
+        <w:rPr>
+          <w:rFonts w:ascii="Arial" w:hAnsi="Arial" w:cs="Arial"/>
+          <w:lang w:val="en-US"/>
+        </w:rPr>
+        <w:t>As for our csv file importing functionality, reactive design refers that the product list can be automatically</w:t>
+      </w:r>
+      <w:r>
+        <w:rPr>
+          <w:rFonts w:ascii="Arial" w:hAnsi="Arial" w:cs="Arial"/>
+          <w:lang w:val="en-US"/>
+        </w:rPr>
+        <w:t xml:space="preserve"> change</w:t>
+      </w:r>
+      <w:r>
+        <w:rPr>
+          <w:rFonts w:ascii="Arial" w:hAnsi="Arial" w:cs="Arial"/>
+          <w:lang w:val="en-US"/>
+        </w:rPr>
+        <w:t xml:space="preserve">d after another file is imported without the need for the developers to manage page updates. Meteor has built in reactive mechanism with the help of spacebar and Blaze. This manual will not concern </w:t>
+      </w:r>
+      <w:r>
+        <w:rPr>
+          <w:rFonts w:ascii="Arial" w:hAnsi="Arial" w:cs="Arial"/>
+          <w:lang w:val="en-US"/>
+        </w:rPr>
+        <w:t xml:space="preserve">the </w:t>
+      </w:r>
+      <w:r>
+        <w:rPr>
+          <w:rFonts w:ascii="Arial" w:hAnsi="Arial" w:cs="Arial"/>
+          <w:lang w:val="en-US"/>
+        </w:rPr>
+        <w:t xml:space="preserve">implementation of </w:t>
+      </w:r>
+      <w:r>
+        <w:rPr>
+          <w:rFonts w:ascii="Arial" w:hAnsi="Arial" w:cs="Arial"/>
+          <w:lang w:val="en-US"/>
+        </w:rPr>
+        <w:t>Meteor r</w:t>
+      </w:r>
+      <w:r>
+        <w:rPr>
+          <w:rFonts w:ascii="Arial" w:hAnsi="Arial" w:cs="Arial"/>
+          <w:lang w:val="en-US"/>
+        </w:rPr>
+        <w:t xml:space="preserve">eactive </w:t>
+      </w:r>
+      <w:r>
+        <w:rPr>
+          <w:rFonts w:ascii="Arial" w:hAnsi="Arial" w:cs="Arial"/>
+          <w:lang w:val="en-US"/>
+        </w:rPr>
+        <w:t>design</w:t>
+      </w:r>
+      <w:r>
+        <w:rPr>
+          <w:rFonts w:ascii="Arial" w:hAnsi="Arial" w:cs="Arial"/>
+          <w:lang w:val="en-US"/>
+        </w:rPr>
+        <w:t>.</w:t>
+      </w:r>
+      <w:r>
+        <w:rPr>
+          <w:rFonts w:ascii="Arial" w:hAnsi="Arial" w:cs="Arial"/>
+          <w:lang w:val="en-US"/>
+        </w:rPr>
+        <w:t xml:space="preserve"> It only gives a brief introduction of how our project is employing the design. </w:t>
+      </w:r>
+    </w:p>
+    <w:p>
+      <w:pPr>
+        <w:spacing w:line="360" w:lineRule="auto"/>
+        <w:jc w:val="both"/>
+        <w:rPr>
+          <w:rFonts w:ascii="Arial" w:hAnsi="Arial" w:cs="Arial"/>
+          <w:lang w:val="en-US"/>
+        </w:rPr>
+      </w:pPr>
+      <w:r>
+        <w:rPr>
+          <w:rFonts w:ascii="Arial" w:hAnsi="Arial" w:cs="Arial"/>
+          <w:lang w:val="en-US"/>
+        </w:rPr>
+        <w:t>The ReactiveDict package is a general-purpose reactive da</w:t>
+      </w:r>
+      <w:r>
+        <w:rPr>
+          <w:rFonts w:ascii="Arial" w:hAnsi="Arial" w:cs="Arial"/>
+          <w:lang w:val="en-US"/>
+        </w:rPr>
+        <w:t>tatype for use with Tracker, providing</w:t>
+      </w:r>
+      <w:r>
+        <w:rPr>
+          <w:rFonts w:ascii="Arial" w:hAnsi="Arial" w:cs="Arial"/>
+          <w:lang w:val="en-US"/>
+        </w:rPr>
+        <w:t xml:space="preserve"> reacti</w:t>
+      </w:r>
+      <w:r>
+        <w:rPr>
+          <w:rFonts w:ascii="Arial" w:hAnsi="Arial" w:cs="Arial"/>
+          <w:lang w:val="en-US"/>
+        </w:rPr>
+        <w:t>ve get, set and equal functions. It</w:t>
+      </w:r>
+      <w:r>
+        <w:rPr>
+          <w:rFonts w:ascii="Arial" w:hAnsi="Arial" w:cs="Arial"/>
+          <w:lang w:val="en-US"/>
+        </w:rPr>
+        <w:t xml:space="preserve"> traces all the values defined in it and triggers a corresponding functions to run once it detects value changes.</w:t>
+      </w:r>
+    </w:p>
+    <w:p>
+      <w:pPr>
+        <w:spacing w:line="360" w:lineRule="auto"/>
+        <w:jc w:val="both"/>
+        <w:rPr>
+          <w:rFonts w:ascii="Arial" w:hAnsi="Arial" w:cs="Arial"/>
+          <w:lang w:val="en-US"/>
+        </w:rPr>
+      </w:pPr>
+      <w:r>
+        <w:rPr>
+          <w:rFonts w:ascii="Arial" w:hAnsi="Arial" w:cs="Arial"/>
+          <w:lang w:val="en-US"/>
+        </w:rPr>
+        <w:t xml:space="preserve">Working with templates, ReactiveDict does not definitely need Tracker, because the Blaze rendering mechanism takes the responsibility. Template interpreter looks for any ReactiveDict instance in helpers and traces the value changes. If any change is detected, the page will be automatically re-rendered. </w:t>
+      </w:r>
+    </w:p>
+    <w:p>
+      <w:pPr>
+        <w:spacing w:line="360" w:lineRule="auto"/>
+        <w:jc w:val="both"/>
+        <w:rPr>
+          <w:rFonts w:ascii="Arial" w:hAnsi="Arial" w:cs="Arial"/>
+          <w:lang w:val="en-US"/>
+        </w:rPr>
+      </w:pPr>
+      <w:r>
+        <w:rPr>
+          <w:rFonts w:ascii="Arial" w:hAnsi="Arial" w:cs="Arial"/>
+          <w:lang w:val="en-US"/>
+        </w:rPr>
+        <w:t>A template can define a ReactiveDict instance of its own in onCreated callback functions like:</w:t>
+      </w:r>
+    </w:p>
+    <w:p>
+      <w:pPr>
+        <w:spacing w:line="360" w:lineRule="auto"/>
+        <w:jc w:val="both"/>
+        <w:rPr>
+          <w:rFonts w:ascii="Arial" w:hAnsi="Arial" w:cs="Arial"/>
+          <w:lang w:val="en-US"/>
+        </w:rPr>
+      </w:pPr>
+      <w:r>
+        <w:rPr>
+          <w:noProof/>
+        </w:rPr>
+        <w:drawing>
+          <wp:inline distT="0" distB="0" distL="0" distR="0" wp14:anchorId="2991A992" wp14:editId="46EF4304">
+            <wp:extent cx="4143953" cy="1038370"/>
+            <wp:effectExtent l="0" t="0" r="0" b="9525"/>
+            <wp:docPr id="12" name="Picture 12"/>
+            <wp:cNvGraphicFramePr>
+              <a:graphicFrameLocks xmlns:a="http://schemas.openxmlformats.org/drawingml/2006/main" noChangeAspect="1"/>
+            </wp:cNvGraphicFramePr>
+            <a:graphic xmlns:a="http://schemas.openxmlformats.org/drawingml/2006/main">
+              <a:graphicData uri="http://schemas.openxmlformats.org/drawingml/2006/picture">
+                <pic:pic xmlns:pic="http://schemas.openxmlformats.org/drawingml/2006/picture">
+                  <pic:nvPicPr>
+                    <pic:cNvPr id="1" name=""/>
+                    <pic:cNvPicPr/>
+                  </pic:nvPicPr>
+                  <pic:blipFill>
+                    <a:blip r:embed="rId21"/>
+                    <a:stretch>
+                      <a:fillRect/>
+                    </a:stretch>
+                  </pic:blipFill>
+                  <pic:spPr>
+                    <a:xfrm>
+                      <a:off x="0" y="0"/>
+                      <a:ext cx="4143953" cy="1038370"/>
+                    </a:xfrm>
+                    <a:prstGeom prst="rect">
+                      <a:avLst/>
+                    </a:prstGeom>
+                  </pic:spPr>
+                </pic:pic>
+              </a:graphicData>
+            </a:graphic>
+          </wp:inline>
+        </w:drawing>
+      </w:r>
+      <w:r>
+        <w:rPr>
+          <w:rFonts w:ascii="Arial" w:hAnsi="Arial" w:cs="Arial"/>
+          <w:lang w:val="en-US"/>
+        </w:rPr>
+        <w:t xml:space="preserve"> </w:t>
+      </w:r>
+    </w:p>
+    <w:p>
+      <w:pPr>
+        <w:spacing w:line="360" w:lineRule="auto"/>
+        <w:jc w:val="both"/>
+        <w:rPr>
+          <w:rFonts w:ascii="Arial" w:hAnsi="Arial" w:cs="Arial"/>
+          <w:lang w:val="en-US"/>
+        </w:rPr>
+      </w:pPr>
+      <w:r>
+        <w:rPr>
+          <w:rFonts w:ascii="Arial" w:hAnsi="Arial" w:cs="Arial"/>
+          <w:lang w:val="en-US"/>
+        </w:rPr>
+        <w:t xml:space="preserve">Thus, “state” can be referenced by “IbuyitProductImport” template instance. </w:t>
+      </w:r>
+      <w:r>
+        <w:rPr>
+          <w:rFonts w:ascii="Arial" w:hAnsi="Arial" w:cs="Arial"/>
+          <w:lang w:val="en-US"/>
+        </w:rPr>
+        <w:t xml:space="preserve">The template instance can be obtained by </w:t>
+      </w:r>
+      <w:proofErr w:type="gramStart"/>
+      <w:r>
+        <w:rPr>
+          <w:rFonts w:ascii="Arial" w:hAnsi="Arial" w:cs="Arial"/>
+          <w:lang w:val="en-US"/>
+        </w:rPr>
+        <w:t>Template.instance(</w:t>
+      </w:r>
+      <w:proofErr w:type="gramEnd"/>
+      <w:r>
+        <w:rPr>
+          <w:rFonts w:ascii="Arial" w:hAnsi="Arial" w:cs="Arial"/>
+          <w:lang w:val="en-US"/>
+        </w:rPr>
+        <w:t>) in helpers and as the second parameter of event functions:</w:t>
+      </w:r>
+    </w:p>
+    <w:p>
+      <w:pPr>
+        <w:spacing w:line="360" w:lineRule="auto"/>
+        <w:jc w:val="both"/>
+        <w:rPr>
+          <w:rFonts w:ascii="Arial" w:hAnsi="Arial" w:cs="Arial"/>
+          <w:lang w:val="en-US"/>
+        </w:rPr>
+      </w:pPr>
+      <w:r>
+        <w:rPr>
+          <w:noProof/>
+        </w:rPr>
+        <w:drawing>
+          <wp:inline distT="0" distB="0" distL="0" distR="0" wp14:anchorId="51266828" wp14:editId="66D66F7A">
+            <wp:extent cx="3610479" cy="1467055"/>
+            <wp:effectExtent l="0" t="0" r="0" b="0"/>
+            <wp:docPr id="13" name="Picture 13"/>
+            <wp:cNvGraphicFramePr>
+              <a:graphicFrameLocks xmlns:a="http://schemas.openxmlformats.org/drawingml/2006/main" noChangeAspect="1"/>
+            </wp:cNvGraphicFramePr>
+            <a:graphic xmlns:a="http://schemas.openxmlformats.org/drawingml/2006/main">
+              <a:graphicData uri="http://schemas.openxmlformats.org/drawingml/2006/picture">
+                <pic:pic xmlns:pic="http://schemas.openxmlformats.org/drawingml/2006/picture">
+                  <pic:nvPicPr>
+                    <pic:cNvPr id="1" name=""/>
+                    <pic:cNvPicPr/>
+                  </pic:nvPicPr>
+                  <pic:blipFill>
+                    <a:blip r:embed="rId22"/>
+                    <a:stretch>
+                      <a:fillRect/>
+                    </a:stretch>
+                  </pic:blipFill>
+                  <pic:spPr>
+                    <a:xfrm>
+                      <a:off x="0" y="0"/>
+                      <a:ext cx="3610479" cy="1467055"/>
+                    </a:xfrm>
+                    <a:prstGeom prst="rect">
+                      <a:avLst/>
+                    </a:prstGeom>
+                  </pic:spPr>
+                </pic:pic>
+              </a:graphicData>
+            </a:graphic>
+          </wp:inline>
+        </w:drawing>
+      </w:r>
+      <w:r>
+        <w:rPr>
+          <w:rFonts w:ascii="Arial" w:hAnsi="Arial" w:cs="Arial"/>
+          <w:lang w:val="en-US"/>
+        </w:rPr>
+        <w:t xml:space="preserve"> </w:t>
+      </w:r>
+    </w:p>
+    <w:p>
+      <w:pPr>
+        <w:spacing w:line="360" w:lineRule="auto"/>
+        <w:jc w:val="both"/>
+        <w:rPr>
+          <w:rFonts w:ascii="Arial" w:hAnsi="Arial" w:cs="Arial"/>
+          <w:lang w:val="en-US"/>
+        </w:rPr>
+      </w:pPr>
+      <w:r>
+        <w:rPr>
+          <w:noProof/>
+        </w:rPr>
+        <w:lastRenderedPageBreak/>
+        <w:drawing>
+          <wp:inline distT="0" distB="0" distL="0" distR="0" wp14:anchorId="498793F7" wp14:editId="62524EDB">
+            <wp:extent cx="4763165" cy="1219370"/>
+            <wp:effectExtent l="0" t="0" r="0" b="0"/>
+            <wp:docPr id="14" name="Picture 14"/>
+            <wp:cNvGraphicFramePr>
+              <a:graphicFrameLocks xmlns:a="http://schemas.openxmlformats.org/drawingml/2006/main" noChangeAspect="1"/>
+            </wp:cNvGraphicFramePr>
+            <a:graphic xmlns:a="http://schemas.openxmlformats.org/drawingml/2006/main">
+              <a:graphicData uri="http://schemas.openxmlformats.org/drawingml/2006/picture">
+                <pic:pic xmlns:pic="http://schemas.openxmlformats.org/drawingml/2006/picture">
+                  <pic:nvPicPr>
+                    <pic:cNvPr id="1" name=""/>
+                    <pic:cNvPicPr/>
+                  </pic:nvPicPr>
+                  <pic:blipFill>
+                    <a:blip r:embed="rId23"/>
+                    <a:stretch>
+                      <a:fillRect/>
+                    </a:stretch>
+                  </pic:blipFill>
+                  <pic:spPr>
+                    <a:xfrm>
+                      <a:off x="0" y="0"/>
+                      <a:ext cx="4763165" cy="1219370"/>
+                    </a:xfrm>
+                    <a:prstGeom prst="rect">
+                      <a:avLst/>
+                    </a:prstGeom>
+                  </pic:spPr>
+                </pic:pic>
+              </a:graphicData>
+            </a:graphic>
+          </wp:inline>
+        </w:drawing>
+      </w:r>
+      <w:r>
+        <w:rPr>
+          <w:rFonts w:ascii="Arial" w:hAnsi="Arial" w:cs="Arial"/>
+          <w:lang w:val="en-US"/>
+        </w:rPr>
+        <w:t xml:space="preserve"> </w:t>
+      </w:r>
+    </w:p>
+    <w:p>
+      <w:pPr>
+        <w:spacing w:line="360" w:lineRule="auto"/>
+        <w:jc w:val="both"/>
+        <w:rPr>
+          <w:rFonts w:ascii="Arial" w:hAnsi="Arial" w:cs="Arial"/>
+          <w:lang w:val="en-US"/>
+        </w:rPr>
+      </w:pPr>
+      <w:r>
+        <w:rPr>
+          <w:rFonts w:ascii="Arial" w:hAnsi="Arial" w:cs="Arial"/>
+          <w:lang w:val="en-US"/>
+        </w:rPr>
+        <w:t>The helper function “</w:t>
+      </w:r>
+      <w:proofErr w:type="spellStart"/>
+      <w:r>
+        <w:rPr>
+          <w:rFonts w:ascii="Arial" w:hAnsi="Arial" w:cs="Arial"/>
+          <w:lang w:val="en-US"/>
+        </w:rPr>
+        <w:t>productList</w:t>
+      </w:r>
+      <w:proofErr w:type="spellEnd"/>
+      <w:r>
+        <w:rPr>
+          <w:rFonts w:ascii="Arial" w:hAnsi="Arial" w:cs="Arial"/>
+          <w:lang w:val="en-US"/>
+        </w:rPr>
+        <w:t>” is called in the template and then the page will be updated after we submit a new csv file.</w:t>
+      </w:r>
+    </w:p>
+    <w:p>
+      <w:pPr>
+        <w:spacing w:line="360" w:lineRule="auto"/>
+        <w:jc w:val="both"/>
+        <w:rPr>
+          <w:rFonts w:ascii="Arial" w:hAnsi="Arial" w:cs="Arial"/>
+          <w:lang w:val="en-US"/>
+        </w:rPr>
+      </w:pPr>
+      <w:r>
+        <w:rPr>
+          <w:noProof/>
+        </w:rPr>
+        <w:drawing>
+          <wp:inline distT="0" distB="0" distL="0" distR="0" wp14:anchorId="1E83FA07" wp14:editId="6E8A4209">
+            <wp:extent cx="5077534" cy="2114845"/>
+            <wp:effectExtent l="0" t="0" r="8890" b="0"/>
+            <wp:docPr id="15" name="Picture 15"/>
+            <wp:cNvGraphicFramePr>
+              <a:graphicFrameLocks xmlns:a="http://schemas.openxmlformats.org/drawingml/2006/main" noChangeAspect="1"/>
+            </wp:cNvGraphicFramePr>
+            <a:graphic xmlns:a="http://schemas.openxmlformats.org/drawingml/2006/main">
+              <a:graphicData uri="http://schemas.openxmlformats.org/drawingml/2006/picture">
+                <pic:pic xmlns:pic="http://schemas.openxmlformats.org/drawingml/2006/picture">
+                  <pic:nvPicPr>
+                    <pic:cNvPr id="1" name=""/>
+                    <pic:cNvPicPr/>
+                  </pic:nvPicPr>
+                  <pic:blipFill>
+                    <a:blip r:embed="rId24"/>
+                    <a:stretch>
+                      <a:fillRect/>
+                    </a:stretch>
+                  </pic:blipFill>
+                  <pic:spPr>
+                    <a:xfrm>
+                      <a:off x="0" y="0"/>
+                      <a:ext cx="5077534" cy="2114845"/>
+                    </a:xfrm>
+                    <a:prstGeom prst="rect">
+                      <a:avLst/>
+                    </a:prstGeom>
+                  </pic:spPr>
+                </pic:pic>
+              </a:graphicData>
+            </a:graphic>
+          </wp:inline>
+        </w:drawing>
+      </w:r>
+      <w:r>
+        <w:rPr>
+          <w:rFonts w:ascii="Arial" w:hAnsi="Arial" w:cs="Arial"/>
+          <w:lang w:val="en-US"/>
+        </w:rPr>
+        <w:t xml:space="preserve"> </w:t>
+      </w:r>
+      <w:r>
+        <w:rPr>
+          <w:rFonts w:ascii="Arial" w:hAnsi="Arial" w:cs="Arial"/>
+          <w:lang w:val="en-US"/>
+        </w:rPr>
+        <w:br w:type="page"/>
+      </w:r>
+    </w:p>
+    <w:p>
+      <w:pPr>
+        <w:rPr>
+          <w:lang w:val="en-US"/>
+        </w:rPr>
+      </w:pPr>
+    </w:p>
+    <w:p>
+      <w:pPr>
+        <w:rPr>
+          <w:lang w:val="en-US"/>
+        </w:rPr>
+      </w:pPr>
+    </w:p>
+    <w:p>
+      <w:pPr>
+        <w:rPr>
+          <w:lang w:val="en-US"/>
+        </w:rPr>
+      </w:pPr>
+      <w:r>
+        <w:rPr>
+          <w:lang w:val="en-US"/>
+        </w:rPr>
         <w:t>Build &amp; Deployment</w:t>
       </w:r>
     </w:p>
@@ -4770,7 +6366,7 @@
         </w:rPr>
         <w:t xml:space="preserve">[1] ReactionCommerce doc, </w:t>
       </w:r>
-      <w:hyperlink r:id="rId17" w:history="1">
+      <w:hyperlink r:id="rId25" w:history="1">
         <w:r>
           <w:rPr>
             <w:rStyle w:val="Hyperlink"/>
@@ -4796,7 +6392,7 @@
         </w:rPr>
         <w:t xml:space="preserve">[2] FlowRouter, </w:t>
       </w:r>
-      <w:hyperlink r:id="rId18" w:history="1">
+      <w:hyperlink r:id="rId26" w:history="1">
         <w:r>
           <w:rPr>
             <w:rStyle w:val="Hyperlink"/>
@@ -4811,8 +6407,8 @@
       <w:pPr>
         <w:spacing w:after="0" w:line="360" w:lineRule="auto"/>
         <w:rPr>
+          <w:rStyle w:val="Hyperlink"/>
           <w:rFonts w:cs="Arial"/>
-          <w:i/>
           <w:iCs/>
           <w:color w:val="4472C4" w:themeColor="accent5"/>
         </w:rPr>
@@ -4825,7 +6421,7 @@
         </w:rPr>
         <w:t xml:space="preserve">[3] Blaze, </w:t>
       </w:r>
-      <w:hyperlink r:id="rId19" w:history="1">
+      <w:hyperlink r:id="rId27" w:history="1">
         <w:r>
           <w:rPr>
             <w:rStyle w:val="Hyperlink"/>
@@ -4836,6 +6432,76 @@
           <w:t>https://www.meteor.com/blaze</w:t>
         </w:r>
       </w:hyperlink>
+    </w:p>
+    <w:p>
+      <w:pPr>
+        <w:spacing w:after="0" w:line="360" w:lineRule="auto"/>
+        <w:rPr>
+          <w:rStyle w:val="Hyperlink"/>
+          <w:rFonts w:cs="Arial"/>
+          <w:iCs/>
+          <w:color w:val="4472C4" w:themeColor="accent5"/>
+          <w:u w:val="none"/>
+        </w:rPr>
+      </w:pPr>
+      <w:r>
+        <w:rPr>
+          <w:rStyle w:val="Hyperlink"/>
+          <w:rFonts w:cs="Arial"/>
+          <w:iCs/>
+          <w:color w:val="4472C4" w:themeColor="accent5"/>
+          <w:u w:val="none"/>
+        </w:rPr>
+        <w:t xml:space="preserve">[4] FileReader object, </w:t>
+      </w:r>
+      <w:hyperlink r:id="rId28" w:history="1">
+        <w:r>
+          <w:rPr>
+            <w:rStyle w:val="Hyperlink"/>
+            <w:rFonts w:cs="Arial"/>
+            <w:iCs/>
+          </w:rPr>
+          <w:t>https://msdn.microsoft.com/en-us/library/hh772310%28v=vs.85%29.aspx?f=255&amp;MSPPError=-2147217396</w:t>
+        </w:r>
+      </w:hyperlink>
+    </w:p>
+    <w:p>
+      <w:pPr>
+        <w:spacing w:after="0" w:line="360" w:lineRule="auto"/>
+        <w:rPr>
+          <w:rFonts w:cs="Arial"/>
+          <w:iCs/>
+          <w:color w:val="4472C4" w:themeColor="accent5"/>
+        </w:rPr>
+      </w:pPr>
+      <w:r>
+        <w:rPr>
+          <w:rFonts w:cs="Arial"/>
+          <w:iCs/>
+          <w:color w:val="4472C4" w:themeColor="accent5"/>
+        </w:rPr>
+        <w:t xml:space="preserve">[5] Reactive Programming, </w:t>
+      </w:r>
+      <w:hyperlink r:id="rId29" w:history="1">
+        <w:r>
+          <w:rPr>
+            <w:rStyle w:val="Hyperlink"/>
+            <w:rFonts w:cs="Arial"/>
+            <w:iCs/>
+          </w:rPr>
+          <w:t>https://en.wikipedia.org/wiki/Reactive_programming</w:t>
+        </w:r>
+      </w:hyperlink>
+    </w:p>
+    <w:p>
+      <w:pPr>
+        <w:spacing w:after="0" w:line="360" w:lineRule="auto"/>
+        <w:rPr>
+          <w:rFonts w:cs="Arial"/>
+          <w:iCs/>
+          <w:color w:val="4472C4" w:themeColor="accent5"/>
+        </w:rPr>
+      </w:pPr>
     </w:p>
     <w:p>
       <w:pPr>

</xml_diff>

<commit_message>
End C5 and C6 begins
</commit_message>
<xml_diff>
--- a/Atech Computers Development  Reference Manual.docx
+++ b/Atech Computers Development  Reference Manual.docx
@@ -2,8 +2,6 @@
 <file path=word/document.xml><?xml version="1.0" encoding="utf-8"?>
 <w:document xmlns:wpc="http://schemas.microsoft.com/office/word/2010/wordprocessingCanvas" xmlns:mc="http://schemas.openxmlformats.org/markup-compatibility/2006" xmlns:o="urn:schemas-microsoft-com:office:office" xmlns:r="http://schemas.openxmlformats.org/officeDocument/2006/relationships" xmlns:m="http://schemas.openxmlformats.org/officeDocument/2006/math" xmlns:v="urn:schemas-microsoft-com:vml" xmlns:wp14="http://schemas.microsoft.com/office/word/2010/wordprocessingDrawing" xmlns:wp="http://schemas.openxmlformats.org/drawingml/2006/wordprocessingDrawing" xmlns:w10="urn:schemas-microsoft-com:office:word" xmlns:w="http://schemas.openxmlformats.org/wordprocessingml/2006/main" xmlns:w14="http://schemas.microsoft.com/office/word/2010/wordml" xmlns:w15="http://schemas.microsoft.com/office/word/2012/wordml" xmlns:wpg="http://schemas.microsoft.com/office/word/2010/wordprocessingGroup" xmlns:wpi="http://schemas.microsoft.com/office/word/2010/wordprocessingInk" xmlns:wne="http://schemas.microsoft.com/office/word/2006/wordml" xmlns:wps="http://schemas.microsoft.com/office/word/2010/wordprocessingShape" mc:Ignorable="w14 w15 wp14">
   <w:body>
-    <w:bookmarkStart w:id="0" w:name="_GoBack"/>
-    <w:bookmarkEnd w:id="0"/>
     <w:p>
       <w:pPr>
         <w:pStyle w:val="Title"/>
@@ -73,7 +71,7 @@
               </wp:anchor>
             </w:drawing>
           </mc:Choice>
-          <mc:Fallback xmlns:mo="http://schemas.microsoft.com/office/mac/office/2008/main" xmlns:mv="urn:schemas-microsoft-com:mac:vml">
+          <mc:Fallback xmlns:mv="urn:schemas-microsoft-com:mac:vml" xmlns:mo="http://schemas.microsoft.com/office/mac/office/2008/main">
             <w:pict>
               <v:line w14:anchorId="3848CF19" id="Straight Connector 5" o:spid="_x0000_s1026" style="position:absolute;z-index:251659264;visibility:visible;mso-wrap-style:square;mso-wrap-distance-left:9pt;mso-wrap-distance-top:0;mso-wrap-distance-right:9pt;mso-wrap-distance-bottom:0;mso-position-horizontal:absolute;mso-position-horizontal-relative:text;mso-position-vertical:absolute;mso-position-vertical-relative:text" from="2.25pt,21pt" to="450pt,21pt" o:gfxdata="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" strokecolor="black [3213]" strokeweight="1.5pt">
                 <v:stroke joinstyle="miter"/>
@@ -189,7 +187,7 @@
               </wp:anchor>
             </w:drawing>
           </mc:Choice>
-          <mc:Fallback xmlns:mo="http://schemas.microsoft.com/office/mac/office/2008/main" xmlns:mv="urn:schemas-microsoft-com:mac:vml">
+          <mc:Fallback xmlns:mv="urn:schemas-microsoft-com:mac:vml" xmlns:mo="http://schemas.microsoft.com/office/mac/office/2008/main">
             <w:pict>
               <v:line w14:anchorId="4C44062C" id="Straight Connector 6" o:spid="_x0000_s1026" style="position:absolute;z-index:251660288;visibility:visible;mso-wrap-style:square;mso-width-percent:0;mso-height-percent:0;mso-wrap-distance-left:9pt;mso-wrap-distance-top:0;mso-wrap-distance-right:9pt;mso-wrap-distance-bottom:0;mso-position-horizontal:absolute;mso-position-horizontal-relative:text;mso-position-vertical:absolute;mso-position-vertical-relative:text;mso-width-percent:0;mso-height-percent:0;mso-width-relative:margin;mso-height-relative:margin" from="3pt,8.45pt" to="447pt,8.45pt" o:gfxdata="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" strokecolor="black [3213]" strokeweight="1.5pt">
                 <v:stroke joinstyle="miter"/>
@@ -218,9 +216,16 @@
         <w:br w:type="page"/>
       </w:r>
     </w:p>
-    <w:bookmarkStart w:id="1" w:name="_Toc450638408" w:displacedByCustomXml="next"/>
+    <w:bookmarkStart w:id="0" w:name="_Toc451203088" w:displacedByCustomXml="next"/>
     <w:sdt>
       <w:sdtPr>
+        <w:rPr>
+          <w:rFonts w:asciiTheme="minorHAnsi" w:eastAsiaTheme="minorEastAsia" w:hAnsiTheme="minorHAnsi" w:cstheme="minorBidi"/>
+          <w:color w:val="auto"/>
+          <w:sz w:val="22"/>
+          <w:szCs w:val="22"/>
+          <w:lang w:val="en-NZ" w:eastAsia="zh-CN"/>
+        </w:rPr>
         <w:id w:val="1841653868"/>
         <w:docPartObj>
           <w:docPartGallery w:val="Table of Contents"/>
@@ -229,14 +234,9 @@
       </w:sdtPr>
       <w:sdtEndPr>
         <w:rPr>
-          <w:rFonts w:asciiTheme="minorHAnsi" w:eastAsiaTheme="minorEastAsia" w:hAnsiTheme="minorHAnsi" w:cstheme="minorBidi"/>
           <w:b/>
           <w:bCs/>
           <w:noProof/>
-          <w:color w:val="auto"/>
-          <w:sz w:val="22"/>
-          <w:szCs w:val="22"/>
-          <w:lang w:val="en-NZ" w:eastAsia="zh-CN"/>
         </w:rPr>
       </w:sdtEndPr>
       <w:sdtContent>
@@ -248,7 +248,7 @@
           <w:r>
             <w:t>Table of Contents</w:t>
           </w:r>
-          <w:bookmarkEnd w:id="1"/>
+          <w:bookmarkEnd w:id="0"/>
         </w:p>
         <w:p>
           <w:pPr>
@@ -269,7 +269,7 @@
           <w:r>
             <w:fldChar w:fldCharType="separate"/>
           </w:r>
-          <w:hyperlink w:anchor="_Toc450638408" w:history="1">
+          <w:hyperlink w:anchor="_Toc451203088" w:history="1">
             <w:r>
               <w:rPr>
                 <w:rStyle w:val="Hyperlink"/>
@@ -296,7 +296,7 @@
                 <w:noProof/>
                 <w:webHidden/>
               </w:rPr>
-              <w:instrText xml:space="preserve"> PAGEREF _Toc450638408 \h </w:instrText>
+              <w:instrText xml:space="preserve"> PAGEREF _Toc451203088 \h </w:instrText>
             </w:r>
             <w:r>
               <w:rPr>
@@ -316,7 +316,7 @@
                 <w:noProof/>
                 <w:webHidden/>
               </w:rPr>
-              <w:t>2</w:t>
+              <w:t>1</w:t>
             </w:r>
             <w:r>
               <w:rPr>
@@ -337,7 +337,7 @@
               <w:noProof/>
             </w:rPr>
           </w:pPr>
-          <w:hyperlink w:anchor="_Toc450638409" w:history="1">
+          <w:hyperlink w:anchor="_Toc451203089" w:history="1">
             <w:r>
               <w:rPr>
                 <w:rStyle w:val="Hyperlink"/>
@@ -348,7 +348,7 @@
                 <w:noProof/>
                 <w:spacing w:val="5"/>
               </w:rPr>
-              <w:t>Manual Version Control</w:t>
+              <w:t>Document Version Control</w:t>
             </w:r>
             <w:r>
               <w:rPr>
@@ -369,7 +369,7 @@
                 <w:noProof/>
                 <w:webHidden/>
               </w:rPr>
-              <w:instrText xml:space="preserve"> PAGEREF _Toc450638409 \h </w:instrText>
+              <w:instrText xml:space="preserve"> PAGEREF _Toc451203089 \h </w:instrText>
             </w:r>
             <w:r>
               <w:rPr>
@@ -389,7 +389,7 @@
                 <w:noProof/>
                 <w:webHidden/>
               </w:rPr>
-              <w:t>3</w:t>
+              <w:t>2</w:t>
             </w:r>
             <w:r>
               <w:rPr>
@@ -411,7 +411,7 @@
               <w:noProof/>
             </w:rPr>
           </w:pPr>
-          <w:hyperlink w:anchor="_Toc450638410" w:history="1">
+          <w:hyperlink w:anchor="_Toc451203090" w:history="1">
             <w:r>
               <w:rPr>
                 <w:rStyle w:val="Hyperlink"/>
@@ -463,7 +463,7 @@
                 <w:noProof/>
                 <w:webHidden/>
               </w:rPr>
-              <w:instrText xml:space="preserve"> PAGEREF _Toc450638410 \h </w:instrText>
+              <w:instrText xml:space="preserve"> PAGEREF _Toc451203090 \h </w:instrText>
             </w:r>
             <w:r>
               <w:rPr>
@@ -483,7 +483,7 @@
                 <w:noProof/>
                 <w:webHidden/>
               </w:rPr>
-              <w:t>4</w:t>
+              <w:t>3</w:t>
             </w:r>
             <w:r>
               <w:rPr>
@@ -505,7 +505,7 @@
               <w:noProof/>
             </w:rPr>
           </w:pPr>
-          <w:hyperlink w:anchor="_Toc450638411" w:history="1">
+          <w:hyperlink w:anchor="_Toc451203091" w:history="1">
             <w:r>
               <w:rPr>
                 <w:rStyle w:val="Hyperlink"/>
@@ -557,7 +557,7 @@
                 <w:noProof/>
                 <w:webHidden/>
               </w:rPr>
-              <w:instrText xml:space="preserve"> PAGEREF _Toc450638411 \h </w:instrText>
+              <w:instrText xml:space="preserve"> PAGEREF _Toc451203091 \h </w:instrText>
             </w:r>
             <w:r>
               <w:rPr>
@@ -577,7 +577,7 @@
                 <w:noProof/>
                 <w:webHidden/>
               </w:rPr>
-              <w:t>5</w:t>
+              <w:t>4</w:t>
             </w:r>
             <w:r>
               <w:rPr>
@@ -599,7 +599,7 @@
               <w:noProof/>
             </w:rPr>
           </w:pPr>
-          <w:hyperlink w:anchor="_Toc450638412" w:history="1">
+          <w:hyperlink w:anchor="_Toc451203092" w:history="1">
             <w:r>
               <w:rPr>
                 <w:rStyle w:val="Hyperlink"/>
@@ -645,7 +645,7 @@
                 <w:noProof/>
                 <w:webHidden/>
               </w:rPr>
-              <w:instrText xml:space="preserve"> PAGEREF _Toc450638412 \h </w:instrText>
+              <w:instrText xml:space="preserve"> PAGEREF _Toc451203092 \h </w:instrText>
             </w:r>
             <w:r>
               <w:rPr>
@@ -665,7 +665,7 @@
                 <w:noProof/>
                 <w:webHidden/>
               </w:rPr>
-              <w:t>5</w:t>
+              <w:t>4</w:t>
             </w:r>
             <w:r>
               <w:rPr>
@@ -687,7 +687,7 @@
               <w:noProof/>
             </w:rPr>
           </w:pPr>
-          <w:hyperlink w:anchor="_Toc450638413" w:history="1">
+          <w:hyperlink w:anchor="_Toc451203093" w:history="1">
             <w:r>
               <w:rPr>
                 <w:rStyle w:val="Hyperlink"/>
@@ -733,7 +733,7 @@
                 <w:noProof/>
                 <w:webHidden/>
               </w:rPr>
-              <w:instrText xml:space="preserve"> PAGEREF _Toc450638413 \h </w:instrText>
+              <w:instrText xml:space="preserve"> PAGEREF _Toc451203093 \h </w:instrText>
             </w:r>
             <w:r>
               <w:rPr>
@@ -753,7 +753,7 @@
                 <w:noProof/>
                 <w:webHidden/>
               </w:rPr>
-              <w:t>5</w:t>
+              <w:t>4</w:t>
             </w:r>
             <w:r>
               <w:rPr>
@@ -775,7 +775,7 @@
               <w:noProof/>
             </w:rPr>
           </w:pPr>
-          <w:hyperlink w:anchor="_Toc450638414" w:history="1">
+          <w:hyperlink w:anchor="_Toc451203094" w:history="1">
             <w:r>
               <w:rPr>
                 <w:rStyle w:val="Hyperlink"/>
@@ -821,7 +821,7 @@
                 <w:noProof/>
                 <w:webHidden/>
               </w:rPr>
-              <w:instrText xml:space="preserve"> PAGEREF _Toc450638414 \h </w:instrText>
+              <w:instrText xml:space="preserve"> PAGEREF _Toc451203094 \h </w:instrText>
             </w:r>
             <w:r>
               <w:rPr>
@@ -841,7 +841,7 @@
                 <w:noProof/>
                 <w:webHidden/>
               </w:rPr>
-              <w:t>5</w:t>
+              <w:t>4</w:t>
             </w:r>
             <w:r>
               <w:rPr>
@@ -863,7 +863,7 @@
               <w:noProof/>
             </w:rPr>
           </w:pPr>
-          <w:hyperlink w:anchor="_Toc450638415" w:history="1">
+          <w:hyperlink w:anchor="_Toc451203095" w:history="1">
             <w:r>
               <w:rPr>
                 <w:rStyle w:val="Hyperlink"/>
@@ -909,7 +909,7 @@
                 <w:noProof/>
                 <w:webHidden/>
               </w:rPr>
-              <w:instrText xml:space="preserve"> PAGEREF _Toc450638415 \h </w:instrText>
+              <w:instrText xml:space="preserve"> PAGEREF _Toc451203095 \h </w:instrText>
             </w:r>
             <w:r>
               <w:rPr>
@@ -929,7 +929,7 @@
                 <w:noProof/>
                 <w:webHidden/>
               </w:rPr>
-              <w:t>5</w:t>
+              <w:t>4</w:t>
             </w:r>
             <w:r>
               <w:rPr>
@@ -951,7 +951,7 @@
               <w:noProof/>
             </w:rPr>
           </w:pPr>
-          <w:hyperlink w:anchor="_Toc450638416" w:history="1">
+          <w:hyperlink w:anchor="_Toc451203096" w:history="1">
             <w:r>
               <w:rPr>
                 <w:rStyle w:val="Hyperlink"/>
@@ -997,7 +997,7 @@
                 <w:noProof/>
                 <w:webHidden/>
               </w:rPr>
-              <w:instrText xml:space="preserve"> PAGEREF _Toc450638416 \h </w:instrText>
+              <w:instrText xml:space="preserve"> PAGEREF _Toc451203096 \h </w:instrText>
             </w:r>
             <w:r>
               <w:rPr>
@@ -1017,7 +1017,7 @@
                 <w:noProof/>
                 <w:webHidden/>
               </w:rPr>
-              <w:t>6</w:t>
+              <w:t>5</w:t>
             </w:r>
             <w:r>
               <w:rPr>
@@ -1039,7 +1039,7 @@
               <w:noProof/>
             </w:rPr>
           </w:pPr>
-          <w:hyperlink w:anchor="_Toc450638417" w:history="1">
+          <w:hyperlink w:anchor="_Toc451203097" w:history="1">
             <w:r>
               <w:rPr>
                 <w:rStyle w:val="Hyperlink"/>
@@ -1085,7 +1085,7 @@
                 <w:noProof/>
                 <w:webHidden/>
               </w:rPr>
-              <w:instrText xml:space="preserve"> PAGEREF _Toc450638417 \h </w:instrText>
+              <w:instrText xml:space="preserve"> PAGEREF _Toc451203097 \h </w:instrText>
             </w:r>
             <w:r>
               <w:rPr>
@@ -1105,7 +1105,7 @@
                 <w:noProof/>
                 <w:webHidden/>
               </w:rPr>
-              <w:t>6</w:t>
+              <w:t>5</w:t>
             </w:r>
             <w:r>
               <w:rPr>
@@ -1127,7 +1127,7 @@
               <w:noProof/>
             </w:rPr>
           </w:pPr>
-          <w:hyperlink w:anchor="_Toc450638418" w:history="1">
+          <w:hyperlink w:anchor="_Toc451203098" w:history="1">
             <w:r>
               <w:rPr>
                 <w:rStyle w:val="Hyperlink"/>
@@ -1173,7 +1173,7 @@
                 <w:noProof/>
                 <w:webHidden/>
               </w:rPr>
-              <w:instrText xml:space="preserve"> PAGEREF _Toc450638418 \h </w:instrText>
+              <w:instrText xml:space="preserve"> PAGEREF _Toc451203098 \h </w:instrText>
             </w:r>
             <w:r>
               <w:rPr>
@@ -1193,7 +1193,7 @@
                 <w:noProof/>
                 <w:webHidden/>
               </w:rPr>
-              <w:t>6</w:t>
+              <w:t>5</w:t>
             </w:r>
             <w:r>
               <w:rPr>
@@ -1215,7 +1215,7 @@
               <w:noProof/>
             </w:rPr>
           </w:pPr>
-          <w:hyperlink w:anchor="_Toc450638419" w:history="1">
+          <w:hyperlink w:anchor="_Toc451203099" w:history="1">
             <w:r>
               <w:rPr>
                 <w:rStyle w:val="Hyperlink"/>
@@ -1261,7 +1261,7 @@
                 <w:noProof/>
                 <w:webHidden/>
               </w:rPr>
-              <w:instrText xml:space="preserve"> PAGEREF _Toc450638419 \h </w:instrText>
+              <w:instrText xml:space="preserve"> PAGEREF _Toc451203099 \h </w:instrText>
             </w:r>
             <w:r>
               <w:rPr>
@@ -1281,7 +1281,7 @@
                 <w:noProof/>
                 <w:webHidden/>
               </w:rPr>
-              <w:t>6</w:t>
+              <w:t>5</w:t>
             </w:r>
             <w:r>
               <w:rPr>
@@ -1303,7 +1303,7 @@
               <w:noProof/>
             </w:rPr>
           </w:pPr>
-          <w:hyperlink w:anchor="_Toc450638420" w:history="1">
+          <w:hyperlink w:anchor="_Toc451203100" w:history="1">
             <w:r>
               <w:rPr>
                 <w:rStyle w:val="Hyperlink"/>
@@ -1349,7 +1349,7 @@
                 <w:noProof/>
                 <w:webHidden/>
               </w:rPr>
-              <w:instrText xml:space="preserve"> PAGEREF _Toc450638420 \h </w:instrText>
+              <w:instrText xml:space="preserve"> PAGEREF _Toc451203100 \h </w:instrText>
             </w:r>
             <w:r>
               <w:rPr>
@@ -1369,7 +1369,7 @@
                 <w:noProof/>
                 <w:webHidden/>
               </w:rPr>
-              <w:t>6</w:t>
+              <w:t>5</w:t>
             </w:r>
             <w:r>
               <w:rPr>
@@ -1391,7 +1391,7 @@
               <w:noProof/>
             </w:rPr>
           </w:pPr>
-          <w:hyperlink w:anchor="_Toc450638421" w:history="1">
+          <w:hyperlink w:anchor="_Toc451203101" w:history="1">
             <w:r>
               <w:rPr>
                 <w:rStyle w:val="Hyperlink"/>
@@ -1443,7 +1443,7 @@
                 <w:noProof/>
                 <w:webHidden/>
               </w:rPr>
-              <w:instrText xml:space="preserve"> PAGEREF _Toc450638421 \h </w:instrText>
+              <w:instrText xml:space="preserve"> PAGEREF _Toc451203101 \h </w:instrText>
             </w:r>
             <w:r>
               <w:rPr>
@@ -1463,7 +1463,7 @@
                 <w:noProof/>
                 <w:webHidden/>
               </w:rPr>
-              <w:t>7</w:t>
+              <w:t>6</w:t>
             </w:r>
             <w:r>
               <w:rPr>
@@ -1485,7 +1485,7 @@
               <w:noProof/>
             </w:rPr>
           </w:pPr>
-          <w:hyperlink w:anchor="_Toc450638422" w:history="1">
+          <w:hyperlink w:anchor="_Toc451203102" w:history="1">
             <w:r>
               <w:rPr>
                 <w:rStyle w:val="Hyperlink"/>
@@ -1531,7 +1531,7 @@
                 <w:noProof/>
                 <w:webHidden/>
               </w:rPr>
-              <w:instrText xml:space="preserve"> PAGEREF _Toc450638422 \h </w:instrText>
+              <w:instrText xml:space="preserve"> PAGEREF _Toc451203102 \h </w:instrText>
             </w:r>
             <w:r>
               <w:rPr>
@@ -1551,7 +1551,7 @@
                 <w:noProof/>
                 <w:webHidden/>
               </w:rPr>
-              <w:t>7</w:t>
+              <w:t>6</w:t>
             </w:r>
             <w:r>
               <w:rPr>
@@ -1573,7 +1573,7 @@
               <w:noProof/>
             </w:rPr>
           </w:pPr>
-          <w:hyperlink w:anchor="_Toc450638423" w:history="1">
+          <w:hyperlink w:anchor="_Toc451203103" w:history="1">
             <w:r>
               <w:rPr>
                 <w:rStyle w:val="Hyperlink"/>
@@ -1619,7 +1619,7 @@
                 <w:noProof/>
                 <w:webHidden/>
               </w:rPr>
-              <w:instrText xml:space="preserve"> PAGEREF _Toc450638423 \h </w:instrText>
+              <w:instrText xml:space="preserve"> PAGEREF _Toc451203103 \h </w:instrText>
             </w:r>
             <w:r>
               <w:rPr>
@@ -1639,7 +1639,7 @@
                 <w:noProof/>
                 <w:webHidden/>
               </w:rPr>
-              <w:t>7</w:t>
+              <w:t>6</w:t>
             </w:r>
             <w:r>
               <w:rPr>
@@ -1661,7 +1661,7 @@
               <w:noProof/>
             </w:rPr>
           </w:pPr>
-          <w:hyperlink w:anchor="_Toc450638424" w:history="1">
+          <w:hyperlink w:anchor="_Toc451203104" w:history="1">
             <w:r>
               <w:rPr>
                 <w:rStyle w:val="Hyperlink"/>
@@ -1707,7 +1707,7 @@
                 <w:noProof/>
                 <w:webHidden/>
               </w:rPr>
-              <w:instrText xml:space="preserve"> PAGEREF _Toc450638424 \h </w:instrText>
+              <w:instrText xml:space="preserve"> PAGEREF _Toc451203104 \h </w:instrText>
             </w:r>
             <w:r>
               <w:rPr>
@@ -1727,7 +1727,7 @@
                 <w:noProof/>
                 <w:webHidden/>
               </w:rPr>
-              <w:t>8</w:t>
+              <w:t>7</w:t>
             </w:r>
             <w:r>
               <w:rPr>
@@ -1749,7 +1749,7 @@
               <w:noProof/>
             </w:rPr>
           </w:pPr>
-          <w:hyperlink w:anchor="_Toc450638425" w:history="1">
+          <w:hyperlink w:anchor="_Toc451203105" w:history="1">
             <w:r>
               <w:rPr>
                 <w:rStyle w:val="Hyperlink"/>
@@ -1795,7 +1795,7 @@
                 <w:noProof/>
                 <w:webHidden/>
               </w:rPr>
-              <w:instrText xml:space="preserve"> PAGEREF _Toc450638425 \h </w:instrText>
+              <w:instrText xml:space="preserve"> PAGEREF _Toc451203105 \h </w:instrText>
             </w:r>
             <w:r>
               <w:rPr>
@@ -1815,7 +1815,7 @@
                 <w:noProof/>
                 <w:webHidden/>
               </w:rPr>
-              <w:t>9</w:t>
+              <w:t>8</w:t>
             </w:r>
             <w:r>
               <w:rPr>
@@ -1828,16 +1828,16 @@
         </w:p>
         <w:p>
           <w:pPr>
-            <w:pStyle w:val="TOC2"/>
+            <w:pStyle w:val="TOC1"/>
             <w:tabs>
-              <w:tab w:val="left" w:pos="660"/>
+              <w:tab w:val="left" w:pos="440"/>
               <w:tab w:val="right" w:leader="dot" w:pos="9016"/>
             </w:tabs>
             <w:rPr>
               <w:noProof/>
             </w:rPr>
           </w:pPr>
-          <w:hyperlink w:anchor="_Toc450638426" w:history="1">
+          <w:hyperlink w:anchor="_Toc451203106" w:history="1">
             <w:r>
               <w:rPr>
                 <w:rStyle w:val="Hyperlink"/>
@@ -1887,7 +1887,7 @@
                 <w:noProof/>
                 <w:webHidden/>
               </w:rPr>
-              <w:instrText xml:space="preserve"> PAGEREF _Toc450638426 \h </w:instrText>
+              <w:instrText xml:space="preserve"> PAGEREF _Toc451203106 \h </w:instrText>
             </w:r>
             <w:r>
               <w:rPr>
@@ -1907,7 +1907,7 @@
                 <w:noProof/>
                 <w:webHidden/>
               </w:rPr>
-              <w:t>10</w:t>
+              <w:t>9</w:t>
             </w:r>
             <w:r>
               <w:rPr>
@@ -1929,7 +1929,7 @@
               <w:noProof/>
             </w:rPr>
           </w:pPr>
-          <w:hyperlink w:anchor="_Toc450638427" w:history="1">
+          <w:hyperlink w:anchor="_Toc451203107" w:history="1">
             <w:r>
               <w:rPr>
                 <w:rStyle w:val="Hyperlink"/>
@@ -1975,7 +1975,7 @@
                 <w:noProof/>
                 <w:webHidden/>
               </w:rPr>
-              <w:instrText xml:space="preserve"> PAGEREF _Toc450638427 \h </w:instrText>
+              <w:instrText xml:space="preserve"> PAGEREF _Toc451203107 \h </w:instrText>
             </w:r>
             <w:r>
               <w:rPr>
@@ -1995,7 +1995,7 @@
                 <w:noProof/>
                 <w:webHidden/>
               </w:rPr>
-              <w:t>10</w:t>
+              <w:t>9</w:t>
             </w:r>
             <w:r>
               <w:rPr>
@@ -2017,7 +2017,7 @@
               <w:noProof/>
             </w:rPr>
           </w:pPr>
-          <w:hyperlink w:anchor="_Toc450638428" w:history="1">
+          <w:hyperlink w:anchor="_Toc451203108" w:history="1">
             <w:r>
               <w:rPr>
                 <w:rStyle w:val="Hyperlink"/>
@@ -2063,7 +2063,7 @@
                 <w:noProof/>
                 <w:webHidden/>
               </w:rPr>
-              <w:instrText xml:space="preserve"> PAGEREF _Toc450638428 \h </w:instrText>
+              <w:instrText xml:space="preserve"> PAGEREF _Toc451203108 \h </w:instrText>
             </w:r>
             <w:r>
               <w:rPr>
@@ -2083,7 +2083,7 @@
                 <w:noProof/>
                 <w:webHidden/>
               </w:rPr>
-              <w:t>11</w:t>
+              <w:t>10</w:t>
             </w:r>
             <w:r>
               <w:rPr>
@@ -2105,7 +2105,7 @@
               <w:noProof/>
             </w:rPr>
           </w:pPr>
-          <w:hyperlink w:anchor="_Toc450638429" w:history="1">
+          <w:hyperlink w:anchor="_Toc451203109" w:history="1">
             <w:r>
               <w:rPr>
                 <w:rStyle w:val="Hyperlink"/>
@@ -2155,7 +2155,7 @@
                 <w:noProof/>
                 <w:webHidden/>
               </w:rPr>
-              <w:instrText xml:space="preserve"> PAGEREF _Toc450638429 \h </w:instrText>
+              <w:instrText xml:space="preserve"> PAGEREF _Toc451203109 \h </w:instrText>
             </w:r>
             <w:r>
               <w:rPr>
@@ -2175,7 +2175,7 @@
                 <w:noProof/>
                 <w:webHidden/>
               </w:rPr>
-              <w:t>13</w:t>
+              <w:t>12</w:t>
             </w:r>
             <w:r>
               <w:rPr>
@@ -2197,7 +2197,7 @@
               <w:noProof/>
             </w:rPr>
           </w:pPr>
-          <w:hyperlink w:anchor="_Toc450638430" w:history="1">
+          <w:hyperlink w:anchor="_Toc451203110" w:history="1">
             <w:r>
               <w:rPr>
                 <w:rStyle w:val="Hyperlink"/>
@@ -2243,7 +2243,7 @@
                 <w:noProof/>
                 <w:webHidden/>
               </w:rPr>
-              <w:instrText xml:space="preserve"> PAGEREF _Toc450638430 \h </w:instrText>
+              <w:instrText xml:space="preserve"> PAGEREF _Toc451203110 \h </w:instrText>
             </w:r>
             <w:r>
               <w:rPr>
@@ -2263,7 +2263,538 @@
                 <w:noProof/>
                 <w:webHidden/>
               </w:rPr>
+              <w:t>12</w:t>
+            </w:r>
+            <w:r>
+              <w:rPr>
+                <w:noProof/>
+                <w:webHidden/>
+              </w:rPr>
+              <w:fldChar w:fldCharType="end"/>
+            </w:r>
+          </w:hyperlink>
+        </w:p>
+        <w:p>
+          <w:pPr>
+            <w:pStyle w:val="TOC3"/>
+            <w:tabs>
+              <w:tab w:val="left" w:pos="1320"/>
+              <w:tab w:val="right" w:leader="dot" w:pos="9016"/>
+            </w:tabs>
+            <w:rPr>
+              <w:noProof/>
+            </w:rPr>
+          </w:pPr>
+          <w:hyperlink w:anchor="_Toc451203111" w:history="1">
+            <w:r>
+              <w:rPr>
+                <w:rStyle w:val="Hyperlink"/>
+                <w:b/>
+                <w:i/>
+                <w:noProof/>
+                <w:lang w:val="en-US"/>
+              </w:rPr>
+              <w:t>5.1.1</w:t>
+            </w:r>
+            <w:r>
+              <w:rPr>
+                <w:noProof/>
+              </w:rPr>
+              <w:tab/>
+            </w:r>
+            <w:r>
+              <w:rPr>
+                <w:rStyle w:val="Hyperlink"/>
+                <w:b/>
+                <w:i/>
+                <w:noProof/>
+                <w:lang w:val="en-US"/>
+              </w:rPr>
+              <w:t>File Reading</w:t>
+            </w:r>
+            <w:r>
+              <w:rPr>
+                <w:noProof/>
+                <w:webHidden/>
+              </w:rPr>
+              <w:tab/>
+            </w:r>
+            <w:r>
+              <w:rPr>
+                <w:noProof/>
+                <w:webHidden/>
+              </w:rPr>
+              <w:fldChar w:fldCharType="begin"/>
+            </w:r>
+            <w:r>
+              <w:rPr>
+                <w:noProof/>
+                <w:webHidden/>
+              </w:rPr>
+              <w:instrText xml:space="preserve"> PAGEREF _Toc451203111 \h </w:instrText>
+            </w:r>
+            <w:r>
+              <w:rPr>
+                <w:noProof/>
+                <w:webHidden/>
+              </w:rPr>
+            </w:r>
+            <w:r>
+              <w:rPr>
+                <w:noProof/>
+                <w:webHidden/>
+              </w:rPr>
+              <w:fldChar w:fldCharType="separate"/>
+            </w:r>
+            <w:r>
+              <w:rPr>
+                <w:noProof/>
+                <w:webHidden/>
+              </w:rPr>
               <w:t>13</w:t>
+            </w:r>
+            <w:r>
+              <w:rPr>
+                <w:noProof/>
+                <w:webHidden/>
+              </w:rPr>
+              <w:fldChar w:fldCharType="end"/>
+            </w:r>
+          </w:hyperlink>
+        </w:p>
+        <w:p>
+          <w:pPr>
+            <w:pStyle w:val="TOC3"/>
+            <w:tabs>
+              <w:tab w:val="left" w:pos="1320"/>
+              <w:tab w:val="right" w:leader="dot" w:pos="9016"/>
+            </w:tabs>
+            <w:rPr>
+              <w:noProof/>
+            </w:rPr>
+          </w:pPr>
+          <w:hyperlink w:anchor="_Toc451203112" w:history="1">
+            <w:r>
+              <w:rPr>
+                <w:rStyle w:val="Hyperlink"/>
+                <w:b/>
+                <w:i/>
+                <w:noProof/>
+                <w:lang w:val="en-US"/>
+              </w:rPr>
+              <w:t>5.1.2</w:t>
+            </w:r>
+            <w:r>
+              <w:rPr>
+                <w:noProof/>
+              </w:rPr>
+              <w:tab/>
+            </w:r>
+            <w:r>
+              <w:rPr>
+                <w:rStyle w:val="Hyperlink"/>
+                <w:b/>
+                <w:i/>
+                <w:noProof/>
+                <w:lang w:val="en-US"/>
+              </w:rPr>
+              <w:t>Reactive Design</w:t>
+            </w:r>
+            <w:r>
+              <w:rPr>
+                <w:noProof/>
+                <w:webHidden/>
+              </w:rPr>
+              <w:tab/>
+            </w:r>
+            <w:r>
+              <w:rPr>
+                <w:noProof/>
+                <w:webHidden/>
+              </w:rPr>
+              <w:fldChar w:fldCharType="begin"/>
+            </w:r>
+            <w:r>
+              <w:rPr>
+                <w:noProof/>
+                <w:webHidden/>
+              </w:rPr>
+              <w:instrText xml:space="preserve"> PAGEREF _Toc451203112 \h </w:instrText>
+            </w:r>
+            <w:r>
+              <w:rPr>
+                <w:noProof/>
+                <w:webHidden/>
+              </w:rPr>
+            </w:r>
+            <w:r>
+              <w:rPr>
+                <w:noProof/>
+                <w:webHidden/>
+              </w:rPr>
+              <w:fldChar w:fldCharType="separate"/>
+            </w:r>
+            <w:r>
+              <w:rPr>
+                <w:noProof/>
+                <w:webHidden/>
+              </w:rPr>
+              <w:t>14</w:t>
+            </w:r>
+            <w:r>
+              <w:rPr>
+                <w:noProof/>
+                <w:webHidden/>
+              </w:rPr>
+              <w:fldChar w:fldCharType="end"/>
+            </w:r>
+          </w:hyperlink>
+        </w:p>
+        <w:p>
+          <w:pPr>
+            <w:pStyle w:val="TOC3"/>
+            <w:tabs>
+              <w:tab w:val="left" w:pos="1320"/>
+              <w:tab w:val="right" w:leader="dot" w:pos="9016"/>
+            </w:tabs>
+            <w:rPr>
+              <w:noProof/>
+            </w:rPr>
+          </w:pPr>
+          <w:hyperlink w:anchor="_Toc451203113" w:history="1">
+            <w:r>
+              <w:rPr>
+                <w:rStyle w:val="Hyperlink"/>
+                <w:b/>
+                <w:i/>
+                <w:noProof/>
+                <w:lang w:val="en-US"/>
+              </w:rPr>
+              <w:t>5.1.3</w:t>
+            </w:r>
+            <w:r>
+              <w:rPr>
+                <w:noProof/>
+              </w:rPr>
+              <w:tab/>
+            </w:r>
+            <w:r>
+              <w:rPr>
+                <w:rStyle w:val="Hyperlink"/>
+                <w:b/>
+                <w:i/>
+                <w:noProof/>
+                <w:lang w:val="en-US"/>
+              </w:rPr>
+              <w:t>Supplier Product List Analysis</w:t>
+            </w:r>
+            <w:r>
+              <w:rPr>
+                <w:noProof/>
+                <w:webHidden/>
+              </w:rPr>
+              <w:tab/>
+            </w:r>
+            <w:r>
+              <w:rPr>
+                <w:noProof/>
+                <w:webHidden/>
+              </w:rPr>
+              <w:fldChar w:fldCharType="begin"/>
+            </w:r>
+            <w:r>
+              <w:rPr>
+                <w:noProof/>
+                <w:webHidden/>
+              </w:rPr>
+              <w:instrText xml:space="preserve"> PAGEREF _Toc451203113 \h </w:instrText>
+            </w:r>
+            <w:r>
+              <w:rPr>
+                <w:noProof/>
+                <w:webHidden/>
+              </w:rPr>
+            </w:r>
+            <w:r>
+              <w:rPr>
+                <w:noProof/>
+                <w:webHidden/>
+              </w:rPr>
+              <w:fldChar w:fldCharType="separate"/>
+            </w:r>
+            <w:r>
+              <w:rPr>
+                <w:noProof/>
+                <w:webHidden/>
+              </w:rPr>
+              <w:t>15</w:t>
+            </w:r>
+            <w:r>
+              <w:rPr>
+                <w:noProof/>
+                <w:webHidden/>
+              </w:rPr>
+              <w:fldChar w:fldCharType="end"/>
+            </w:r>
+          </w:hyperlink>
+        </w:p>
+        <w:p>
+          <w:pPr>
+            <w:pStyle w:val="TOC3"/>
+            <w:tabs>
+              <w:tab w:val="left" w:pos="1320"/>
+              <w:tab w:val="right" w:leader="dot" w:pos="9016"/>
+            </w:tabs>
+            <w:rPr>
+              <w:noProof/>
+            </w:rPr>
+          </w:pPr>
+          <w:hyperlink w:anchor="_Toc451203114" w:history="1">
+            <w:r>
+              <w:rPr>
+                <w:rStyle w:val="Hyperlink"/>
+                <w:b/>
+                <w:i/>
+                <w:noProof/>
+                <w:lang w:val="en-US"/>
+              </w:rPr>
+              <w:t>5.1.4</w:t>
+            </w:r>
+            <w:r>
+              <w:rPr>
+                <w:noProof/>
+              </w:rPr>
+              <w:tab/>
+            </w:r>
+            <w:r>
+              <w:rPr>
+                <w:rStyle w:val="Hyperlink"/>
+                <w:b/>
+                <w:i/>
+                <w:noProof/>
+                <w:lang w:val="en-US"/>
+              </w:rPr>
+              <w:t>Reaction Commerce Product Collection Analysis</w:t>
+            </w:r>
+            <w:r>
+              <w:rPr>
+                <w:noProof/>
+                <w:webHidden/>
+              </w:rPr>
+              <w:tab/>
+            </w:r>
+            <w:r>
+              <w:rPr>
+                <w:noProof/>
+                <w:webHidden/>
+              </w:rPr>
+              <w:fldChar w:fldCharType="begin"/>
+            </w:r>
+            <w:r>
+              <w:rPr>
+                <w:noProof/>
+                <w:webHidden/>
+              </w:rPr>
+              <w:instrText xml:space="preserve"> PAGEREF _Toc451203114 \h </w:instrText>
+            </w:r>
+            <w:r>
+              <w:rPr>
+                <w:noProof/>
+                <w:webHidden/>
+              </w:rPr>
+            </w:r>
+            <w:r>
+              <w:rPr>
+                <w:noProof/>
+                <w:webHidden/>
+              </w:rPr>
+              <w:fldChar w:fldCharType="separate"/>
+            </w:r>
+            <w:r>
+              <w:rPr>
+                <w:noProof/>
+                <w:webHidden/>
+              </w:rPr>
+              <w:t>17</w:t>
+            </w:r>
+            <w:r>
+              <w:rPr>
+                <w:noProof/>
+                <w:webHidden/>
+              </w:rPr>
+              <w:fldChar w:fldCharType="end"/>
+            </w:r>
+          </w:hyperlink>
+        </w:p>
+        <w:p>
+          <w:pPr>
+            <w:pStyle w:val="TOC3"/>
+            <w:tabs>
+              <w:tab w:val="left" w:pos="1320"/>
+              <w:tab w:val="right" w:leader="dot" w:pos="9016"/>
+            </w:tabs>
+            <w:rPr>
+              <w:noProof/>
+            </w:rPr>
+          </w:pPr>
+          <w:hyperlink w:anchor="_Toc451203115" w:history="1">
+            <w:r>
+              <w:rPr>
+                <w:rStyle w:val="Hyperlink"/>
+                <w:b/>
+                <w:i/>
+                <w:noProof/>
+                <w:lang w:val="en-US"/>
+              </w:rPr>
+              <w:t>5.1.5</w:t>
+            </w:r>
+            <w:r>
+              <w:rPr>
+                <w:noProof/>
+              </w:rPr>
+              <w:tab/>
+            </w:r>
+            <w:r>
+              <w:rPr>
+                <w:rStyle w:val="Hyperlink"/>
+                <w:b/>
+                <w:i/>
+                <w:noProof/>
+                <w:lang w:val="en-US"/>
+              </w:rPr>
+              <w:t>Reaction Commerce Product Collection Extension</w:t>
+            </w:r>
+            <w:r>
+              <w:rPr>
+                <w:noProof/>
+                <w:webHidden/>
+              </w:rPr>
+              <w:tab/>
+            </w:r>
+            <w:r>
+              <w:rPr>
+                <w:noProof/>
+                <w:webHidden/>
+              </w:rPr>
+              <w:fldChar w:fldCharType="begin"/>
+            </w:r>
+            <w:r>
+              <w:rPr>
+                <w:noProof/>
+                <w:webHidden/>
+              </w:rPr>
+              <w:instrText xml:space="preserve"> PAGEREF _Toc451203115 \h </w:instrText>
+            </w:r>
+            <w:r>
+              <w:rPr>
+                <w:noProof/>
+                <w:webHidden/>
+              </w:rPr>
+            </w:r>
+            <w:r>
+              <w:rPr>
+                <w:noProof/>
+                <w:webHidden/>
+              </w:rPr>
+              <w:fldChar w:fldCharType="separate"/>
+            </w:r>
+            <w:r>
+              <w:rPr>
+                <w:noProof/>
+                <w:webHidden/>
+              </w:rPr>
+              <w:t>18</w:t>
+            </w:r>
+            <w:r>
+              <w:rPr>
+                <w:noProof/>
+                <w:webHidden/>
+              </w:rPr>
+              <w:fldChar w:fldCharType="end"/>
+            </w:r>
+          </w:hyperlink>
+        </w:p>
+        <w:p>
+          <w:pPr>
+            <w:pStyle w:val="TOC1"/>
+            <w:tabs>
+              <w:tab w:val="left" w:pos="440"/>
+              <w:tab w:val="right" w:leader="dot" w:pos="9016"/>
+            </w:tabs>
+            <w:rPr>
+              <w:noProof/>
+            </w:rPr>
+          </w:pPr>
+          <w:hyperlink w:anchor="_Toc451203116" w:history="1">
+            <w:r>
+              <w:rPr>
+                <w:rStyle w:val="Hyperlink"/>
+                <w:b/>
+                <w:bCs/>
+                <w:i/>
+                <w:iCs/>
+                <w:noProof/>
+                <w:spacing w:val="5"/>
+              </w:rPr>
+              <w:t>6.</w:t>
+            </w:r>
+            <w:r>
+              <w:rPr>
+                <w:noProof/>
+              </w:rPr>
+              <w:tab/>
+            </w:r>
+            <w:r>
+              <w:rPr>
+                <w:rStyle w:val="Hyperlink"/>
+                <w:b/>
+                <w:bCs/>
+                <w:iCs/>
+                <w:noProof/>
+                <w:spacing w:val="5"/>
+              </w:rPr>
+              <w:t>Database Access and Operations</w:t>
+            </w:r>
+            <w:r>
+              <w:rPr>
+                <w:noProof/>
+                <w:webHidden/>
+              </w:rPr>
+              <w:tab/>
+            </w:r>
+            <w:r>
+              <w:rPr>
+                <w:noProof/>
+                <w:webHidden/>
+              </w:rPr>
+              <w:fldChar w:fldCharType="begin"/>
+            </w:r>
+            <w:r>
+              <w:rPr>
+                <w:noProof/>
+                <w:webHidden/>
+              </w:rPr>
+              <w:instrText xml:space="preserve"> PAGEREF _Toc451203116 \h </w:instrText>
+            </w:r>
+            <w:r>
+              <w:rPr>
+                <w:noProof/>
+                <w:webHidden/>
+              </w:rPr>
+            </w:r>
+            <w:r>
+              <w:rPr>
+                <w:noProof/>
+                <w:webHidden/>
+              </w:rPr>
+              <w:fldChar w:fldCharType="separate"/>
+            </w:r>
+            <w:r>
+              <w:rPr>
+                <w:noProof/>
+                <w:webHidden/>
+              </w:rPr>
+              <w:t>21</w:t>
             </w:r>
             <w:r>
               <w:rPr>
@@ -2278,14 +2809,14 @@
           <w:pPr>
             <w:pStyle w:val="TOC2"/>
             <w:tabs>
-              <w:tab w:val="left" w:pos="1100"/>
+              <w:tab w:val="left" w:pos="880"/>
               <w:tab w:val="right" w:leader="dot" w:pos="9016"/>
             </w:tabs>
             <w:rPr>
               <w:noProof/>
             </w:rPr>
           </w:pPr>
-          <w:hyperlink w:anchor="_Toc450638431" w:history="1">
+          <w:hyperlink w:anchor="_Toc451203117" w:history="1">
             <w:r>
               <w:rPr>
                 <w:rStyle w:val="Hyperlink"/>
@@ -2294,7 +2825,7 @@
                 <w:noProof/>
                 <w:lang w:val="en-US"/>
               </w:rPr>
-              <w:t>5.1.1</w:t>
+              <w:t>6.1</w:t>
             </w:r>
             <w:r>
               <w:rPr>
@@ -2310,7 +2841,7 @@
                 <w:noProof/>
                 <w:lang w:val="en-US"/>
               </w:rPr>
-              <w:t>File Reading</w:t>
+              <w:t>Meteor Collections</w:t>
             </w:r>
             <w:r>
               <w:rPr>
@@ -2331,7 +2862,7 @@
                 <w:noProof/>
                 <w:webHidden/>
               </w:rPr>
-              <w:instrText xml:space="preserve"> PAGEREF _Toc450638431 \h </w:instrText>
+              <w:instrText xml:space="preserve"> PAGEREF _Toc451203117 \h </w:instrText>
             </w:r>
             <w:r>
               <w:rPr>
@@ -2351,7 +2882,7 @@
                 <w:noProof/>
                 <w:webHidden/>
               </w:rPr>
-              <w:t>14</w:t>
+              <w:t>21</w:t>
             </w:r>
             <w:r>
               <w:rPr>
@@ -2366,14 +2897,14 @@
           <w:pPr>
             <w:pStyle w:val="TOC2"/>
             <w:tabs>
-              <w:tab w:val="left" w:pos="1100"/>
+              <w:tab w:val="left" w:pos="880"/>
               <w:tab w:val="right" w:leader="dot" w:pos="9016"/>
             </w:tabs>
             <w:rPr>
               <w:noProof/>
             </w:rPr>
           </w:pPr>
-          <w:hyperlink w:anchor="_Toc450638432" w:history="1">
+          <w:hyperlink w:anchor="_Toc451203118" w:history="1">
             <w:r>
               <w:rPr>
                 <w:rStyle w:val="Hyperlink"/>
@@ -2382,7 +2913,7 @@
                 <w:noProof/>
                 <w:lang w:val="en-US"/>
               </w:rPr>
-              <w:t>5.1.2</w:t>
+              <w:t>6.2</w:t>
             </w:r>
             <w:r>
               <w:rPr>
@@ -2398,70 +2929,8 @@
                 <w:noProof/>
                 <w:lang w:val="en-US"/>
               </w:rPr>
-              <w:t>Reactive Design</w:t>
-            </w:r>
-            <w:r>
-              <w:rPr>
-                <w:noProof/>
-                <w:webHidden/>
-              </w:rPr>
-              <w:tab/>
-            </w:r>
-            <w:r>
-              <w:rPr>
-                <w:noProof/>
-                <w:webHidden/>
-              </w:rPr>
-              <w:fldChar w:fldCharType="begin"/>
-            </w:r>
-            <w:r>
-              <w:rPr>
-                <w:noProof/>
-                <w:webHidden/>
-              </w:rPr>
-              <w:instrText xml:space="preserve"> PAGEREF _Toc450638432 \h </w:instrText>
-            </w:r>
-            <w:r>
-              <w:rPr>
-                <w:noProof/>
-                <w:webHidden/>
-              </w:rPr>
-            </w:r>
-            <w:r>
-              <w:rPr>
-                <w:noProof/>
-                <w:webHidden/>
-              </w:rPr>
-              <w:fldChar w:fldCharType="separate"/>
-            </w:r>
-            <w:r>
-              <w:rPr>
-                <w:noProof/>
-                <w:webHidden/>
-              </w:rPr>
-              <w:t>15</w:t>
-            </w:r>
-            <w:r>
-              <w:rPr>
-                <w:noProof/>
-                <w:webHidden/>
-              </w:rPr>
-              <w:fldChar w:fldCharType="end"/>
-            </w:r>
-          </w:hyperlink>
-        </w:p>
-        <w:p>
-          <w:pPr>
-            <w:pStyle w:val="TOC2"/>
-            <w:tabs>
-              <w:tab w:val="left" w:pos="1100"/>
-              <w:tab w:val="right" w:leader="dot" w:pos="9016"/>
-            </w:tabs>
-            <w:rPr>
-              <w:noProof/>
-            </w:rPr>
-          </w:pPr>
-          <w:hyperlink w:anchor="_Toc450638433" w:history="1">
+              <w:t>Server-side an</w:t>
+            </w:r>
             <w:r>
               <w:rPr>
                 <w:rStyle w:val="Hyperlink"/>
@@ -2470,13 +2939,7 @@
                 <w:noProof/>
                 <w:lang w:val="en-US"/>
               </w:rPr>
-              <w:t>5.1.3</w:t>
-            </w:r>
-            <w:r>
-              <w:rPr>
-                <w:noProof/>
-              </w:rPr>
-              <w:tab/>
+              <w:t>d</w:t>
             </w:r>
             <w:r>
               <w:rPr>
@@ -2486,7 +2949,7 @@
                 <w:noProof/>
                 <w:lang w:val="en-US"/>
               </w:rPr>
-              <w:t>Supplier Product List Analysis</w:t>
+              <w:t xml:space="preserve"> Client-side Collections</w:t>
             </w:r>
             <w:r>
               <w:rPr>
@@ -2507,7 +2970,7 @@
                 <w:noProof/>
                 <w:webHidden/>
               </w:rPr>
-              <w:instrText xml:space="preserve"> PAGEREF _Toc450638433 \h </w:instrText>
+              <w:instrText xml:space="preserve"> PAGEREF _Toc451203118 \h </w:instrText>
             </w:r>
             <w:r>
               <w:rPr>
@@ -2527,183 +2990,7 @@
                 <w:noProof/>
                 <w:webHidden/>
               </w:rPr>
-              <w:t>16</w:t>
-            </w:r>
-            <w:r>
-              <w:rPr>
-                <w:noProof/>
-                <w:webHidden/>
-              </w:rPr>
-              <w:fldChar w:fldCharType="end"/>
-            </w:r>
-          </w:hyperlink>
-        </w:p>
-        <w:p>
-          <w:pPr>
-            <w:pStyle w:val="TOC2"/>
-            <w:tabs>
-              <w:tab w:val="left" w:pos="1100"/>
-              <w:tab w:val="right" w:leader="dot" w:pos="9016"/>
-            </w:tabs>
-            <w:rPr>
-              <w:noProof/>
-            </w:rPr>
-          </w:pPr>
-          <w:hyperlink w:anchor="_Toc450638434" w:history="1">
-            <w:r>
-              <w:rPr>
-                <w:rStyle w:val="Hyperlink"/>
-                <w:b/>
-                <w:i/>
-                <w:noProof/>
-                <w:lang w:val="en-US"/>
-              </w:rPr>
-              <w:t>5.1.4</w:t>
-            </w:r>
-            <w:r>
-              <w:rPr>
-                <w:noProof/>
-              </w:rPr>
-              <w:tab/>
-            </w:r>
-            <w:r>
-              <w:rPr>
-                <w:rStyle w:val="Hyperlink"/>
-                <w:b/>
-                <w:i/>
-                <w:noProof/>
-                <w:lang w:val="en-US"/>
-              </w:rPr>
-              <w:t>Reaction Commerce Product Collection Analysis</w:t>
-            </w:r>
-            <w:r>
-              <w:rPr>
-                <w:noProof/>
-                <w:webHidden/>
-              </w:rPr>
-              <w:tab/>
-            </w:r>
-            <w:r>
-              <w:rPr>
-                <w:noProof/>
-                <w:webHidden/>
-              </w:rPr>
-              <w:fldChar w:fldCharType="begin"/>
-            </w:r>
-            <w:r>
-              <w:rPr>
-                <w:noProof/>
-                <w:webHidden/>
-              </w:rPr>
-              <w:instrText xml:space="preserve"> PAGEREF _Toc450638434 \h </w:instrText>
-            </w:r>
-            <w:r>
-              <w:rPr>
-                <w:noProof/>
-                <w:webHidden/>
-              </w:rPr>
-            </w:r>
-            <w:r>
-              <w:rPr>
-                <w:noProof/>
-                <w:webHidden/>
-              </w:rPr>
-              <w:fldChar w:fldCharType="separate"/>
-            </w:r>
-            <w:r>
-              <w:rPr>
-                <w:noProof/>
-                <w:webHidden/>
-              </w:rPr>
-              <w:t>18</w:t>
-            </w:r>
-            <w:r>
-              <w:rPr>
-                <w:noProof/>
-                <w:webHidden/>
-              </w:rPr>
-              <w:fldChar w:fldCharType="end"/>
-            </w:r>
-          </w:hyperlink>
-        </w:p>
-        <w:p>
-          <w:pPr>
-            <w:pStyle w:val="TOC2"/>
-            <w:tabs>
-              <w:tab w:val="left" w:pos="1100"/>
-              <w:tab w:val="right" w:leader="dot" w:pos="9016"/>
-            </w:tabs>
-            <w:rPr>
-              <w:noProof/>
-            </w:rPr>
-          </w:pPr>
-          <w:hyperlink w:anchor="_Toc450638435" w:history="1">
-            <w:r>
-              <w:rPr>
-                <w:rStyle w:val="Hyperlink"/>
-                <w:b/>
-                <w:i/>
-                <w:noProof/>
-                <w:lang w:val="en-US"/>
-              </w:rPr>
-              <w:t>5.1.5</w:t>
-            </w:r>
-            <w:r>
-              <w:rPr>
-                <w:noProof/>
-              </w:rPr>
-              <w:tab/>
-            </w:r>
-            <w:r>
-              <w:rPr>
-                <w:rStyle w:val="Hyperlink"/>
-                <w:b/>
-                <w:i/>
-                <w:noProof/>
-                <w:lang w:val="en-US"/>
-              </w:rPr>
-              <w:t>Reaction Commerce Product Collection Extension</w:t>
-            </w:r>
-            <w:r>
-              <w:rPr>
-                <w:noProof/>
-                <w:webHidden/>
-              </w:rPr>
-              <w:tab/>
-            </w:r>
-            <w:r>
-              <w:rPr>
-                <w:noProof/>
-                <w:webHidden/>
-              </w:rPr>
-              <w:fldChar w:fldCharType="begin"/>
-            </w:r>
-            <w:r>
-              <w:rPr>
-                <w:noProof/>
-                <w:webHidden/>
-              </w:rPr>
-              <w:instrText xml:space="preserve"> PAGEREF _Toc450638435 \h </w:instrText>
-            </w:r>
-            <w:r>
-              <w:rPr>
-                <w:noProof/>
-                <w:webHidden/>
-              </w:rPr>
-            </w:r>
-            <w:r>
-              <w:rPr>
-                <w:noProof/>
-                <w:webHidden/>
-              </w:rPr>
-              <w:fldChar w:fldCharType="separate"/>
-            </w:r>
-            <w:r>
-              <w:rPr>
-                <w:noProof/>
-                <w:webHidden/>
-              </w:rPr>
-              <w:t>19</w:t>
+              <w:t>21</w:t>
             </w:r>
             <w:r>
               <w:rPr>
@@ -2724,7 +3011,7 @@
               <w:noProof/>
             </w:rPr>
           </w:pPr>
-          <w:hyperlink w:anchor="_Toc450638436" w:history="1">
+          <w:hyperlink w:anchor="_Toc451203119" w:history="1">
             <w:r>
               <w:rPr>
                 <w:rStyle w:val="Hyperlink"/>
@@ -2752,7 +3039,7 @@
                 <w:noProof/>
                 <w:webHidden/>
               </w:rPr>
-              <w:instrText xml:space="preserve"> PAGEREF _Toc450638436 \h </w:instrText>
+              <w:instrText xml:space="preserve"> PAGEREF _Toc451203119 \h </w:instrText>
             </w:r>
             <w:r>
               <w:rPr>
@@ -2772,7 +3059,7 @@
                 <w:noProof/>
                 <w:webHidden/>
               </w:rPr>
-              <w:t>20</w:t>
+              <w:t>22</w:t>
             </w:r>
             <w:r>
               <w:rPr>
@@ -2824,7 +3111,7 @@
           <w:szCs w:val="28"/>
         </w:rPr>
       </w:pPr>
-      <w:bookmarkStart w:id="2" w:name="_Toc450638409"/>
+      <w:bookmarkStart w:id="1" w:name="_Toc451203089"/>
       <w:r>
         <w:rPr>
           <w:rStyle w:val="BookTitle"/>
@@ -2832,7 +3119,7 @@
           <w:szCs w:val="28"/>
         </w:rPr>
         <w:lastRenderedPageBreak/>
-        <w:t xml:space="preserve">Manual </w:t>
+        <w:t>Document</w:t>
       </w:r>
       <w:r>
         <w:rPr>
@@ -2840,7 +3127,7 @@
           <w:sz w:val="28"/>
           <w:szCs w:val="28"/>
         </w:rPr>
-        <w:t>Version</w:t>
+        <w:t xml:space="preserve"> </w:t>
       </w:r>
       <w:r>
         <w:rPr>
@@ -2848,9 +3135,17 @@
           <w:sz w:val="28"/>
           <w:szCs w:val="28"/>
         </w:rPr>
+        <w:t>Version</w:t>
+      </w:r>
+      <w:r>
+        <w:rPr>
+          <w:rStyle w:val="BookTitle"/>
+          <w:sz w:val="28"/>
+          <w:szCs w:val="28"/>
+        </w:rPr>
         <w:t xml:space="preserve"> Control</w:t>
       </w:r>
-      <w:bookmarkEnd w:id="2"/>
+      <w:bookmarkEnd w:id="1"/>
     </w:p>
     <w:tbl>
       <w:tblPr>
@@ -3286,6 +3581,176 @@
           </w:p>
         </w:tc>
       </w:tr>
+      <w:tr>
+        <w:tc>
+          <w:tcPr>
+            <w:tcW w:w="1129" w:type="dxa"/>
+            <w:vAlign w:val="center"/>
+          </w:tcPr>
+          <w:p>
+            <w:pPr>
+              <w:jc w:val="center"/>
+              <w:rPr>
+                <w:lang w:val="en-US"/>
+              </w:rPr>
+            </w:pPr>
+            <w:r>
+              <w:rPr>
+                <w:lang w:val="en-US"/>
+              </w:rPr>
+              <w:t>1.0.4</w:t>
+            </w:r>
+          </w:p>
+        </w:tc>
+        <w:tc>
+          <w:tcPr>
+            <w:tcW w:w="4820" w:type="dxa"/>
+            <w:vAlign w:val="center"/>
+          </w:tcPr>
+          <w:p>
+            <w:pPr>
+              <w:rPr>
+                <w:lang w:val="en-US"/>
+              </w:rPr>
+            </w:pPr>
+            <w:r>
+              <w:rPr>
+                <w:lang w:val="en-US"/>
+              </w:rPr>
+              <w:t xml:space="preserve">5.1.5 </w:t>
+            </w:r>
+            <w:r>
+              <w:rPr>
+                <w:lang w:val="en-US"/>
+              </w:rPr>
+              <w:t>Attach schema definition</w:t>
+            </w:r>
+          </w:p>
+        </w:tc>
+        <w:tc>
+          <w:tcPr>
+            <w:tcW w:w="1843" w:type="dxa"/>
+            <w:vAlign w:val="center"/>
+          </w:tcPr>
+          <w:p>
+            <w:pPr>
+              <w:jc w:val="center"/>
+              <w:rPr>
+                <w:lang w:val="en-US"/>
+              </w:rPr>
+            </w:pPr>
+            <w:r>
+              <w:rPr>
+                <w:lang w:val="en-US"/>
+              </w:rPr>
+              <w:t>Xiaochen Li</w:t>
+            </w:r>
+          </w:p>
+        </w:tc>
+        <w:tc>
+          <w:tcPr>
+            <w:tcW w:w="1224" w:type="dxa"/>
+            <w:vAlign w:val="center"/>
+          </w:tcPr>
+          <w:p>
+            <w:pPr>
+              <w:jc w:val="center"/>
+              <w:rPr>
+                <w:lang w:val="en-US"/>
+              </w:rPr>
+            </w:pPr>
+            <w:r>
+              <w:rPr>
+                <w:lang w:val="en-US"/>
+              </w:rPr>
+              <w:t>16/5/2016</w:t>
+            </w:r>
+          </w:p>
+        </w:tc>
+      </w:tr>
+      <w:tr>
+        <w:tc>
+          <w:tcPr>
+            <w:tcW w:w="1129" w:type="dxa"/>
+            <w:vAlign w:val="center"/>
+          </w:tcPr>
+          <w:p>
+            <w:pPr>
+              <w:jc w:val="center"/>
+              <w:rPr>
+                <w:lang w:val="en-US"/>
+              </w:rPr>
+            </w:pPr>
+            <w:r>
+              <w:rPr>
+                <w:lang w:val="en-US"/>
+              </w:rPr>
+              <w:t>1.0.5</w:t>
+            </w:r>
+          </w:p>
+        </w:tc>
+        <w:tc>
+          <w:tcPr>
+            <w:tcW w:w="4820" w:type="dxa"/>
+            <w:vAlign w:val="center"/>
+          </w:tcPr>
+          <w:p>
+            <w:pPr>
+              <w:rPr>
+                <w:lang w:val="en-US"/>
+              </w:rPr>
+            </w:pPr>
+            <w:r>
+              <w:rPr>
+                <w:lang w:val="en-US"/>
+              </w:rPr>
+              <w:t>6. Database Access and Operations</w:t>
+            </w:r>
+          </w:p>
+        </w:tc>
+        <w:tc>
+          <w:tcPr>
+            <w:tcW w:w="1843" w:type="dxa"/>
+            <w:vAlign w:val="center"/>
+          </w:tcPr>
+          <w:p>
+            <w:pPr>
+              <w:jc w:val="center"/>
+              <w:rPr>
+                <w:lang w:val="en-US"/>
+              </w:rPr>
+            </w:pPr>
+            <w:r>
+              <w:rPr>
+                <w:lang w:val="en-US"/>
+              </w:rPr>
+              <w:t>Xiaochen Li</w:t>
+            </w:r>
+          </w:p>
+        </w:tc>
+        <w:tc>
+          <w:tcPr>
+            <w:tcW w:w="1224" w:type="dxa"/>
+            <w:vAlign w:val="center"/>
+          </w:tcPr>
+          <w:p>
+            <w:pPr>
+              <w:jc w:val="center"/>
+              <w:rPr>
+                <w:lang w:val="en-US"/>
+              </w:rPr>
+            </w:pPr>
+            <w:r>
+              <w:rPr>
+                <w:lang w:val="en-US"/>
+              </w:rPr>
+              <w:t>17/5/2016</w:t>
+            </w:r>
+            <w:bookmarkStart w:id="2" w:name="_GoBack"/>
+            <w:bookmarkEnd w:id="2"/>
+          </w:p>
+        </w:tc>
+      </w:tr>
     </w:tbl>
     <w:p>
       <w:pPr>
@@ -3323,7 +3788,7 @@
           <w:lang w:val="en-US"/>
         </w:rPr>
       </w:pPr>
-      <w:bookmarkStart w:id="3" w:name="_Toc450638410"/>
+      <w:bookmarkStart w:id="3" w:name="_Toc451203090"/>
       <w:r>
         <w:rPr>
           <w:rStyle w:val="BookTitle"/>
@@ -3489,7 +3954,7 @@
           <w:lang w:val="en-US"/>
         </w:rPr>
       </w:pPr>
-      <w:bookmarkStart w:id="4" w:name="_Toc450638411"/>
+      <w:bookmarkStart w:id="4" w:name="_Toc451203091"/>
       <w:r>
         <w:rPr>
           <w:rStyle w:val="BookTitle"/>
@@ -3584,7 +4049,7 @@
           <w:lang w:val="en-US"/>
         </w:rPr>
       </w:pPr>
-      <w:bookmarkStart w:id="5" w:name="_Toc450638412"/>
+      <w:bookmarkStart w:id="5" w:name="_Toc451203092"/>
       <w:r>
         <w:rPr>
           <w:b/>
@@ -3696,7 +4161,7 @@
           <w:lang w:val="en-US"/>
         </w:rPr>
       </w:pPr>
-      <w:bookmarkStart w:id="6" w:name="_Toc450638413"/>
+      <w:bookmarkStart w:id="6" w:name="_Toc451203093"/>
       <w:r>
         <w:rPr>
           <w:b/>
@@ -3839,7 +4304,7 @@
           <w:lang w:val="en-US"/>
         </w:rPr>
       </w:pPr>
-      <w:bookmarkStart w:id="7" w:name="_Toc450638414"/>
+      <w:bookmarkStart w:id="7" w:name="_Toc451203094"/>
       <w:r>
         <w:rPr>
           <w:b/>
@@ -3996,7 +4461,7 @@
           <w:lang w:val="en-US"/>
         </w:rPr>
       </w:pPr>
-      <w:bookmarkStart w:id="8" w:name="_Toc450638415"/>
+      <w:bookmarkStart w:id="8" w:name="_Toc451203095"/>
       <w:r>
         <w:rPr>
           <w:b/>
@@ -4099,7 +4564,7 @@
           <w:lang w:val="en-US"/>
         </w:rPr>
       </w:pPr>
-      <w:bookmarkStart w:id="9" w:name="_Toc450638416"/>
+      <w:bookmarkStart w:id="9" w:name="_Toc451203096"/>
       <w:r>
         <w:rPr>
           <w:b/>
@@ -4273,7 +4738,7 @@
           <w:lang w:val="en-US"/>
         </w:rPr>
       </w:pPr>
-      <w:bookmarkStart w:id="10" w:name="_Toc450638417"/>
+      <w:bookmarkStart w:id="10" w:name="_Toc451203097"/>
       <w:r>
         <w:rPr>
           <w:b/>
@@ -4416,7 +4881,7 @@
           <w:lang w:val="en-US"/>
         </w:rPr>
       </w:pPr>
-      <w:bookmarkStart w:id="11" w:name="_Toc450638418"/>
+      <w:bookmarkStart w:id="11" w:name="_Toc451203098"/>
       <w:r>
         <w:rPr>
           <w:b/>
@@ -4493,7 +4958,7 @@
           <w:lang w:val="en-US"/>
         </w:rPr>
       </w:pPr>
-      <w:bookmarkStart w:id="12" w:name="_Toc450638419"/>
+      <w:bookmarkStart w:id="12" w:name="_Toc451203099"/>
       <w:r>
         <w:rPr>
           <w:b/>
@@ -4554,7 +5019,7 @@
           <w:lang w:val="en-US"/>
         </w:rPr>
       </w:pPr>
-      <w:bookmarkStart w:id="13" w:name="_Toc450638420"/>
+      <w:bookmarkStart w:id="13" w:name="_Toc451203100"/>
       <w:r>
         <w:rPr>
           <w:b/>
@@ -4658,7 +5123,7 @@
           <w:lang w:val="en-US"/>
         </w:rPr>
       </w:pPr>
-      <w:bookmarkStart w:id="14" w:name="_Toc450638421"/>
+      <w:bookmarkStart w:id="14" w:name="_Toc451203101"/>
       <w:r>
         <w:rPr>
           <w:rStyle w:val="BookTitle"/>
@@ -4841,7 +5306,7 @@
           <w:lang w:val="en-US"/>
         </w:rPr>
       </w:pPr>
-      <w:bookmarkStart w:id="15" w:name="_Toc450638422"/>
+      <w:bookmarkStart w:id="15" w:name="_Toc451203102"/>
       <w:r>
         <w:rPr>
           <w:b/>
@@ -4949,7 +5414,7 @@
           <w:lang w:val="en-US"/>
         </w:rPr>
       </w:pPr>
-      <w:bookmarkStart w:id="16" w:name="_Toc450638423"/>
+      <w:bookmarkStart w:id="16" w:name="_Toc451203103"/>
       <w:r>
         <w:rPr>
           <w:b/>
@@ -5497,7 +5962,7 @@
           <w:lang w:val="en-US"/>
         </w:rPr>
       </w:pPr>
-      <w:bookmarkStart w:id="17" w:name="_Toc450638424"/>
+      <w:bookmarkStart w:id="17" w:name="_Toc451203104"/>
       <w:r>
         <w:rPr>
           <w:b/>
@@ -5715,7 +6180,7 @@
           <w:lang w:val="en-US"/>
         </w:rPr>
       </w:pPr>
-      <w:bookmarkStart w:id="18" w:name="_Toc450638425"/>
+      <w:bookmarkStart w:id="18" w:name="_Toc451203105"/>
       <w:r>
         <w:rPr>
           <w:b/>
@@ -5884,14 +6349,14 @@
           <w:numId w:val="6"/>
         </w:numPr>
         <w:spacing w:before="240" w:after="240" w:line="360" w:lineRule="auto"/>
-        <w:outlineLvl w:val="1"/>
+        <w:outlineLvl w:val="0"/>
         <w:rPr>
           <w:rStyle w:val="BookTitle"/>
           <w:sz w:val="28"/>
           <w:szCs w:val="28"/>
         </w:rPr>
       </w:pPr>
-      <w:bookmarkStart w:id="19" w:name="_Toc450638426"/>
+      <w:bookmarkStart w:id="19" w:name="_Toc451203106"/>
       <w:r>
         <w:rPr>
           <w:rStyle w:val="BookTitle"/>
@@ -6396,7 +6861,7 @@
           <w:lang w:val="en-US"/>
         </w:rPr>
       </w:pPr>
-      <w:bookmarkStart w:id="20" w:name="_Toc450638427"/>
+      <w:bookmarkStart w:id="20" w:name="_Toc451203107"/>
       <w:r>
         <w:rPr>
           <w:b/>
@@ -7062,7 +7527,7 @@
           <w:lang w:val="en-US"/>
         </w:rPr>
       </w:pPr>
-      <w:bookmarkStart w:id="21" w:name="_Toc450638428"/>
+      <w:bookmarkStart w:id="21" w:name="_Toc451203108"/>
       <w:r>
         <w:rPr>
           <w:b/>
@@ -7536,7 +8001,7 @@
         <w:lastRenderedPageBreak/>
         <w:t xml:space="preserve"> </w:t>
       </w:r>
-      <w:bookmarkStart w:id="22" w:name="_Toc450638429"/>
+      <w:bookmarkStart w:id="22" w:name="_Toc451203109"/>
       <w:r>
         <w:rPr>
           <w:rStyle w:val="BookTitle"/>
@@ -7620,7 +8085,7 @@
           <w:lang w:val="en-US"/>
         </w:rPr>
       </w:pPr>
-      <w:bookmarkStart w:id="23" w:name="_Toc450638430"/>
+      <w:bookmarkStart w:id="23" w:name="_Toc451203110"/>
       <w:r>
         <w:rPr>
           <w:b/>
@@ -7948,14 +8413,14 @@
           <w:ilvl w:val="2"/>
           <w:numId w:val="6"/>
         </w:numPr>
-        <w:outlineLvl w:val="1"/>
+        <w:outlineLvl w:val="2"/>
         <w:rPr>
           <w:b/>
           <w:i/>
           <w:lang w:val="en-US"/>
         </w:rPr>
       </w:pPr>
-      <w:bookmarkStart w:id="24" w:name="_Toc450638431"/>
+      <w:bookmarkStart w:id="24" w:name="_Toc451203111"/>
       <w:r>
         <w:rPr>
           <w:b/>
@@ -8435,14 +8900,14 @@
           <w:ilvl w:val="2"/>
           <w:numId w:val="6"/>
         </w:numPr>
-        <w:outlineLvl w:val="1"/>
+        <w:outlineLvl w:val="2"/>
         <w:rPr>
           <w:b/>
           <w:i/>
           <w:lang w:val="en-US"/>
         </w:rPr>
       </w:pPr>
-      <w:bookmarkStart w:id="25" w:name="_Toc450638432"/>
+      <w:bookmarkStart w:id="25" w:name="_Toc451203112"/>
       <w:r>
         <w:rPr>
           <w:b/>
@@ -8990,14 +9455,14 @@
           <w:ilvl w:val="2"/>
           <w:numId w:val="6"/>
         </w:numPr>
-        <w:outlineLvl w:val="1"/>
+        <w:outlineLvl w:val="2"/>
         <w:rPr>
           <w:b/>
           <w:i/>
           <w:lang w:val="en-US"/>
         </w:rPr>
       </w:pPr>
-      <w:bookmarkStart w:id="26" w:name="_Toc450638433"/>
+      <w:bookmarkStart w:id="26" w:name="_Toc451203113"/>
       <w:r>
         <w:rPr>
           <w:b/>
@@ -13552,14 +14017,14 @@
           <w:ilvl w:val="2"/>
           <w:numId w:val="6"/>
         </w:numPr>
-        <w:outlineLvl w:val="1"/>
+        <w:outlineLvl w:val="2"/>
         <w:rPr>
           <w:b/>
           <w:i/>
           <w:lang w:val="en-US"/>
         </w:rPr>
       </w:pPr>
-      <w:bookmarkStart w:id="27" w:name="_Toc450638434"/>
+      <w:bookmarkStart w:id="27" w:name="_Toc451203114"/>
       <w:r>
         <w:rPr>
           <w:b/>
@@ -16405,14 +16870,14 @@
           <w:ilvl w:val="2"/>
           <w:numId w:val="6"/>
         </w:numPr>
-        <w:outlineLvl w:val="1"/>
+        <w:outlineLvl w:val="2"/>
         <w:rPr>
           <w:b/>
           <w:i/>
           <w:lang w:val="en-US"/>
         </w:rPr>
       </w:pPr>
-      <w:bookmarkStart w:id="28" w:name="_Toc450638435"/>
+      <w:bookmarkStart w:id="28" w:name="_Toc451203115"/>
       <w:r>
         <w:rPr>
           <w:b/>
@@ -18002,16 +18467,83 @@
     </w:p>
     <w:p>
       <w:pPr>
-        <w:rPr>
-          <w:lang w:val="en-US"/>
-        </w:rPr>
-      </w:pPr>
-      <w:r>
-        <w:rPr>
+        <w:spacing w:line="360" w:lineRule="auto"/>
+        <w:jc w:val="both"/>
+        <w:rPr>
+          <w:rFonts w:ascii="Arial" w:hAnsi="Arial" w:cs="Arial"/>
+          <w:lang w:val="en-US"/>
+        </w:rPr>
+      </w:pPr>
+      <w:r>
+        <w:rPr>
+          <w:rFonts w:ascii="Arial" w:hAnsi="Arial" w:cs="Arial" w:hint="eastAsia"/>
           <w:lang w:val="en-US"/>
         </w:rPr>
         <w:lastRenderedPageBreak/>
-        <w:t>Build &amp; Deployment</w:t>
+        <w:t>From</w:t>
+      </w:r>
+      <w:r>
+        <w:rPr>
+          <w:rFonts w:ascii="Arial" w:hAnsi="Arial" w:cs="Arial"/>
+          <w:lang w:val="en-US"/>
+        </w:rPr>
+        <w:t xml:space="preserve"> the mongo perspective, two methods are quite the sa</w:t>
+      </w:r>
+      <w:r>
+        <w:rPr>
+          <w:rFonts w:ascii="Arial" w:hAnsi="Arial" w:cs="Arial"/>
+          <w:lang w:val="en-US"/>
+        </w:rPr>
+        <w:t>me. The most obvious difference is</w:t>
+      </w:r>
+      <w:r>
+        <w:rPr>
+          <w:rFonts w:ascii="Arial" w:hAnsi="Arial" w:cs="Arial"/>
+          <w:lang w:val="en-US"/>
+        </w:rPr>
+        <w:t xml:space="preserve"> that extension of schema results in a </w:t>
+      </w:r>
+      <w:r>
+        <w:rPr>
+          <w:rFonts w:ascii="Arial" w:hAnsi="Arial" w:cs="Arial"/>
+          <w:lang w:val="en-US"/>
+        </w:rPr>
+        <w:t>field of the parent type which provides access to parent fields</w:t>
+      </w:r>
+      <w:r>
+        <w:rPr>
+          <w:rFonts w:ascii="Arial" w:hAnsi="Arial" w:cs="Arial"/>
+          <w:lang w:val="en-US"/>
+        </w:rPr>
+        <w:t xml:space="preserve">. </w:t>
+      </w:r>
+      <w:r>
+        <w:rPr>
+          <w:rFonts w:ascii="Arial" w:hAnsi="Arial" w:cs="Arial"/>
+          <w:lang w:val="en-US"/>
+        </w:rPr>
+        <w:t xml:space="preserve">The second way is employed into the project, and a more direct access to fields can somehow </w:t>
+      </w:r>
+      <w:r>
+        <w:rPr>
+          <w:rFonts w:ascii="Arial" w:hAnsi="Arial" w:cs="Arial"/>
+          <w:lang w:val="en-US"/>
+        </w:rPr>
+        <w:t>simplify the code</w:t>
+      </w:r>
+      <w:r>
+        <w:rPr>
+          <w:rFonts w:ascii="Arial" w:hAnsi="Arial" w:cs="Arial"/>
+          <w:lang w:val="en-US"/>
+        </w:rPr>
+        <w:t xml:space="preserve">. </w:t>
+      </w:r>
+      <w:r>
+        <w:rPr>
+          <w:rFonts w:ascii="Arial" w:hAnsi="Arial" w:cs="Arial"/>
+          <w:lang w:val="en-US"/>
+        </w:rPr>
+        <w:t>The definition is:</w:t>
       </w:r>
     </w:p>
     <w:p>
@@ -18022,9 +18554,43 @@
       </w:pPr>
       <w:r>
         <w:rPr>
-          <w:lang w:val="en-US"/>
-        </w:rPr>
-        <w:t>Test</w:t>
+          <w:noProof/>
+        </w:rPr>
+        <w:drawing>
+          <wp:inline distT="0" distB="0" distL="0" distR="0" wp14:anchorId="16623856" wp14:editId="5117F35D">
+            <wp:extent cx="4363059" cy="3048425"/>
+            <wp:effectExtent l="0" t="0" r="0" b="0"/>
+            <wp:docPr id="17" name="Picture 17"/>
+            <wp:cNvGraphicFramePr>
+              <a:graphicFrameLocks xmlns:a="http://schemas.openxmlformats.org/drawingml/2006/main" noChangeAspect="1"/>
+            </wp:cNvGraphicFramePr>
+            <a:graphic xmlns:a="http://schemas.openxmlformats.org/drawingml/2006/main">
+              <a:graphicData uri="http://schemas.openxmlformats.org/drawingml/2006/picture">
+                <pic:pic xmlns:pic="http://schemas.openxmlformats.org/drawingml/2006/picture">
+                  <pic:nvPicPr>
+                    <pic:cNvPr id="1" name=""/>
+                    <pic:cNvPicPr/>
+                  </pic:nvPicPr>
+                  <pic:blipFill>
+                    <a:blip r:embed="rId30"/>
+                    <a:stretch>
+                      <a:fillRect/>
+                    </a:stretch>
+                  </pic:blipFill>
+                  <pic:spPr>
+                    <a:xfrm>
+                      <a:off x="0" y="0"/>
+                      <a:ext cx="4363059" cy="3048425"/>
+                    </a:xfrm>
+                    <a:prstGeom prst="rect">
+                      <a:avLst/>
+                    </a:prstGeom>
+                  </pic:spPr>
+                </pic:pic>
+              </a:graphicData>
+            </a:graphic>
+          </wp:inline>
+        </w:drawing>
       </w:r>
     </w:p>
     <w:p>
@@ -18035,57 +18601,1458 @@
       </w:pPr>
       <w:r>
         <w:rPr>
-          <w:lang w:val="en-US"/>
-        </w:rPr>
-        <w:t>Appendix</w:t>
+          <w:noProof/>
+        </w:rPr>
+        <w:drawing>
+          <wp:inline distT="0" distB="0" distL="0" distR="0" wp14:anchorId="6FB469BC" wp14:editId="77493E77">
+            <wp:extent cx="4382112" cy="2476846"/>
+            <wp:effectExtent l="0" t="0" r="0" b="0"/>
+            <wp:docPr id="19" name="Picture 19"/>
+            <wp:cNvGraphicFramePr>
+              <a:graphicFrameLocks xmlns:a="http://schemas.openxmlformats.org/drawingml/2006/main" noChangeAspect="1"/>
+            </wp:cNvGraphicFramePr>
+            <a:graphic xmlns:a="http://schemas.openxmlformats.org/drawingml/2006/main">
+              <a:graphicData uri="http://schemas.openxmlformats.org/drawingml/2006/picture">
+                <pic:pic xmlns:pic="http://schemas.openxmlformats.org/drawingml/2006/picture">
+                  <pic:nvPicPr>
+                    <pic:cNvPr id="1" name=""/>
+                    <pic:cNvPicPr/>
+                  </pic:nvPicPr>
+                  <pic:blipFill>
+                    <a:blip r:embed="rId31"/>
+                    <a:stretch>
+                      <a:fillRect/>
+                    </a:stretch>
+                  </pic:blipFill>
+                  <pic:spPr>
+                    <a:xfrm>
+                      <a:off x="0" y="0"/>
+                      <a:ext cx="4382112" cy="2476846"/>
+                    </a:xfrm>
+                    <a:prstGeom prst="rect">
+                      <a:avLst/>
+                    </a:prstGeom>
+                  </pic:spPr>
+                </pic:pic>
+              </a:graphicData>
+            </a:graphic>
+          </wp:inline>
+        </w:drawing>
       </w:r>
     </w:p>
     <w:p>
       <w:pPr>
-        <w:rPr>
-          <w:lang w:val="en-US"/>
-        </w:rPr>
-      </w:pPr>
-      <w:r>
-        <w:rPr>
-          <w:lang w:val="en-US"/>
-        </w:rPr>
-        <w:t>Useful JavaScript features (Including ECMAScript6)</w:t>
+        <w:spacing w:line="360" w:lineRule="auto"/>
+        <w:jc w:val="both"/>
+        <w:rPr>
+          <w:rFonts w:ascii="Arial" w:hAnsi="Arial" w:cs="Arial"/>
+          <w:lang w:val="en-US"/>
+        </w:rPr>
+      </w:pPr>
+      <w:r>
+        <w:rPr>
+          <w:rFonts w:ascii="Arial" w:hAnsi="Arial" w:cs="Arial"/>
+          <w:lang w:val="en-US"/>
+        </w:rPr>
+        <w:t xml:space="preserve">Like what Reaction has done, different types of schemas are identified via the selector of </w:t>
+      </w:r>
+      <w:proofErr w:type="spellStart"/>
+      <w:proofErr w:type="gramStart"/>
+      <w:r>
+        <w:rPr>
+          <w:rFonts w:ascii="Arial" w:hAnsi="Arial" w:cs="Arial"/>
+          <w:lang w:val="en-US"/>
+        </w:rPr>
+        <w:t>attachSchema</w:t>
+      </w:r>
+      <w:proofErr w:type="spellEnd"/>
+      <w:r>
+        <w:rPr>
+          <w:rFonts w:ascii="Arial" w:hAnsi="Arial" w:cs="Arial"/>
+          <w:lang w:val="en-US"/>
+        </w:rPr>
+        <w:t>(</w:t>
+      </w:r>
+      <w:proofErr w:type="gramEnd"/>
+      <w:r>
+        <w:rPr>
+          <w:rFonts w:ascii="Arial" w:hAnsi="Arial" w:cs="Arial"/>
+          <w:lang w:val="en-US"/>
+        </w:rPr>
+        <w:t>)</w:t>
+      </w:r>
+      <w:r>
+        <w:rPr>
+          <w:rFonts w:ascii="Arial" w:hAnsi="Arial" w:cs="Arial"/>
+          <w:lang w:val="en-US"/>
+        </w:rPr>
+        <w:t xml:space="preserve"> method.</w:t>
       </w:r>
     </w:p>
     <w:p>
       <w:pPr>
-        <w:rPr>
-          <w:lang w:val="en-US"/>
-        </w:rPr>
-      </w:pPr>
+        <w:spacing w:line="360" w:lineRule="auto"/>
+        <w:jc w:val="both"/>
+        <w:rPr>
+          <w:rFonts w:ascii="Arial" w:hAnsi="Arial" w:cs="Arial"/>
+          <w:lang w:val="en-US"/>
+        </w:rPr>
+      </w:pPr>
+      <w:r>
+        <w:rPr>
+          <w:noProof/>
+        </w:rPr>
+        <w:drawing>
+          <wp:inline distT="0" distB="0" distL="0" distR="0" wp14:anchorId="067E417B" wp14:editId="180BB9B0">
+            <wp:extent cx="5731510" cy="1068070"/>
+            <wp:effectExtent l="0" t="0" r="2540" b="0"/>
+            <wp:docPr id="20" name="Picture 20"/>
+            <wp:cNvGraphicFramePr>
+              <a:graphicFrameLocks xmlns:a="http://schemas.openxmlformats.org/drawingml/2006/main" noChangeAspect="1"/>
+            </wp:cNvGraphicFramePr>
+            <a:graphic xmlns:a="http://schemas.openxmlformats.org/drawingml/2006/main">
+              <a:graphicData uri="http://schemas.openxmlformats.org/drawingml/2006/picture">
+                <pic:pic xmlns:pic="http://schemas.openxmlformats.org/drawingml/2006/picture">
+                  <pic:nvPicPr>
+                    <pic:cNvPr id="1" name=""/>
+                    <pic:cNvPicPr/>
+                  </pic:nvPicPr>
+                  <pic:blipFill>
+                    <a:blip r:embed="rId32"/>
+                    <a:stretch>
+                      <a:fillRect/>
+                    </a:stretch>
+                  </pic:blipFill>
+                  <pic:spPr>
+                    <a:xfrm>
+                      <a:off x="0" y="0"/>
+                      <a:ext cx="5731510" cy="1068070"/>
+                    </a:xfrm>
+                    <a:prstGeom prst="rect">
+                      <a:avLst/>
+                    </a:prstGeom>
+                  </pic:spPr>
+                </pic:pic>
+              </a:graphicData>
+            </a:graphic>
+          </wp:inline>
+        </w:drawing>
+      </w:r>
     </w:p>
     <w:p>
       <w:pPr>
-        <w:rPr>
-          <w:lang w:val="en-US"/>
-        </w:rPr>
-      </w:pPr>
+        <w:spacing w:line="360" w:lineRule="auto"/>
+        <w:jc w:val="both"/>
+        <w:rPr>
+          <w:rFonts w:ascii="Arial" w:hAnsi="Arial" w:cs="Arial"/>
+          <w:lang w:val="en-US"/>
+        </w:rPr>
+      </w:pPr>
+      <w:r>
+        <w:rPr>
+          <w:rFonts w:ascii="Arial" w:hAnsi="Arial" w:cs="Arial"/>
+          <w:lang w:val="en-US"/>
+        </w:rPr>
+        <w:lastRenderedPageBreak/>
+        <w:t xml:space="preserve">The selector </w:t>
+      </w:r>
+      <w:r>
+        <w:rPr>
+          <w:rFonts w:ascii="Arial" w:hAnsi="Arial" w:cs="Arial"/>
+          <w:lang w:val="en-US"/>
+        </w:rPr>
+        <w:t>declares</w:t>
+      </w:r>
+      <w:r>
+        <w:rPr>
+          <w:rFonts w:ascii="Arial" w:hAnsi="Arial" w:cs="Arial"/>
+          <w:lang w:val="en-US"/>
+        </w:rPr>
+        <w:t xml:space="preserve"> the field that is used to help identify which schema to use when a data record i</w:t>
+      </w:r>
+      <w:r>
+        <w:rPr>
+          <w:rFonts w:ascii="Arial" w:hAnsi="Arial" w:cs="Arial"/>
+          <w:lang w:val="en-US"/>
+        </w:rPr>
+        <w:t xml:space="preserve">s inserted. That is to say </w:t>
+      </w:r>
+      <w:r>
+        <w:rPr>
+          <w:rFonts w:ascii="Arial" w:hAnsi="Arial" w:cs="Arial"/>
+          <w:lang w:val="en-US"/>
+        </w:rPr>
+        <w:t>a “type</w:t>
+      </w:r>
+      <w:r>
+        <w:rPr>
+          <w:rFonts w:ascii="Arial" w:hAnsi="Arial" w:cs="Arial"/>
+          <w:lang w:val="en-US"/>
+        </w:rPr>
+        <w:t>” field must b</w:t>
+      </w:r>
+      <w:r>
+        <w:rPr>
+          <w:rFonts w:ascii="Arial" w:hAnsi="Arial" w:cs="Arial"/>
+          <w:lang w:val="en-US"/>
+        </w:rPr>
+        <w:t>e provided at insertion</w:t>
+      </w:r>
+      <w:r>
+        <w:rPr>
+          <w:rFonts w:ascii="Arial" w:hAnsi="Arial" w:cs="Arial"/>
+          <w:lang w:val="en-US"/>
+        </w:rPr>
+        <w:t xml:space="preserve"> time</w:t>
+      </w:r>
+      <w:r>
+        <w:rPr>
+          <w:rFonts w:ascii="Arial" w:hAnsi="Arial" w:cs="Arial"/>
+          <w:lang w:val="en-US"/>
+        </w:rPr>
+        <w:t xml:space="preserve"> (</w:t>
+      </w:r>
+      <w:r>
+        <w:rPr>
+          <w:rFonts w:ascii="Arial" w:hAnsi="Arial" w:cs="Arial"/>
+          <w:lang w:val="en-US"/>
+        </w:rPr>
+        <w:t xml:space="preserve">which </w:t>
+      </w:r>
+      <w:r>
+        <w:rPr>
+          <w:rFonts w:ascii="Arial" w:hAnsi="Arial" w:cs="Arial"/>
+          <w:lang w:val="en-US"/>
+        </w:rPr>
+        <w:t>is defined without an “optional: true” in the schema definition)</w:t>
+      </w:r>
+      <w:r>
+        <w:rPr>
+          <w:rFonts w:ascii="Arial" w:hAnsi="Arial" w:cs="Arial"/>
+          <w:lang w:val="en-US"/>
+        </w:rPr>
+        <w:t xml:space="preserve">. The original “variant” and </w:t>
+      </w:r>
+      <w:r>
+        <w:rPr>
+          <w:rFonts w:ascii="Arial" w:hAnsi="Arial" w:cs="Arial"/>
+          <w:lang w:val="en-US"/>
+        </w:rPr>
+        <w:t>“simple” types are ab</w:t>
+      </w:r>
+      <w:r>
+        <w:rPr>
+          <w:rFonts w:ascii="Arial" w:hAnsi="Arial" w:cs="Arial"/>
+          <w:lang w:val="en-US"/>
+        </w:rPr>
+        <w:t>andoned. Instead, the new type s</w:t>
+      </w:r>
+      <w:r>
+        <w:rPr>
+          <w:rFonts w:ascii="Arial" w:hAnsi="Arial" w:cs="Arial"/>
+          <w:lang w:val="en-US"/>
+        </w:rPr>
+        <w:t>trings are the names of suppliers, subject to further changes when more suppliers are considered</w:t>
+      </w:r>
+      <w:r>
+        <w:rPr>
+          <w:rFonts w:ascii="Arial" w:hAnsi="Arial" w:cs="Arial"/>
+          <w:lang w:val="en-US"/>
+        </w:rPr>
+        <w:t xml:space="preserve"> to be included</w:t>
+      </w:r>
+      <w:r>
+        <w:rPr>
+          <w:rFonts w:ascii="Arial" w:hAnsi="Arial" w:cs="Arial"/>
+          <w:lang w:val="en-US"/>
+        </w:rPr>
+        <w:t>.</w:t>
+      </w:r>
     </w:p>
     <w:p>
       <w:pPr>
-        <w:pStyle w:val="Heading1"/>
-        <w:spacing w:after="120"/>
-        <w:rPr>
-          <w:lang w:val="en-US"/>
-        </w:rPr>
-      </w:pPr>
-      <w:bookmarkStart w:id="29" w:name="_Toc450638436"/>
-      <w:r>
-        <w:rPr>
-          <w:lang w:val="en-US"/>
-        </w:rPr>
-        <w:t>References</w:t>
+        <w:spacing w:line="360" w:lineRule="auto"/>
+        <w:jc w:val="both"/>
+        <w:rPr>
+          <w:rFonts w:ascii="Arial" w:hAnsi="Arial" w:cs="Arial"/>
+          <w:lang w:val="en-US"/>
+        </w:rPr>
+      </w:pPr>
+      <w:r>
+        <w:rPr>
+          <w:rFonts w:ascii="Arial" w:hAnsi="Arial" w:cs="Arial"/>
+          <w:lang w:val="en-US"/>
+        </w:rPr>
+        <w:t>It is very simple to introduce new supplier type</w:t>
+      </w:r>
+      <w:r>
+        <w:rPr>
+          <w:rFonts w:ascii="Arial" w:hAnsi="Arial" w:cs="Arial"/>
+          <w:lang w:val="en-US"/>
+        </w:rPr>
+        <w:t>s</w:t>
+      </w:r>
+      <w:r>
+        <w:rPr>
+          <w:rFonts w:ascii="Arial" w:hAnsi="Arial" w:cs="Arial"/>
+          <w:lang w:val="en-US"/>
+        </w:rPr>
+        <w:t xml:space="preserve">. The fields adopted from </w:t>
+      </w:r>
+      <w:r>
+        <w:rPr>
+          <w:rFonts w:ascii="Arial" w:hAnsi="Arial" w:cs="Arial"/>
+          <w:lang w:val="en-US"/>
+        </w:rPr>
+        <w:t>various</w:t>
+      </w:r>
+      <w:r>
+        <w:rPr>
+          <w:rFonts w:ascii="Arial" w:hAnsi="Arial" w:cs="Arial"/>
+          <w:lang w:val="en-US"/>
+        </w:rPr>
+        <w:t xml:space="preserve"> supplier product lists are quite similar, such that the further schemas can be originated from </w:t>
+      </w:r>
+      <w:r>
+        <w:rPr>
+          <w:rFonts w:ascii="Arial" w:hAnsi="Arial" w:cs="Arial"/>
+          <w:lang w:val="en-US"/>
+        </w:rPr>
+        <w:t>“</w:t>
+      </w:r>
+      <w:proofErr w:type="spellStart"/>
+      <w:r>
+        <w:rPr>
+          <w:rFonts w:ascii="Arial" w:hAnsi="Arial" w:cs="Arial"/>
+          <w:lang w:val="en-US"/>
+        </w:rPr>
+        <w:t>IBuyitProduct</w:t>
+      </w:r>
+      <w:proofErr w:type="spellEnd"/>
+      <w:r>
+        <w:rPr>
+          <w:rFonts w:ascii="Arial" w:hAnsi="Arial" w:cs="Arial"/>
+          <w:lang w:val="en-US"/>
+        </w:rPr>
+        <w:t>”</w:t>
+      </w:r>
+      <w:r>
+        <w:rPr>
+          <w:rFonts w:ascii="Arial" w:hAnsi="Arial" w:cs="Arial"/>
+          <w:lang w:val="en-US"/>
+        </w:rPr>
+        <w:t xml:space="preserve"> schema</w:t>
+      </w:r>
+      <w:r>
+        <w:rPr>
+          <w:rFonts w:ascii="Arial" w:hAnsi="Arial" w:cs="Arial"/>
+          <w:lang w:val="en-US"/>
+        </w:rPr>
+        <w:t>, the same as</w:t>
+      </w:r>
+      <w:r>
+        <w:rPr>
+          <w:rFonts w:ascii="Arial" w:hAnsi="Arial" w:cs="Arial"/>
+          <w:lang w:val="en-US"/>
+        </w:rPr>
+        <w:t xml:space="preserve"> </w:t>
+      </w:r>
+      <w:r>
+        <w:rPr>
+          <w:rFonts w:ascii="Arial" w:hAnsi="Arial" w:cs="Arial"/>
+          <w:lang w:val="en-US"/>
+        </w:rPr>
+        <w:t>the way</w:t>
+      </w:r>
+      <w:r>
+        <w:rPr>
+          <w:rFonts w:ascii="Arial" w:hAnsi="Arial" w:cs="Arial"/>
+          <w:lang w:val="en-US"/>
+        </w:rPr>
+        <w:t xml:space="preserve"> </w:t>
+      </w:r>
+      <w:r>
+        <w:rPr>
+          <w:rFonts w:ascii="Arial" w:hAnsi="Arial" w:cs="Arial"/>
+          <w:lang w:val="en-US"/>
+        </w:rPr>
+        <w:t>“</w:t>
+      </w:r>
+      <w:proofErr w:type="spellStart"/>
+      <w:r>
+        <w:rPr>
+          <w:rFonts w:ascii="Arial" w:hAnsi="Arial" w:cs="Arial"/>
+          <w:lang w:val="en-US"/>
+        </w:rPr>
+        <w:t>SynnexProduct</w:t>
+      </w:r>
+      <w:proofErr w:type="spellEnd"/>
+      <w:r>
+        <w:rPr>
+          <w:rFonts w:ascii="Arial" w:hAnsi="Arial" w:cs="Arial"/>
+          <w:lang w:val="en-US"/>
+        </w:rPr>
+        <w:t>” schema</w:t>
+      </w:r>
+      <w:r>
+        <w:rPr>
+          <w:rFonts w:ascii="Arial" w:hAnsi="Arial" w:cs="Arial"/>
+          <w:lang w:val="en-US"/>
+        </w:rPr>
+        <w:t xml:space="preserve"> declares it</w:t>
+      </w:r>
+      <w:r>
+        <w:rPr>
+          <w:rFonts w:ascii="Arial" w:hAnsi="Arial" w:cs="Arial"/>
+          <w:lang w:val="en-US"/>
+        </w:rPr>
+        <w:t>s</w:t>
+      </w:r>
+      <w:r>
+        <w:rPr>
+          <w:rFonts w:ascii="Arial" w:hAnsi="Arial" w:cs="Arial"/>
+          <w:lang w:val="en-US"/>
+        </w:rPr>
+        <w:t xml:space="preserve"> extended fields</w:t>
+      </w:r>
+      <w:r>
+        <w:rPr>
+          <w:rFonts w:ascii="Arial" w:hAnsi="Arial" w:cs="Arial"/>
+          <w:lang w:val="en-US"/>
+        </w:rPr>
+        <w:t xml:space="preserve">. And then they are attached to Product collection and are </w:t>
+      </w:r>
+      <w:r>
+        <w:rPr>
+          <w:rFonts w:ascii="Arial" w:hAnsi="Arial" w:cs="Arial"/>
+          <w:lang w:val="en-US"/>
+        </w:rPr>
+        <w:t xml:space="preserve">identified by </w:t>
+      </w:r>
+      <w:r>
+        <w:rPr>
+          <w:rFonts w:ascii="Arial" w:hAnsi="Arial" w:cs="Arial"/>
+          <w:lang w:val="en-US"/>
+        </w:rPr>
+        <w:t>their supplier names</w:t>
+      </w:r>
+      <w:r>
+        <w:rPr>
+          <w:rFonts w:ascii="Arial" w:hAnsi="Arial" w:cs="Arial"/>
+          <w:lang w:val="en-US"/>
+        </w:rPr>
+        <w:t>.</w:t>
+      </w:r>
+    </w:p>
+    <w:p>
+      <w:pPr>
+        <w:rPr>
+          <w:rFonts w:ascii="Arial" w:hAnsi="Arial" w:cs="Arial"/>
+          <w:lang w:val="en-US"/>
+        </w:rPr>
+      </w:pPr>
+      <w:r>
+        <w:rPr>
+          <w:rFonts w:ascii="Arial" w:hAnsi="Arial" w:cs="Arial"/>
+          <w:lang w:val="en-US"/>
+        </w:rPr>
+        <w:br w:type="page"/>
+      </w:r>
+    </w:p>
+    <w:p>
+      <w:pPr>
+        <w:pStyle w:val="ListParagraph"/>
+        <w:numPr>
+          <w:ilvl w:val="0"/>
+          <w:numId w:val="6"/>
+        </w:numPr>
+        <w:spacing w:before="240" w:after="240" w:line="360" w:lineRule="auto"/>
+        <w:outlineLvl w:val="0"/>
+        <w:rPr>
+          <w:rStyle w:val="BookTitle"/>
+          <w:sz w:val="28"/>
+          <w:szCs w:val="28"/>
+        </w:rPr>
+      </w:pPr>
+      <w:r>
+        <w:rPr>
+          <w:rStyle w:val="BookTitle"/>
+          <w:b w:val="0"/>
+          <w:i w:val="0"/>
+          <w:sz w:val="28"/>
+          <w:szCs w:val="28"/>
+        </w:rPr>
+        <w:lastRenderedPageBreak/>
+        <w:t xml:space="preserve"> </w:t>
+      </w:r>
+      <w:bookmarkStart w:id="29" w:name="_Toc451203116"/>
+      <w:r>
+        <w:rPr>
+          <w:rStyle w:val="BookTitle"/>
+          <w:i w:val="0"/>
+          <w:sz w:val="28"/>
+          <w:szCs w:val="28"/>
+        </w:rPr>
+        <w:t>Database Access and Operations</w:t>
       </w:r>
       <w:bookmarkEnd w:id="29"/>
     </w:p>
     <w:p>
       <w:pPr>
+        <w:pStyle w:val="ListParagraph"/>
+        <w:numPr>
+          <w:ilvl w:val="1"/>
+          <w:numId w:val="6"/>
+        </w:numPr>
+        <w:outlineLvl w:val="1"/>
+        <w:rPr>
+          <w:b/>
+          <w:i/>
+          <w:lang w:val="en-US"/>
+        </w:rPr>
+      </w:pPr>
+      <w:bookmarkStart w:id="30" w:name="_Toc451203117"/>
+      <w:r>
+        <w:rPr>
+          <w:b/>
+          <w:i/>
+          <w:lang w:val="en-US"/>
+        </w:rPr>
+        <w:t xml:space="preserve">Meteor </w:t>
+      </w:r>
+      <w:r>
+        <w:rPr>
+          <w:b/>
+          <w:i/>
+          <w:lang w:val="en-US"/>
+        </w:rPr>
+        <w:t>Collections</w:t>
+      </w:r>
+      <w:bookmarkEnd w:id="30"/>
+    </w:p>
+    <w:p>
+      <w:pPr>
+        <w:spacing w:line="360" w:lineRule="auto"/>
+        <w:jc w:val="both"/>
+        <w:rPr>
+          <w:rFonts w:ascii="Arial" w:hAnsi="Arial" w:cs="Arial"/>
+          <w:lang w:val="en-US"/>
+        </w:rPr>
+      </w:pPr>
+      <w:r>
+        <w:rPr>
+          <w:rFonts w:ascii="Arial" w:hAnsi="Arial" w:cs="Arial"/>
+          <w:lang w:val="en-US"/>
+        </w:rPr>
+        <w:t xml:space="preserve">Meteor uses </w:t>
+      </w:r>
+      <w:r>
+        <w:rPr>
+          <w:rFonts w:ascii="Arial" w:hAnsi="Arial" w:cs="Arial"/>
+          <w:lang w:val="en-US"/>
+        </w:rPr>
+        <w:t>“</w:t>
+      </w:r>
+      <w:r>
+        <w:rPr>
+          <w:rFonts w:ascii="Arial" w:hAnsi="Arial" w:cs="Arial"/>
+          <w:lang w:val="en-US"/>
+        </w:rPr>
+        <w:t>collection2</w:t>
+      </w:r>
+      <w:r>
+        <w:rPr>
+          <w:rFonts w:ascii="Arial" w:hAnsi="Arial" w:cs="Arial"/>
+          <w:lang w:val="en-US"/>
+        </w:rPr>
+        <w:t>”</w:t>
+      </w:r>
+      <w:r>
+        <w:rPr>
+          <w:rFonts w:ascii="Arial" w:hAnsi="Arial" w:cs="Arial"/>
+          <w:lang w:val="en-US"/>
+        </w:rPr>
+        <w:t xml:space="preserve"> and </w:t>
+      </w:r>
+      <w:r>
+        <w:rPr>
+          <w:rFonts w:ascii="Arial" w:hAnsi="Arial" w:cs="Arial"/>
+          <w:lang w:val="en-US"/>
+        </w:rPr>
+        <w:t>“</w:t>
+      </w:r>
+      <w:r>
+        <w:rPr>
+          <w:rFonts w:ascii="Arial" w:hAnsi="Arial" w:cs="Arial"/>
+          <w:lang w:val="en-US"/>
+        </w:rPr>
+        <w:t>simple-schema</w:t>
+      </w:r>
+      <w:r>
+        <w:rPr>
+          <w:rFonts w:ascii="Arial" w:hAnsi="Arial" w:cs="Arial"/>
+          <w:lang w:val="en-US"/>
+        </w:rPr>
+        <w:t>”</w:t>
+      </w:r>
+      <w:r>
+        <w:rPr>
+          <w:rFonts w:ascii="Arial" w:hAnsi="Arial" w:cs="Arial"/>
+          <w:lang w:val="en-US"/>
+        </w:rPr>
+        <w:t xml:space="preserve"> packages </w:t>
+      </w:r>
+      <w:r>
+        <w:rPr>
+          <w:rFonts w:ascii="Arial" w:hAnsi="Arial" w:cs="Arial"/>
+          <w:lang w:val="en-US"/>
+        </w:rPr>
+        <w:t xml:space="preserve">as the data layer between the application and MongoDB engine. Developers need to keep in mind that not all the functionalities of MongoDB engine are available in Meteor, and some of the methods are changed or simplified. </w:t>
+      </w:r>
+      <w:r>
+        <w:rPr>
+          <w:rFonts w:ascii="Arial" w:hAnsi="Arial" w:cs="Arial"/>
+          <w:lang w:val="en-US"/>
+        </w:rPr>
+        <w:t>I</w:t>
+      </w:r>
+      <w:r>
+        <w:rPr>
+          <w:rFonts w:ascii="Arial" w:hAnsi="Arial" w:cs="Arial"/>
+          <w:lang w:val="en-US"/>
+        </w:rPr>
+        <w:t xml:space="preserve">t is </w:t>
+      </w:r>
+      <w:r>
+        <w:rPr>
+          <w:rFonts w:ascii="Arial" w:hAnsi="Arial" w:cs="Arial"/>
+          <w:lang w:val="en-US"/>
+        </w:rPr>
+        <w:t>highly recommended</w:t>
+      </w:r>
+      <w:r>
+        <w:rPr>
+          <w:rFonts w:ascii="Arial" w:hAnsi="Arial" w:cs="Arial"/>
+          <w:lang w:val="en-US"/>
+        </w:rPr>
+        <w:t xml:space="preserve"> </w:t>
+      </w:r>
+      <w:r>
+        <w:rPr>
+          <w:rFonts w:ascii="Arial" w:hAnsi="Arial" w:cs="Arial"/>
+          <w:lang w:val="en-US"/>
+        </w:rPr>
+        <w:t>developers should</w:t>
+      </w:r>
+      <w:r>
+        <w:rPr>
+          <w:rFonts w:ascii="Arial" w:hAnsi="Arial" w:cs="Arial"/>
+          <w:lang w:val="en-US"/>
+        </w:rPr>
+        <w:t xml:space="preserve"> refer to Meteor Docs rather than the MongoDB official site for API details.</w:t>
+      </w:r>
+    </w:p>
+    <w:p>
+      <w:pPr>
+        <w:spacing w:line="360" w:lineRule="auto"/>
+        <w:jc w:val="both"/>
+        <w:rPr>
+          <w:rFonts w:ascii="Arial" w:hAnsi="Arial" w:cs="Arial"/>
+          <w:lang w:val="en-US"/>
+        </w:rPr>
+      </w:pPr>
+      <w:r>
+        <w:rPr>
+          <w:rFonts w:ascii="Arial" w:hAnsi="Arial" w:cs="Arial"/>
+          <w:lang w:val="en-US"/>
+        </w:rPr>
+        <w:t xml:space="preserve">MongoDB is a schema-less database, meaning storing data without knowing beforehand the type of the data. </w:t>
+      </w:r>
+      <w:r>
+        <w:rPr>
+          <w:rFonts w:ascii="Arial" w:hAnsi="Arial" w:cs="Arial"/>
+          <w:lang w:val="en-US"/>
+        </w:rPr>
+        <w:t>The corresponding concept in relational database is table dictionary which defines a table its column names, types, value r</w:t>
+      </w:r>
+      <w:r>
+        <w:rPr>
+          <w:rFonts w:ascii="Arial" w:hAnsi="Arial" w:cs="Arial"/>
+          <w:lang w:val="en-US"/>
+        </w:rPr>
+        <w:t xml:space="preserve">anges, and such kinds of </w:t>
+      </w:r>
+      <w:r>
+        <w:rPr>
+          <w:rFonts w:ascii="Arial" w:hAnsi="Arial" w:cs="Arial"/>
+          <w:lang w:val="en-US"/>
+        </w:rPr>
+        <w:t xml:space="preserve">restrictions which cannot be violated through all the lifecycle of this table, or else errors occur. It makes database schema migration highly precaution-demanding to get the old data compatible. </w:t>
+      </w:r>
+      <w:r>
+        <w:rPr>
+          <w:rFonts w:ascii="Arial" w:hAnsi="Arial" w:cs="Arial"/>
+          <w:lang w:val="en-US"/>
+        </w:rPr>
+        <w:t xml:space="preserve">However, schema-less mechanism facilitates the database design of </w:t>
+      </w:r>
+      <w:proofErr w:type="spellStart"/>
+      <w:r>
+        <w:rPr>
+          <w:rFonts w:ascii="Arial" w:hAnsi="Arial" w:cs="Arial"/>
+          <w:lang w:val="en-US"/>
+        </w:rPr>
+        <w:t>IBuyit</w:t>
+      </w:r>
+      <w:proofErr w:type="spellEnd"/>
+      <w:r>
+        <w:rPr>
+          <w:rFonts w:ascii="Arial" w:hAnsi="Arial" w:cs="Arial"/>
+          <w:lang w:val="en-US"/>
+        </w:rPr>
+        <w:t xml:space="preserve"> </w:t>
+      </w:r>
+      <w:r>
+        <w:rPr>
+          <w:rFonts w:ascii="Arial" w:hAnsi="Arial" w:cs="Arial"/>
+          <w:lang w:val="en-US"/>
+        </w:rPr>
+        <w:t>“</w:t>
+      </w:r>
+      <w:r>
+        <w:rPr>
+          <w:rFonts w:ascii="Arial" w:hAnsi="Arial" w:cs="Arial"/>
+          <w:lang w:val="en-US"/>
+        </w:rPr>
+        <w:t>Products</w:t>
+      </w:r>
+      <w:r>
+        <w:rPr>
+          <w:rFonts w:ascii="Arial" w:hAnsi="Arial" w:cs="Arial"/>
+          <w:lang w:val="en-US"/>
+        </w:rPr>
+        <w:t>”</w:t>
+      </w:r>
+      <w:r>
+        <w:rPr>
+          <w:rFonts w:ascii="Arial" w:hAnsi="Arial" w:cs="Arial"/>
+          <w:lang w:val="en-US"/>
+        </w:rPr>
+        <w:t xml:space="preserve"> collection by allowing product records from different suppliers</w:t>
+      </w:r>
+      <w:r>
+        <w:rPr>
+          <w:rFonts w:ascii="Arial" w:hAnsi="Arial" w:cs="Arial"/>
+          <w:lang w:val="en-US"/>
+        </w:rPr>
+        <w:t xml:space="preserve"> to be</w:t>
+      </w:r>
+      <w:r>
+        <w:rPr>
+          <w:rFonts w:ascii="Arial" w:hAnsi="Arial" w:cs="Arial"/>
+          <w:lang w:val="en-US"/>
+        </w:rPr>
+        <w:t xml:space="preserve"> stored in the same collection</w:t>
+      </w:r>
+      <w:r>
+        <w:rPr>
+          <w:rFonts w:ascii="Arial" w:hAnsi="Arial" w:cs="Arial"/>
+          <w:lang w:val="en-US"/>
+        </w:rPr>
+        <w:t>,</w:t>
+      </w:r>
+      <w:r>
+        <w:rPr>
+          <w:rFonts w:ascii="Arial" w:hAnsi="Arial" w:cs="Arial"/>
+          <w:lang w:val="en-US"/>
+        </w:rPr>
+        <w:t xml:space="preserve"> without considering too much about normalizing the tables to avoid too many null values. </w:t>
+      </w:r>
+      <w:r>
+        <w:rPr>
+          <w:rFonts w:ascii="Arial" w:hAnsi="Arial" w:cs="Arial"/>
+          <w:lang w:val="en-US"/>
+        </w:rPr>
+        <w:t xml:space="preserve">As mentioned in </w:t>
+      </w:r>
+      <w:r>
+        <w:rPr>
+          <w:rFonts w:ascii="Arial" w:hAnsi="Arial" w:cs="Arial"/>
+          <w:lang w:val="en-US"/>
+        </w:rPr>
+        <w:t xml:space="preserve">section </w:t>
+      </w:r>
+      <w:r>
+        <w:rPr>
+          <w:rFonts w:ascii="Arial" w:hAnsi="Arial" w:cs="Arial"/>
+          <w:lang w:val="en-US"/>
+        </w:rPr>
+        <w:t>5.1.5, the collection migration is simpler than relational database</w:t>
+      </w:r>
+      <w:r>
+        <w:rPr>
+          <w:rFonts w:ascii="Arial" w:hAnsi="Arial" w:cs="Arial"/>
+          <w:lang w:val="en-US"/>
+        </w:rPr>
+        <w:t>s</w:t>
+      </w:r>
+      <w:r>
+        <w:rPr>
+          <w:rFonts w:ascii="Arial" w:hAnsi="Arial" w:cs="Arial"/>
+          <w:lang w:val="en-US"/>
+        </w:rPr>
+        <w:t>.</w:t>
+      </w:r>
+    </w:p>
+    <w:p>
+      <w:pPr>
+        <w:spacing w:line="360" w:lineRule="auto"/>
+        <w:jc w:val="both"/>
+        <w:rPr>
+          <w:rFonts w:ascii="Arial" w:hAnsi="Arial" w:cs="Arial"/>
+          <w:lang w:val="en-US"/>
+        </w:rPr>
+      </w:pPr>
+      <w:r>
+        <w:rPr>
+          <w:rFonts w:ascii="Arial" w:hAnsi="Arial" w:cs="Arial"/>
+          <w:lang w:val="en-US"/>
+        </w:rPr>
+        <w:t xml:space="preserve">Although the schema-less feature is quite an advantage in database design and maintenance, </w:t>
+      </w:r>
+      <w:r>
+        <w:rPr>
+          <w:rFonts w:ascii="Arial" w:hAnsi="Arial" w:cs="Arial"/>
+          <w:lang w:val="en-US"/>
+        </w:rPr>
+        <w:t>it is generally good practice to use a schema to constrain the contents of your collection to conform to a known format.</w:t>
+      </w:r>
+      <w:r>
+        <w:rPr>
+          <w:rFonts w:ascii="Arial" w:hAnsi="Arial" w:cs="Arial"/>
+          <w:lang w:val="en-US"/>
+        </w:rPr>
+        <w:t xml:space="preserve"> Or else, developers probably end up with blocks of defensive code checking and confirming the structure </w:t>
+      </w:r>
+      <w:r>
+        <w:rPr>
+          <w:rFonts w:ascii="Arial" w:hAnsi="Arial" w:cs="Arial"/>
+          <w:lang w:val="en-US"/>
+        </w:rPr>
+        <w:t>more often when reading data from</w:t>
+      </w:r>
+      <w:r>
+        <w:rPr>
+          <w:rFonts w:ascii="Arial" w:hAnsi="Arial" w:cs="Arial"/>
+          <w:lang w:val="en-US"/>
+        </w:rPr>
+        <w:t xml:space="preserve"> database</w:t>
+      </w:r>
+      <w:r>
+        <w:rPr>
+          <w:rFonts w:ascii="Arial" w:hAnsi="Arial" w:cs="Arial"/>
+          <w:lang w:val="en-US"/>
+        </w:rPr>
+        <w:t>. It complicates the reading and reduces performance somehow because we read data more often than writing data into the database.</w:t>
+      </w:r>
+    </w:p>
+    <w:p>
+      <w:pPr>
+        <w:spacing w:line="360" w:lineRule="auto"/>
+        <w:jc w:val="both"/>
+        <w:rPr>
+          <w:rFonts w:ascii="Arial" w:hAnsi="Arial" w:cs="Arial"/>
+          <w:lang w:val="en-US"/>
+        </w:rPr>
+      </w:pPr>
+      <w:r>
+        <w:rPr>
+          <w:rFonts w:ascii="Arial" w:hAnsi="Arial" w:cs="Arial"/>
+          <w:lang w:val="en-US"/>
+        </w:rPr>
+        <w:t>Here</w:t>
+      </w:r>
+      <w:r>
+        <w:rPr>
+          <w:rFonts w:ascii="Arial" w:hAnsi="Arial" w:cs="Arial"/>
+          <w:lang w:val="en-US"/>
+        </w:rPr>
+        <w:t xml:space="preserve"> are some concepts from MongoDB:</w:t>
+      </w:r>
+    </w:p>
+    <w:p>
+      <w:pPr>
+        <w:spacing w:line="360" w:lineRule="auto"/>
+        <w:jc w:val="both"/>
+        <w:rPr>
+          <w:rFonts w:ascii="Arial" w:hAnsi="Arial" w:cs="Arial"/>
+          <w:lang w:val="en-US"/>
+        </w:rPr>
+      </w:pPr>
+      <w:r>
+        <w:rPr>
+          <w:rFonts w:ascii="Arial" w:hAnsi="Arial" w:cs="Arial"/>
+          <w:b/>
+          <w:lang w:val="en-US"/>
+        </w:rPr>
+        <w:t>Documents:</w:t>
+      </w:r>
+      <w:r>
+        <w:rPr>
+          <w:rFonts w:ascii="Arial" w:hAnsi="Arial" w:cs="Arial"/>
+          <w:lang w:val="en-US"/>
+        </w:rPr>
+        <w:t xml:space="preserve"> </w:t>
+      </w:r>
+      <w:r>
+        <w:rPr>
+          <w:rFonts w:ascii="Arial" w:hAnsi="Arial" w:cs="Arial"/>
+          <w:lang w:val="en-US"/>
+        </w:rPr>
+        <w:t>similar</w:t>
+      </w:r>
+      <w:r>
+        <w:rPr>
+          <w:rFonts w:ascii="Arial" w:hAnsi="Arial" w:cs="Arial"/>
+          <w:lang w:val="en-US"/>
+        </w:rPr>
+        <w:t xml:space="preserve"> to records, or can be thought of as rows in relational databases.</w:t>
+      </w:r>
+    </w:p>
+    <w:p>
+      <w:pPr>
+        <w:spacing w:line="360" w:lineRule="auto"/>
+        <w:jc w:val="both"/>
+        <w:rPr>
+          <w:rFonts w:ascii="Arial" w:hAnsi="Arial" w:cs="Arial"/>
+          <w:lang w:val="en-US"/>
+        </w:rPr>
+      </w:pPr>
+      <w:r>
+        <w:rPr>
+          <w:rFonts w:ascii="Arial" w:hAnsi="Arial" w:cs="Arial"/>
+          <w:b/>
+          <w:lang w:val="en-US"/>
+        </w:rPr>
+        <w:t>Fields:</w:t>
+      </w:r>
+      <w:r>
+        <w:rPr>
+          <w:rFonts w:ascii="Arial" w:hAnsi="Arial" w:cs="Arial"/>
+          <w:lang w:val="en-US"/>
+        </w:rPr>
+        <w:t xml:space="preserve"> are close to the concept</w:t>
+      </w:r>
+      <w:r>
+        <w:rPr>
+          <w:rFonts w:ascii="Arial" w:hAnsi="Arial" w:cs="Arial"/>
+          <w:lang w:val="en-US"/>
+        </w:rPr>
+        <w:t xml:space="preserve"> columns for relational database tables.</w:t>
+      </w:r>
+      <w:r>
+        <w:rPr>
+          <w:rFonts w:ascii="Arial" w:hAnsi="Arial" w:cs="Arial"/>
+          <w:lang w:val="en-US"/>
+        </w:rPr>
+        <w:t xml:space="preserve"> Columns of a table regulate all the table rows, while documents can have non-common fields.</w:t>
+      </w:r>
+    </w:p>
+    <w:p>
+      <w:pPr>
+        <w:spacing w:line="360" w:lineRule="auto"/>
+        <w:jc w:val="both"/>
+        <w:rPr>
+          <w:rFonts w:ascii="Arial" w:hAnsi="Arial" w:cs="Arial"/>
+          <w:lang w:val="en-US"/>
+        </w:rPr>
+      </w:pPr>
+      <w:r>
+        <w:rPr>
+          <w:rFonts w:ascii="Arial" w:hAnsi="Arial" w:cs="Arial"/>
+          <w:b/>
+          <w:lang w:val="en-US"/>
+        </w:rPr>
+        <w:t>Collections:</w:t>
+      </w:r>
+      <w:r>
+        <w:rPr>
+          <w:rFonts w:ascii="Arial" w:hAnsi="Arial" w:cs="Arial"/>
+          <w:lang w:val="en-US"/>
+        </w:rPr>
+        <w:t xml:space="preserve"> </w:t>
+      </w:r>
+      <w:r>
+        <w:rPr>
+          <w:rFonts w:ascii="Arial" w:hAnsi="Arial" w:cs="Arial"/>
+          <w:lang w:val="en-US"/>
+        </w:rPr>
+        <w:t>documents of a</w:t>
+      </w:r>
+      <w:r>
+        <w:rPr>
+          <w:rFonts w:ascii="Arial" w:hAnsi="Arial" w:cs="Arial"/>
+          <w:lang w:val="en-US"/>
+        </w:rPr>
+        <w:t xml:space="preserve"> similar structure are organized into </w:t>
+      </w:r>
+      <w:r>
+        <w:rPr>
+          <w:rFonts w:ascii="Arial" w:hAnsi="Arial" w:cs="Arial"/>
+          <w:lang w:val="en-US"/>
+        </w:rPr>
+        <w:t>a collection</w:t>
+      </w:r>
+      <w:r>
+        <w:rPr>
+          <w:rFonts w:ascii="Arial" w:hAnsi="Arial" w:cs="Arial"/>
+          <w:lang w:val="en-US"/>
+        </w:rPr>
+        <w:t>.</w:t>
+      </w:r>
+      <w:r>
+        <w:rPr>
+          <w:rFonts w:ascii="Arial" w:hAnsi="Arial" w:cs="Arial"/>
+          <w:lang w:val="en-US"/>
+        </w:rPr>
+        <w:t xml:space="preserve"> Collections</w:t>
+      </w:r>
+      <w:r>
+        <w:rPr>
+          <w:rFonts w:ascii="Arial" w:hAnsi="Arial" w:cs="Arial"/>
+          <w:lang w:val="en-US"/>
+        </w:rPr>
+        <w:t xml:space="preserve"> correspond </w:t>
+      </w:r>
+      <w:r>
+        <w:rPr>
+          <w:rFonts w:ascii="Arial" w:hAnsi="Arial" w:cs="Arial"/>
+          <w:lang w:val="en-US"/>
+        </w:rPr>
+        <w:t xml:space="preserve">to </w:t>
+      </w:r>
+      <w:r>
+        <w:rPr>
+          <w:rFonts w:ascii="Arial" w:hAnsi="Arial" w:cs="Arial"/>
+          <w:lang w:val="en-US"/>
+        </w:rPr>
+        <w:t>tables in relational databases.</w:t>
+      </w:r>
+    </w:p>
+    <w:p>
+      <w:pPr>
+        <w:pStyle w:val="ListParagraph"/>
+        <w:numPr>
+          <w:ilvl w:val="1"/>
+          <w:numId w:val="6"/>
+        </w:numPr>
+        <w:outlineLvl w:val="1"/>
+        <w:rPr>
+          <w:b/>
+          <w:i/>
+          <w:lang w:val="en-US"/>
+        </w:rPr>
+      </w:pPr>
+      <w:bookmarkStart w:id="31" w:name="_Toc451203118"/>
+      <w:r>
+        <w:rPr>
+          <w:b/>
+          <w:i/>
+          <w:lang w:val="en-US"/>
+        </w:rPr>
+        <w:t>Server-side and Client-side Collections</w:t>
+      </w:r>
+      <w:bookmarkEnd w:id="31"/>
+    </w:p>
+    <w:p>
+      <w:pPr>
+        <w:spacing w:line="360" w:lineRule="auto"/>
+        <w:jc w:val="both"/>
+        <w:rPr>
+          <w:rFonts w:ascii="Arial" w:hAnsi="Arial" w:cs="Arial"/>
+          <w:lang w:val="en-US"/>
+        </w:rPr>
+      </w:pPr>
+      <w:r>
+        <w:rPr>
+          <w:rFonts w:ascii="Arial" w:hAnsi="Arial" w:cs="Arial"/>
+          <w:lang w:val="en-US"/>
+        </w:rPr>
+        <w:t>One of the unique features of JavaScript framework is being able to deploy application to both the server and the client side</w:t>
+      </w:r>
+      <w:r>
+        <w:rPr>
+          <w:rFonts w:ascii="Arial" w:hAnsi="Arial" w:cs="Arial"/>
+          <w:lang w:val="en-US"/>
+        </w:rPr>
+        <w:t>s</w:t>
+      </w:r>
+      <w:r>
+        <w:rPr>
+          <w:rFonts w:ascii="Arial" w:hAnsi="Arial" w:cs="Arial"/>
+          <w:lang w:val="en-US"/>
+        </w:rPr>
+        <w:t xml:space="preserve">. </w:t>
+      </w:r>
+      <w:r>
+        <w:rPr>
+          <w:rFonts w:ascii="Arial" w:hAnsi="Arial" w:cs="Arial"/>
+          <w:lang w:val="en-US"/>
+        </w:rPr>
+        <w:t xml:space="preserve">Mongo collections are also managed </w:t>
+      </w:r>
+      <w:r>
+        <w:rPr>
+          <w:rFonts w:ascii="Arial" w:hAnsi="Arial" w:cs="Arial"/>
+          <w:lang w:val="en-US"/>
+        </w:rPr>
+        <w:t xml:space="preserve">on both sides, </w:t>
+      </w:r>
+      <w:r>
+        <w:rPr>
+          <w:rFonts w:ascii="Arial" w:hAnsi="Arial" w:cs="Arial"/>
+          <w:lang w:val="en-US"/>
+        </w:rPr>
+        <w:t>but it is important to know</w:t>
+      </w:r>
+      <w:r>
+        <w:rPr>
+          <w:rFonts w:ascii="Arial" w:hAnsi="Arial" w:cs="Arial"/>
+          <w:lang w:val="en-US"/>
+        </w:rPr>
+        <w:t xml:space="preserve"> ho</w:t>
+      </w:r>
+      <w:r>
+        <w:rPr>
+          <w:rFonts w:ascii="Arial" w:hAnsi="Arial" w:cs="Arial"/>
+          <w:lang w:val="en-US"/>
+        </w:rPr>
+        <w:t>w Meteor handles them</w:t>
+      </w:r>
+      <w:r>
+        <w:rPr>
+          <w:rFonts w:ascii="Arial" w:hAnsi="Arial" w:cs="Arial"/>
+          <w:lang w:val="en-US"/>
+        </w:rPr>
+        <w:t xml:space="preserve"> differently</w:t>
+      </w:r>
+      <w:r>
+        <w:rPr>
+          <w:rFonts w:ascii="Arial" w:hAnsi="Arial" w:cs="Arial"/>
+          <w:lang w:val="en-US"/>
+        </w:rPr>
+        <w:t xml:space="preserve"> with the help of different packages.</w:t>
+      </w:r>
+    </w:p>
+    <w:p>
+      <w:pPr>
+        <w:pStyle w:val="ListParagraph"/>
+        <w:numPr>
+          <w:ilvl w:val="2"/>
+          <w:numId w:val="6"/>
+        </w:numPr>
+        <w:outlineLvl w:val="2"/>
+        <w:rPr>
+          <w:b/>
+          <w:i/>
+          <w:lang w:val="en-US"/>
+        </w:rPr>
+      </w:pPr>
+      <w:r>
+        <w:rPr>
+          <w:b/>
+          <w:i/>
+          <w:lang w:val="en-US"/>
+        </w:rPr>
+        <w:lastRenderedPageBreak/>
+        <w:t>S</w:t>
+      </w:r>
+      <w:r>
+        <w:rPr>
+          <w:rFonts w:hint="eastAsia"/>
+          <w:b/>
+          <w:i/>
+          <w:lang w:val="en-US"/>
+        </w:rPr>
+        <w:t>erver</w:t>
+      </w:r>
+      <w:r>
+        <w:rPr>
+          <w:b/>
+          <w:i/>
+          <w:lang w:val="en-US"/>
+        </w:rPr>
+        <w:t>-side Collections</w:t>
+      </w:r>
+    </w:p>
+    <w:p>
+      <w:pPr>
+        <w:spacing w:line="360" w:lineRule="auto"/>
+        <w:jc w:val="both"/>
+        <w:rPr>
+          <w:rFonts w:ascii="Arial" w:hAnsi="Arial" w:cs="Arial"/>
+          <w:lang w:val="en-US"/>
+        </w:rPr>
+      </w:pPr>
+      <w:r>
+        <w:rPr>
+          <w:rFonts w:ascii="Arial" w:hAnsi="Arial" w:cs="Arial"/>
+          <w:lang w:val="en-US"/>
+        </w:rPr>
+        <w:t>On the server side, Meteor uses “collection2” package as the intermediate layer between applications and Mongo</w:t>
+      </w:r>
+      <w:r>
+        <w:rPr>
+          <w:rFonts w:ascii="Arial" w:hAnsi="Arial" w:cs="Arial"/>
+          <w:lang w:val="en-US"/>
+        </w:rPr>
+        <w:t>DB</w:t>
+      </w:r>
+      <w:r>
+        <w:rPr>
+          <w:rFonts w:ascii="Arial" w:hAnsi="Arial" w:cs="Arial"/>
+          <w:lang w:val="en-US"/>
+        </w:rPr>
+        <w:t xml:space="preserve"> engine. In this case, applications have a straightforward way of operating the database, on top of the underlying Node MongoDB driver. But it has a limited set of Mongo APIs available</w:t>
+      </w:r>
+      <w:r>
+        <w:rPr>
+          <w:rFonts w:ascii="Arial" w:hAnsi="Arial" w:cs="Arial"/>
+          <w:lang w:val="en-US"/>
+        </w:rPr>
+        <w:t xml:space="preserve"> for CRUD requests, for example, it lac</w:t>
+      </w:r>
+      <w:r>
+        <w:rPr>
+          <w:rFonts w:ascii="Arial" w:hAnsi="Arial" w:cs="Arial"/>
+          <w:lang w:val="en-US"/>
+        </w:rPr>
+        <w:t>ks distinct method</w:t>
+      </w:r>
+      <w:r>
+        <w:rPr>
+          <w:rFonts w:ascii="Arial" w:hAnsi="Arial" w:cs="Arial"/>
+          <w:lang w:val="en-US"/>
+        </w:rPr>
+        <w:t xml:space="preserve"> </w:t>
+      </w:r>
+      <w:r>
+        <w:rPr>
+          <w:rFonts w:ascii="Arial" w:hAnsi="Arial" w:cs="Arial"/>
+          <w:lang w:val="en-US"/>
+        </w:rPr>
+        <w:t>which is used to acquire</w:t>
+      </w:r>
+      <w:r>
+        <w:rPr>
+          <w:rFonts w:ascii="Arial" w:hAnsi="Arial" w:cs="Arial"/>
+          <w:lang w:val="en-US"/>
+        </w:rPr>
+        <w:t xml:space="preserve"> distinct values</w:t>
+      </w:r>
+      <w:r>
+        <w:rPr>
+          <w:rFonts w:ascii="Arial" w:hAnsi="Arial" w:cs="Arial"/>
+          <w:lang w:val="en-US"/>
+        </w:rPr>
+        <w:t xml:space="preserve"> for a field from</w:t>
+      </w:r>
+      <w:r>
+        <w:rPr>
+          <w:rFonts w:ascii="Arial" w:hAnsi="Arial" w:cs="Arial"/>
+          <w:lang w:val="en-US"/>
+        </w:rPr>
+        <w:t xml:space="preserve"> a certain collection.</w:t>
+      </w:r>
+    </w:p>
+    <w:p>
+      <w:pPr>
+        <w:pStyle w:val="ListParagraph"/>
+        <w:numPr>
+          <w:ilvl w:val="2"/>
+          <w:numId w:val="6"/>
+        </w:numPr>
+        <w:outlineLvl w:val="2"/>
+        <w:rPr>
+          <w:b/>
+          <w:i/>
+          <w:lang w:val="en-US"/>
+        </w:rPr>
+      </w:pPr>
+      <w:r>
+        <w:rPr>
+          <w:b/>
+          <w:i/>
+          <w:lang w:val="en-US"/>
+        </w:rPr>
+        <w:t>Client-side Collections</w:t>
+      </w:r>
+    </w:p>
+    <w:p>
+      <w:pPr>
+        <w:spacing w:line="360" w:lineRule="auto"/>
+        <w:jc w:val="both"/>
+        <w:rPr>
+          <w:rFonts w:ascii="Arial" w:hAnsi="Arial" w:cs="Arial"/>
+          <w:lang w:val="en-US"/>
+        </w:rPr>
+      </w:pPr>
+      <w:r>
+        <w:rPr>
+          <w:rFonts w:ascii="Arial" w:hAnsi="Arial" w:cs="Arial"/>
+          <w:lang w:val="en-US"/>
+        </w:rPr>
+        <w:t>When a collection is created from the client, Meteor does totally differently from the server side.</w:t>
+      </w:r>
+      <w:r>
+        <w:rPr>
+          <w:rFonts w:ascii="Arial" w:hAnsi="Arial" w:cs="Arial"/>
+          <w:lang w:val="en-US"/>
+        </w:rPr>
+        <w:t xml:space="preserve"> The idea is, instead of “collection2” package, client side utilizes “minimongo” package, an in-memory and </w:t>
+      </w:r>
+      <w:r>
+        <w:rPr>
+          <w:rFonts w:ascii="Arial" w:hAnsi="Arial" w:cs="Arial"/>
+          <w:lang w:val="en-US"/>
+        </w:rPr>
+        <w:t>all-</w:t>
+      </w:r>
+      <w:r>
+        <w:rPr>
+          <w:rFonts w:ascii="Arial" w:hAnsi="Arial" w:cs="Arial"/>
+          <w:lang w:val="en-US"/>
+        </w:rPr>
+        <w:t>JavaScript implementation of the MongoDB APIs. There is no connection to the MongoDB engin</w:t>
+      </w:r>
+      <w:r>
+        <w:rPr>
+          <w:rFonts w:ascii="Arial" w:hAnsi="Arial" w:cs="Arial"/>
+          <w:lang w:val="en-US"/>
+        </w:rPr>
+        <w:t xml:space="preserve">e and it is impossible </w:t>
+      </w:r>
+      <w:r>
+        <w:rPr>
+          <w:rFonts w:ascii="Arial" w:hAnsi="Arial" w:cs="Arial"/>
+          <w:lang w:val="en-US"/>
+        </w:rPr>
+        <w:t xml:space="preserve">to write </w:t>
+      </w:r>
+      <w:r>
+        <w:rPr>
+          <w:rFonts w:ascii="Arial" w:hAnsi="Arial" w:cs="Arial"/>
+          <w:lang w:val="en-US"/>
+        </w:rPr>
+        <w:t>back to the database via MongoDB</w:t>
+      </w:r>
+      <w:r>
+        <w:rPr>
+          <w:rFonts w:ascii="Arial" w:hAnsi="Arial" w:cs="Arial"/>
+          <w:lang w:val="en-US"/>
+        </w:rPr>
+        <w:t xml:space="preserve"> API</w:t>
+      </w:r>
+      <w:r>
+        <w:rPr>
+          <w:rFonts w:ascii="Arial" w:hAnsi="Arial" w:cs="Arial"/>
+          <w:lang w:val="en-US"/>
+        </w:rPr>
+        <w:t>s</w:t>
+      </w:r>
+      <w:r>
+        <w:rPr>
+          <w:rFonts w:ascii="Arial" w:hAnsi="Arial" w:cs="Arial"/>
+          <w:lang w:val="en-US"/>
+        </w:rPr>
+        <w:t xml:space="preserve"> only.</w:t>
+      </w:r>
+    </w:p>
+    <w:p>
+      <w:pPr>
+        <w:rPr>
+          <w:lang w:val="en-US"/>
+        </w:rPr>
+      </w:pPr>
+      <w:r>
+        <w:rPr>
+          <w:lang w:val="en-US"/>
+        </w:rPr>
+        <w:t>Build &amp; Deployment</w:t>
+      </w:r>
+    </w:p>
+    <w:p>
+      <w:pPr>
+        <w:rPr>
+          <w:lang w:val="en-US"/>
+        </w:rPr>
+      </w:pPr>
+      <w:r>
+        <w:rPr>
+          <w:lang w:val="en-US"/>
+        </w:rPr>
+        <w:t>Test</w:t>
+      </w:r>
+    </w:p>
+    <w:p>
+      <w:pPr>
+        <w:rPr>
+          <w:lang w:val="en-US"/>
+        </w:rPr>
+      </w:pPr>
+      <w:r>
+        <w:rPr>
+          <w:lang w:val="en-US"/>
+        </w:rPr>
+        <w:t>Appendix</w:t>
+      </w:r>
+    </w:p>
+    <w:p>
+      <w:pPr>
+        <w:rPr>
+          <w:lang w:val="en-US"/>
+        </w:rPr>
+      </w:pPr>
+      <w:r>
+        <w:rPr>
+          <w:lang w:val="en-US"/>
+        </w:rPr>
+        <w:t>Useful JavaScript features (Including ECMAScript6)</w:t>
+      </w:r>
+    </w:p>
+    <w:p>
+      <w:pPr>
+        <w:rPr>
+          <w:lang w:val="en-US"/>
+        </w:rPr>
+      </w:pPr>
+    </w:p>
+    <w:p>
+      <w:pPr>
+        <w:rPr>
+          <w:lang w:val="en-US"/>
+        </w:rPr>
+      </w:pPr>
+    </w:p>
+    <w:p>
+      <w:pPr>
+        <w:pStyle w:val="Heading1"/>
+        <w:spacing w:after="120"/>
+        <w:rPr>
+          <w:lang w:val="en-US"/>
+        </w:rPr>
+      </w:pPr>
+      <w:bookmarkStart w:id="32" w:name="_Toc451203119"/>
+      <w:r>
+        <w:rPr>
+          <w:lang w:val="en-US"/>
+        </w:rPr>
+        <w:t>References</w:t>
+      </w:r>
+      <w:bookmarkEnd w:id="32"/>
+    </w:p>
+    <w:p>
+      <w:pPr>
         <w:spacing w:after="0" w:line="360" w:lineRule="auto"/>
         <w:rPr>
           <w:rStyle w:val="Hyperlink"/>
@@ -18099,7 +20066,7 @@
         </w:rPr>
         <w:t xml:space="preserve">[1] ReactionCommerce doc, </w:t>
       </w:r>
-      <w:hyperlink r:id="rId30" w:history="1">
+      <w:hyperlink r:id="rId33" w:history="1">
         <w:r>
           <w:rPr>
             <w:rStyle w:val="Hyperlink"/>
@@ -18125,7 +20092,7 @@
         </w:rPr>
         <w:t xml:space="preserve">[2] FlowRouter, </w:t>
       </w:r>
-      <w:hyperlink r:id="rId31" w:history="1">
+      <w:hyperlink r:id="rId34" w:history="1">
         <w:r>
           <w:rPr>
             <w:rStyle w:val="Hyperlink"/>
@@ -18154,7 +20121,7 @@
         </w:rPr>
         <w:t xml:space="preserve">[3] Blaze, </w:t>
       </w:r>
-      <w:hyperlink r:id="rId32" w:history="1">
+      <w:hyperlink r:id="rId35" w:history="1">
         <w:r>
           <w:rPr>
             <w:rStyle w:val="Hyperlink"/>
@@ -18187,7 +20154,7 @@
         </w:rPr>
         <w:t xml:space="preserve">[4] FileReader object, </w:t>
       </w:r>
-      <w:hyperlink r:id="rId33" w:history="1">
+      <w:hyperlink r:id="rId36" w:history="1">
         <w:r>
           <w:rPr>
             <w:rStyle w:val="Hyperlink"/>
@@ -18202,20 +20169,20 @@
       <w:pPr>
         <w:spacing w:after="0" w:line="360" w:lineRule="auto"/>
         <w:rPr>
+          <w:rStyle w:val="Hyperlink"/>
+          <w:rFonts w:cs="Arial"/>
+          <w:iCs/>
+        </w:rPr>
+      </w:pPr>
+      <w:r>
+        <w:rPr>
           <w:rFonts w:cs="Arial"/>
           <w:iCs/>
           <w:color w:val="4472C4" w:themeColor="accent5"/>
         </w:rPr>
-      </w:pPr>
-      <w:r>
-        <w:rPr>
-          <w:rFonts w:cs="Arial"/>
-          <w:iCs/>
-          <w:color w:val="4472C4" w:themeColor="accent5"/>
-        </w:rPr>
         <w:t xml:space="preserve">[5] Reactive Programming, </w:t>
       </w:r>
-      <w:hyperlink r:id="rId34" w:history="1">
+      <w:hyperlink r:id="rId37" w:history="1">
         <w:r>
           <w:rPr>
             <w:rStyle w:val="Hyperlink"/>
@@ -18230,36 +20197,213 @@
       <w:pPr>
         <w:spacing w:after="0" w:line="360" w:lineRule="auto"/>
         <w:rPr>
+          <w:rStyle w:val="Hyperlink"/>
+          <w:rFonts w:cs="Arial"/>
+          <w:iCs/>
+          <w:u w:val="none"/>
+        </w:rPr>
+      </w:pPr>
+      <w:r>
+        <w:rPr>
+          <w:rStyle w:val="Hyperlink"/>
+          <w:rFonts w:cs="Arial"/>
+          <w:iCs/>
+          <w:u w:val="none"/>
+        </w:rPr>
+        <w:t>[</w:t>
+      </w:r>
+      <w:r>
+        <w:rPr>
+          <w:rStyle w:val="Hyperlink"/>
+          <w:rFonts w:cs="Arial"/>
+          <w:iCs/>
+          <w:u w:val="none"/>
+        </w:rPr>
+        <w:t>6</w:t>
+      </w:r>
+      <w:r>
+        <w:rPr>
+          <w:rStyle w:val="Hyperlink"/>
+          <w:rFonts w:cs="Arial"/>
+          <w:iCs/>
+          <w:u w:val="none"/>
+        </w:rPr>
+        <w:t>]</w:t>
+      </w:r>
+      <w:r>
+        <w:rPr>
+          <w:rStyle w:val="Hyperlink"/>
+          <w:rFonts w:cs="Arial"/>
+          <w:iCs/>
+          <w:u w:val="none"/>
+        </w:rPr>
+        <w:t xml:space="preserve"> </w:t>
+      </w:r>
+      <w:r>
+        <w:rPr>
+          <w:rStyle w:val="Hyperlink"/>
+          <w:rFonts w:cs="Arial" w:hint="eastAsia"/>
+          <w:iCs/>
+          <w:u w:val="none"/>
+        </w:rPr>
+        <w:t>C</w:t>
+      </w:r>
+      <w:r>
+        <w:rPr>
+          <w:rStyle w:val="Hyperlink"/>
+          <w:rFonts w:cs="Arial"/>
+          <w:iCs/>
+          <w:u w:val="none"/>
+        </w:rPr>
+        <w:t xml:space="preserve">ollections and Schemas, </w:t>
+      </w:r>
+      <w:hyperlink r:id="rId38" w:history="1">
+        <w:r>
+          <w:rPr>
+            <w:rStyle w:val="Hyperlink"/>
+            <w:rFonts w:cs="Arial"/>
+            <w:iCs/>
+          </w:rPr>
+          <w:t>http://guide.meteor.com/collections.html</w:t>
+        </w:r>
+      </w:hyperlink>
+    </w:p>
+    <w:p>
+      <w:pPr>
+        <w:spacing w:after="0" w:line="360" w:lineRule="auto"/>
+        <w:rPr>
           <w:rFonts w:cs="Arial"/>
           <w:iCs/>
           <w:color w:val="4472C4" w:themeColor="accent5"/>
         </w:rPr>
       </w:pPr>
+      <w:r>
+        <w:rPr>
+          <w:rFonts w:cs="Arial"/>
+          <w:iCs/>
+          <w:color w:val="4472C4" w:themeColor="accent5"/>
+        </w:rPr>
+        <w:t xml:space="preserve">[7] </w:t>
+      </w:r>
+      <w:proofErr w:type="spellStart"/>
+      <w:r>
+        <w:rPr>
+          <w:rFonts w:cs="Arial"/>
+          <w:iCs/>
+          <w:color w:val="4472C4" w:themeColor="accent5"/>
+        </w:rPr>
+        <w:t>aldeed</w:t>
+      </w:r>
+      <w:proofErr w:type="spellEnd"/>
+      <w:r>
+        <w:rPr>
+          <w:rFonts w:cs="Arial"/>
+          <w:iCs/>
+          <w:color w:val="4472C4" w:themeColor="accent5"/>
+        </w:rPr>
+        <w:t xml:space="preserve">/meteor-collection2, </w:t>
+      </w:r>
+      <w:hyperlink r:id="rId39" w:history="1">
+        <w:r>
+          <w:rPr>
+            <w:rStyle w:val="Hyperlink"/>
+            <w:rFonts w:cs="Arial"/>
+            <w:iCs/>
+          </w:rPr>
+          <w:t>https://github.com/aldeed/meteor-collection2</w:t>
+        </w:r>
+      </w:hyperlink>
     </w:p>
     <w:p>
       <w:pPr>
-        <w:rPr>
-          <w:lang w:val="en-US"/>
-        </w:rPr>
-      </w:pPr>
+        <w:spacing w:after="0" w:line="360" w:lineRule="auto"/>
+        <w:rPr>
+          <w:rFonts w:cs="Arial"/>
+          <w:iCs/>
+          <w:color w:val="4472C4" w:themeColor="accent5"/>
+        </w:rPr>
+      </w:pPr>
+      <w:r>
+        <w:rPr>
+          <w:rFonts w:cs="Arial"/>
+          <w:iCs/>
+          <w:color w:val="4472C4" w:themeColor="accent5"/>
+        </w:rPr>
+        <w:t xml:space="preserve">[8] </w:t>
+      </w:r>
+      <w:proofErr w:type="spellStart"/>
+      <w:r>
+        <w:rPr>
+          <w:rFonts w:cs="Arial"/>
+          <w:iCs/>
+          <w:color w:val="4472C4" w:themeColor="accent5"/>
+        </w:rPr>
+        <w:t>aldeed</w:t>
+      </w:r>
+      <w:proofErr w:type="spellEnd"/>
+      <w:r>
+        <w:rPr>
+          <w:rFonts w:cs="Arial"/>
+          <w:iCs/>
+          <w:color w:val="4472C4" w:themeColor="accent5"/>
+        </w:rPr>
+        <w:t xml:space="preserve">/meteor-simple-schema, </w:t>
+      </w:r>
+      <w:hyperlink r:id="rId40" w:history="1">
+        <w:r>
+          <w:rPr>
+            <w:rStyle w:val="Hyperlink"/>
+            <w:rFonts w:cs="Arial"/>
+            <w:iCs/>
+          </w:rPr>
+          <w:t>https://github.com/aldeed/meteor-simple-schema</w:t>
+        </w:r>
+      </w:hyperlink>
     </w:p>
     <w:p>
       <w:pPr>
-        <w:rPr>
-          <w:lang w:val="en-US"/>
+        <w:spacing w:after="0" w:line="360" w:lineRule="auto"/>
+        <w:rPr>
+          <w:rFonts w:cs="Arial"/>
+          <w:iCs/>
+          <w:color w:val="4472C4" w:themeColor="accent5"/>
         </w:rPr>
       </w:pPr>
     </w:p>
     <w:p>
       <w:pPr>
+        <w:spacing w:after="0" w:line="360" w:lineRule="auto"/>
+        <w:rPr>
+          <w:rFonts w:cs="Arial"/>
+          <w:iCs/>
+          <w:color w:val="4472C4" w:themeColor="accent5"/>
+        </w:rPr>
+      </w:pPr>
+    </w:p>
+    <w:p>
+      <w:pPr>
+        <w:rPr>
+          <w:lang w:val="en-US"/>
+        </w:rPr>
+      </w:pPr>
+    </w:p>
+    <w:p>
+      <w:pPr>
+        <w:rPr>
+          <w:lang w:val="en-US"/>
+        </w:rPr>
+      </w:pPr>
+    </w:p>
+    <w:p>
+      <w:pPr>
         <w:rPr>
           <w:lang w:val="en-US"/>
         </w:rPr>
       </w:pPr>
     </w:p>
     <w:sectPr>
-      <w:headerReference w:type="default" r:id="rId35"/>
-      <w:footerReference w:type="default" r:id="rId36"/>
+      <w:headerReference w:type="default" r:id="rId41"/>
+      <w:footerReference w:type="default" r:id="rId42"/>
       <w:pgSz w:w="11906" w:h="16838"/>
       <w:pgMar w:top="1440" w:right="1440" w:bottom="1440" w:left="1440" w:header="708" w:footer="708" w:gutter="0"/>
       <w:pgNumType w:start="0"/>
@@ -18329,7 +20473,7 @@
           <w:rPr>
             <w:noProof/>
           </w:rPr>
-          <w:t>13</w:t>
+          <w:t>1</w:t>
         </w:r>
         <w:r>
           <w:rPr>
@@ -18486,7 +20630,7 @@
   <w:abstractNum w:abstractNumId="1" w15:restartNumberingAfterBreak="0">
     <w:nsid w:val="207301EE"/>
     <w:multiLevelType w:val="multilevel"/>
-    <w:tmpl w:val="0C7E955A"/>
+    <w:tmpl w:val="EF5C20DE"/>
     <w:lvl w:ilvl="0">
       <w:start w:val="1"/>
       <w:numFmt w:val="decimal"/>
@@ -18523,6 +20667,7 @@
       </w:pPr>
       <w:rPr>
         <w:rFonts w:hint="default"/>
+        <w:b/>
       </w:rPr>
     </w:lvl>
     <w:lvl w:ilvl="3">
@@ -19042,6 +21187,97 @@
       </w:pPr>
     </w:lvl>
     <w:lvl w:ilvl="8" w:tplc="4009001B" w:tentative="1">
+      <w:start w:val="1"/>
+      <w:numFmt w:val="lowerRoman"/>
+      <w:lvlText w:val="%9."/>
+      <w:lvlJc w:val="right"/>
+      <w:pPr>
+        <w:ind w:left="6480" w:hanging="180"/>
+      </w:pPr>
+    </w:lvl>
+  </w:abstractNum>
+  <w:abstractNum w:abstractNumId="7" w15:restartNumberingAfterBreak="0">
+    <w:nsid w:val="750D3678"/>
+    <w:multiLevelType w:val="hybridMultilevel"/>
+    <w:tmpl w:val="01C8BE30"/>
+    <w:lvl w:ilvl="0" w:tplc="A790D20E">
+      <w:start w:val="6"/>
+      <w:numFmt w:val="decimal"/>
+      <w:lvlText w:val="%1"/>
+      <w:lvlJc w:val="left"/>
+      <w:pPr>
+        <w:ind w:left="720" w:hanging="360"/>
+      </w:pPr>
+      <w:rPr>
+        <w:rFonts w:hint="default"/>
+        <w:b/>
+        <w:i/>
+      </w:rPr>
+    </w:lvl>
+    <w:lvl w:ilvl="1" w:tplc="14090019" w:tentative="1">
+      <w:start w:val="1"/>
+      <w:numFmt w:val="lowerLetter"/>
+      <w:lvlText w:val="%2."/>
+      <w:lvlJc w:val="left"/>
+      <w:pPr>
+        <w:ind w:left="1440" w:hanging="360"/>
+      </w:pPr>
+    </w:lvl>
+    <w:lvl w:ilvl="2" w:tplc="1409001B" w:tentative="1">
+      <w:start w:val="1"/>
+      <w:numFmt w:val="lowerRoman"/>
+      <w:lvlText w:val="%3."/>
+      <w:lvlJc w:val="right"/>
+      <w:pPr>
+        <w:ind w:left="2160" w:hanging="180"/>
+      </w:pPr>
+    </w:lvl>
+    <w:lvl w:ilvl="3" w:tplc="1409000F" w:tentative="1">
+      <w:start w:val="1"/>
+      <w:numFmt w:val="decimal"/>
+      <w:lvlText w:val="%4."/>
+      <w:lvlJc w:val="left"/>
+      <w:pPr>
+        <w:ind w:left="2880" w:hanging="360"/>
+      </w:pPr>
+    </w:lvl>
+    <w:lvl w:ilvl="4" w:tplc="14090019" w:tentative="1">
+      <w:start w:val="1"/>
+      <w:numFmt w:val="lowerLetter"/>
+      <w:lvlText w:val="%5."/>
+      <w:lvlJc w:val="left"/>
+      <w:pPr>
+        <w:ind w:left="3600" w:hanging="360"/>
+      </w:pPr>
+    </w:lvl>
+    <w:lvl w:ilvl="5" w:tplc="1409001B" w:tentative="1">
+      <w:start w:val="1"/>
+      <w:numFmt w:val="lowerRoman"/>
+      <w:lvlText w:val="%6."/>
+      <w:lvlJc w:val="right"/>
+      <w:pPr>
+        <w:ind w:left="4320" w:hanging="180"/>
+      </w:pPr>
+    </w:lvl>
+    <w:lvl w:ilvl="6" w:tplc="1409000F" w:tentative="1">
+      <w:start w:val="1"/>
+      <w:numFmt w:val="decimal"/>
+      <w:lvlText w:val="%7."/>
+      <w:lvlJc w:val="left"/>
+      <w:pPr>
+        <w:ind w:left="5040" w:hanging="360"/>
+      </w:pPr>
+    </w:lvl>
+    <w:lvl w:ilvl="7" w:tplc="14090019" w:tentative="1">
+      <w:start w:val="1"/>
+      <w:numFmt w:val="lowerLetter"/>
+      <w:lvlText w:val="%8."/>
+      <w:lvlJc w:val="left"/>
+      <w:pPr>
+        <w:ind w:left="5760" w:hanging="360"/>
+      </w:pPr>
+    </w:lvl>
+    <w:lvl w:ilvl="8" w:tplc="1409001B" w:tentative="1">
       <w:start w:val="1"/>
       <w:numFmt w:val="lowerRoman"/>
       <w:lvlText w:val="%9."/>
@@ -19071,6 +21307,9 @@
   </w:num>
   <w:num w:numId="7">
     <w:abstractNumId w:val="6"/>
+  </w:num>
+  <w:num w:numId="8">
+    <w:abstractNumId w:val="7"/>
   </w:num>
 </w:numbering>
 </file>
@@ -19988,551 +22227,20 @@
     <w:uiPriority w:val="99"/>
     <w:rsid w:val="009C4420"/>
   </w:style>
-</w:styles>
-</file>
-
-<file path=word/glossary/document.xml><?xml version="1.0" encoding="utf-8"?>
-<w:glossaryDocument xmlns:wpc="http://schemas.microsoft.com/office/word/2010/wordprocessingCanvas" xmlns:mc="http://schemas.openxmlformats.org/markup-compatibility/2006" xmlns:o="urn:schemas-microsoft-com:office:office" xmlns:r="http://schemas.openxmlformats.org/officeDocument/2006/relationships" xmlns:m="http://schemas.openxmlformats.org/officeDocument/2006/math" xmlns:v="urn:schemas-microsoft-com:vml" xmlns:wp14="http://schemas.microsoft.com/office/word/2010/wordprocessingDrawing" xmlns:wp="http://schemas.openxmlformats.org/drawingml/2006/wordprocessingDrawing" xmlns:w10="urn:schemas-microsoft-com:office:word" xmlns:w="http://schemas.openxmlformats.org/wordprocessingml/2006/main" xmlns:w14="http://schemas.microsoft.com/office/word/2010/wordml" xmlns:w15="http://schemas.microsoft.com/office/word/2012/wordml" xmlns:wpg="http://schemas.microsoft.com/office/word/2010/wordprocessingGroup" xmlns:wpi="http://schemas.microsoft.com/office/word/2010/wordprocessingInk" xmlns:wne="http://schemas.microsoft.com/office/word/2006/wordml" xmlns:wps="http://schemas.microsoft.com/office/word/2010/wordprocessingShape" mc:Ignorable="w14 w15 wp14"/>
-</file>
-
-<file path=word/glossary/fontTable.xml><?xml version="1.0" encoding="utf-8"?>
-<w:fonts xmlns:mc="http://schemas.openxmlformats.org/markup-compatibility/2006" xmlns:r="http://schemas.openxmlformats.org/officeDocument/2006/relationships" xmlns:w="http://schemas.openxmlformats.org/wordprocessingml/2006/main" xmlns:w14="http://schemas.microsoft.com/office/word/2010/wordml" xmlns:w15="http://schemas.microsoft.com/office/word/2012/wordml" mc:Ignorable="w14 w15">
-  <w:font w:name="Times New Roman">
-    <w:panose1 w:val="02020603050405020304"/>
-    <w:charset w:val="00"/>
-    <w:family w:val="roman"/>
-    <w:pitch w:val="variable"/>
-    <w:sig w:usb0="E0002EFF" w:usb1="C0007843" w:usb2="00000009" w:usb3="00000000" w:csb0="000001FF" w:csb1="00000000"/>
-  </w:font>
-  <w:font w:name="DengXian">
-    <w:panose1 w:val="02010600030101010101"/>
-    <w:charset w:val="86"/>
-    <w:family w:val="auto"/>
-    <w:pitch w:val="variable"/>
-    <w:sig w:usb0="A00002BF" w:usb1="38CF7CFA" w:usb2="00000016" w:usb3="00000000" w:csb0="0004000F" w:csb1="00000000"/>
-  </w:font>
-  <w:font w:name="Calibri">
-    <w:panose1 w:val="020F0502020204030204"/>
-    <w:charset w:val="00"/>
-    <w:family w:val="swiss"/>
-    <w:pitch w:val="variable"/>
-    <w:sig w:usb0="E00002FF" w:usb1="4000ACFF" w:usb2="00000001" w:usb3="00000000" w:csb0="0000019F" w:csb1="00000000"/>
-  </w:font>
-  <w:font w:name="SimSun">
-    <w:altName w:val="宋体"/>
-    <w:panose1 w:val="02010600030101010101"/>
-    <w:charset w:val="86"/>
-    <w:family w:val="auto"/>
-    <w:pitch w:val="variable"/>
-    <w:sig w:usb0="00000003" w:usb1="288F0000" w:usb2="00000016" w:usb3="00000000" w:csb0="00040001" w:csb1="00000000"/>
-  </w:font>
-  <w:font w:name="Calibri Light">
-    <w:panose1 w:val="020F0302020204030204"/>
-    <w:charset w:val="00"/>
-    <w:family w:val="swiss"/>
-    <w:pitch w:val="variable"/>
-    <w:sig w:usb0="A00002EF" w:usb1="4000207B" w:usb2="00000000" w:usb3="00000000" w:csb0="0000019F" w:csb1="00000000"/>
-  </w:font>
-  <w:font w:name="Courier New">
-    <w:panose1 w:val="02070309020205020404"/>
-    <w:charset w:val="00"/>
-    <w:family w:val="modern"/>
-    <w:pitch w:val="fixed"/>
-    <w:sig w:usb0="E0002EFF" w:usb1="C0007843" w:usb2="00000009" w:usb3="00000000" w:csb0="000001FF" w:csb1="00000000"/>
-  </w:font>
-  <w:font w:name="Segoe UI">
-    <w:panose1 w:val="020B0502040204020203"/>
-    <w:charset w:val="00"/>
-    <w:family w:val="swiss"/>
-    <w:pitch w:val="variable"/>
-    <w:sig w:usb0="E4002EFF" w:usb1="C000E47F" w:usb2="00000009" w:usb3="00000000" w:csb0="000001FF" w:csb1="00000000"/>
-  </w:font>
-  <w:font w:name="Arial">
-    <w:panose1 w:val="020B0604020202020204"/>
-    <w:charset w:val="00"/>
-    <w:family w:val="swiss"/>
-    <w:pitch w:val="variable"/>
-    <w:sig w:usb0="E0002EFF" w:usb1="C0007843" w:usb2="00000009" w:usb3="00000000" w:csb0="000001FF" w:csb1="00000000"/>
-  </w:font>
-</w:fonts>
-</file>
-
-<file path=word/glossary/settings.xml><?xml version="1.0" encoding="utf-8"?>
-<w:settings xmlns:mc="http://schemas.openxmlformats.org/markup-compatibility/2006" xmlns:o="urn:schemas-microsoft-com:office:office" xmlns:r="http://schemas.openxmlformats.org/officeDocument/2006/relationships" xmlns:m="http://schemas.openxmlformats.org/officeDocument/2006/math" xmlns:v="urn:schemas-microsoft-com:vml" xmlns:w10="urn:schemas-microsoft-com:office:word" xmlns:w="http://schemas.openxmlformats.org/wordprocessingml/2006/main" xmlns:w14="http://schemas.microsoft.com/office/word/2010/wordml" xmlns:w15="http://schemas.microsoft.com/office/word/2012/wordml" xmlns:sl="http://schemas.openxmlformats.org/schemaLibrary/2006/main" mc:Ignorable="w14 w15">
-  <w:view w:val="normal"/>
-  <w:defaultTabStop w:val="720"/>
-  <w:characterSpacingControl w:val="doNotCompress"/>
-  <w:compat>
-    <w:useFELayout/>
-    <w:compatSetting w:name="compatibilityMode" w:uri="http://schemas.microsoft.com/office/word" w:val="15"/>
-    <w:compatSetting w:name="overrideTableStyleFontSizeAndJustification" w:uri="http://schemas.microsoft.com/office/word" w:val="1"/>
-    <w:compatSetting w:name="enableOpenTypeFeatures" w:uri="http://schemas.microsoft.com/office/word" w:val="1"/>
-    <w:compatSetting w:name="doNotFlipMirrorIndents" w:uri="http://schemas.microsoft.com/office/word" w:val="1"/>
-    <w:compatSetting w:name="differentiateMultirowTableHeaders" w:uri="http://schemas.microsoft.com/office/word" w:val="1"/>
-  </w:compat>
-  <w:rsids>
-    <w:rsidRoot w:val="00B73943"/>
-    <w:rsid w:val="009054D6"/>
-    <w:rsid w:val="00B73943"/>
-  </w:rsids>
-  <m:mathPr>
-    <m:mathFont m:val="Cambria Math"/>
-    <m:brkBin m:val="before"/>
-    <m:brkBinSub m:val="--"/>
-    <m:smallFrac m:val="0"/>
-    <m:dispDef/>
-    <m:lMargin m:val="0"/>
-    <m:rMargin m:val="0"/>
-    <m:defJc m:val="centerGroup"/>
-    <m:wrapIndent m:val="1440"/>
-    <m:intLim m:val="subSup"/>
-    <m:naryLim m:val="undOvr"/>
-  </m:mathPr>
-  <w:themeFontLang w:val="en-NZ" w:eastAsia="zh-CN"/>
-  <w:clrSchemeMapping w:bg1="light1" w:t1="dark1" w:bg2="light2" w:t2="dark2" w:accent1="accent1" w:accent2="accent2" w:accent3="accent3" w:accent4="accent4" w:accent5="accent5" w:accent6="accent6" w:hyperlink="hyperlink" w:followedHyperlink="followedHyperlink"/>
-  <w:decimalSymbol w:val="."/>
-  <w:listSeparator w:val=","/>
-  <w15:chartTrackingRefBased/>
-</w:settings>
-</file>
-
-<file path=word/glossary/styles.xml><?xml version="1.0" encoding="utf-8"?>
-<w:styles xmlns:mc="http://schemas.openxmlformats.org/markup-compatibility/2006" xmlns:r="http://schemas.openxmlformats.org/officeDocument/2006/relationships" xmlns:w="http://schemas.openxmlformats.org/wordprocessingml/2006/main" xmlns:w14="http://schemas.microsoft.com/office/word/2010/wordml" xmlns:w15="http://schemas.microsoft.com/office/word/2012/wordml" mc:Ignorable="w14 w15">
-  <w:docDefaults>
-    <w:rPrDefault>
-      <w:rPr>
-        <w:rFonts w:asciiTheme="minorHAnsi" w:eastAsiaTheme="minorEastAsia" w:hAnsiTheme="minorHAnsi" w:cstheme="minorBidi"/>
-        <w:sz w:val="22"/>
-        <w:szCs w:val="22"/>
-        <w:lang w:val="en-NZ" w:eastAsia="zh-CN" w:bidi="ar-SA"/>
-      </w:rPr>
-    </w:rPrDefault>
-    <w:pPrDefault>
-      <w:pPr>
-        <w:spacing w:after="160" w:line="259" w:lineRule="auto"/>
-      </w:pPr>
-    </w:pPrDefault>
-  </w:docDefaults>
-  <w:latentStyles w:defLockedState="0" w:defUIPriority="99" w:defSemiHidden="0" w:defUnhideWhenUsed="0" w:defQFormat="0" w:count="371">
-    <w:lsdException w:name="Normal" w:uiPriority="0" w:qFormat="1"/>
-    <w:lsdException w:name="heading 1" w:uiPriority="9" w:qFormat="1"/>
-    <w:lsdException w:name="heading 2" w:semiHidden="1" w:uiPriority="9" w:unhideWhenUsed="1" w:qFormat="1"/>
-    <w:lsdException w:name="heading 3" w:semiHidden="1" w:uiPriority="9" w:unhideWhenUsed="1" w:qFormat="1"/>
-    <w:lsdException w:name="heading 4" w:semiHidden="1" w:uiPriority="9" w:unhideWhenUsed="1" w:qFormat="1"/>
-    <w:lsdException w:name="heading 5" w:semiHidden="1" w:uiPriority="9" w:unhideWhenUsed="1" w:qFormat="1"/>
-    <w:lsdException w:name="heading 6" w:semiHidden="1" w:uiPriority="9" w:unhideWhenUsed="1" w:qFormat="1"/>
-    <w:lsdException w:name="heading 7" w:semiHidden="1" w:uiPriority="9" w:unhideWhenUsed="1" w:qFormat="1"/>
-    <w:lsdException w:name="heading 8" w:semiHidden="1" w:uiPriority="9" w:unhideWhenUsed="1" w:qFormat="1"/>
-    <w:lsdException w:name="heading 9" w:semiHidden="1" w:uiPriority="9" w:unhideWhenUsed="1" w:qFormat="1"/>
-    <w:lsdException w:name="index 1" w:semiHidden="1" w:unhideWhenUsed="1"/>
-    <w:lsdException w:name="index 2" w:semiHidden="1" w:unhideWhenUsed="1"/>
-    <w:lsdException w:name="index 3" w:semiHidden="1" w:unhideWhenUsed="1"/>
-    <w:lsdException w:name="index 4" w:semiHidden="1" w:unhideWhenUsed="1"/>
-    <w:lsdException w:name="index 5" w:semiHidden="1" w:unhideWhenUsed="1"/>
-    <w:lsdException w:name="index 6" w:semiHidden="1" w:unhideWhenUsed="1"/>
-    <w:lsdException w:name="index 7" w:semiHidden="1" w:unhideWhenUsed="1"/>
-    <w:lsdException w:name="index 8" w:semiHidden="1" w:unhideWhenUsed="1"/>
-    <w:lsdException w:name="index 9" w:semiHidden="1" w:unhideWhenUsed="1"/>
-    <w:lsdException w:name="toc 1" w:semiHidden="1" w:uiPriority="39" w:unhideWhenUsed="1"/>
-    <w:lsdException w:name="toc 2" w:semiHidden="1" w:uiPriority="39" w:unhideWhenUsed="1"/>
-    <w:lsdException w:name="toc 3" w:semiHidden="1" w:uiPriority="39" w:unhideWhenUsed="1"/>
-    <w:lsdException w:name="toc 4" w:semiHidden="1" w:uiPriority="39" w:unhideWhenUsed="1"/>
-    <w:lsdException w:name="toc 5" w:semiHidden="1" w:uiPriority="39" w:unhideWhenUsed="1"/>
-    <w:lsdException w:name="toc 6" w:semiHidden="1" w:uiPriority="39" w:unhideWhenUsed="1"/>
-    <w:lsdException w:name="toc 7" w:semiHidden="1" w:uiPriority="39" w:unhideWhenUsed="1"/>
-    <w:lsdException w:name="toc 8" w:semiHidden="1" w:uiPriority="39" w:unhideWhenUsed="1"/>
-    <w:lsdException w:name="toc 9" w:semiHidden="1" w:uiPriority="39" w:unhideWhenUsed="1"/>
-    <w:lsdException w:name="Normal Indent" w:semiHidden="1" w:unhideWhenUsed="1"/>
-    <w:lsdException w:name="footnote text" w:semiHidden="1" w:unhideWhenUsed="1"/>
-    <w:lsdException w:name="annotation text" w:semiHidden="1" w:unhideWhenUsed="1"/>
-    <w:lsdException w:name="header" w:semiHidden="1" w:unhideWhenUsed="1"/>
-    <w:lsdException w:name="footer" w:semiHidden="1" w:unhideWhenUsed="1"/>
-    <w:lsdException w:name="index heading" w:semiHidden="1" w:unhideWhenUsed="1"/>
-    <w:lsdException w:name="caption" w:semiHidden="1" w:uiPriority="35" w:unhideWhenUsed="1" w:qFormat="1"/>
-    <w:lsdException w:name="table of figures" w:semiHidden="1" w:unhideWhenUsed="1"/>
-    <w:lsdException w:name="envelope address" w:semiHidden="1" w:unhideWhenUsed="1"/>
-    <w:lsdException w:name="envelope return" w:semiHidden="1" w:unhideWhenUsed="1"/>
-    <w:lsdException w:name="footnote reference" w:semiHidden="1" w:unhideWhenUsed="1"/>
-    <w:lsdException w:name="annotation reference" w:semiHidden="1" w:unhideWhenUsed="1"/>
-    <w:lsdException w:name="line number" w:semiHidden="1" w:unhideWhenUsed="1"/>
-    <w:lsdException w:name="page number" w:semiHidden="1" w:unhideWhenUsed="1"/>
-    <w:lsdException w:name="endnote reference" w:semiHidden="1" w:unhideWhenUsed="1"/>
-    <w:lsdException w:name="endnote text" w:semiHidden="1" w:unhideWhenUsed="1"/>
-    <w:lsdException w:name="table of authorities" w:semiHidden="1" w:unhideWhenUsed="1"/>
-    <w:lsdException w:name="macro" w:semiHidden="1" w:unhideWhenUsed="1"/>
-    <w:lsdException w:name="toa heading" w:semiHidden="1" w:unhideWhenUsed="1"/>
-    <w:lsdException w:name="List" w:semiHidden="1" w:unhideWhenUsed="1"/>
-    <w:lsdException w:name="List Bullet" w:semiHidden="1" w:unhideWhenUsed="1"/>
-    <w:lsdException w:name="List Number" w:semiHidden="1" w:unhideWhenUsed="1"/>
-    <w:lsdException w:name="List 2" w:semiHidden="1" w:unhideWhenUsed="1"/>
-    <w:lsdException w:name="List 3" w:semiHidden="1" w:unhideWhenUsed="1"/>
-    <w:lsdException w:name="List 4" w:semiHidden="1" w:unhideWhenUsed="1"/>
-    <w:lsdException w:name="List 5" w:semiHidden="1" w:unhideWhenUsed="1"/>
-    <w:lsdException w:name="List Bullet 2" w:semiHidden="1" w:unhideWhenUsed="1"/>
-    <w:lsdException w:name="List Bullet 3" w:semiHidden="1" w:unhideWhenUsed="1"/>
-    <w:lsdException w:name="List Bullet 4" w:semiHidden="1" w:unhideWhenUsed="1"/>
-    <w:lsdException w:name="List Bullet 5" w:semiHidden="1" w:unhideWhenUsed="1"/>
-    <w:lsdException w:name="List Number 2" w:semiHidden="1" w:unhideWhenUsed="1"/>
-    <w:lsdException w:name="List Number 3" w:semiHidden="1" w:unhideWhenUsed="1"/>
-    <w:lsdException w:name="List Number 4" w:semiHidden="1" w:unhideWhenUsed="1"/>
-    <w:lsdException w:name="List Number 5" w:semiHidden="1" w:unhideWhenUsed="1"/>
-    <w:lsdException w:name="Title" w:uiPriority="10" w:qFormat="1"/>
-    <w:lsdException w:name="Closing" w:semiHidden="1" w:unhideWhenUsed="1"/>
-    <w:lsdException w:name="Signature" w:semiHidden="1" w:unhideWhenUsed="1"/>
-    <w:lsdException w:name="Default Paragraph Font" w:semiHidden="1" w:uiPriority="1" w:unhideWhenUsed="1"/>
-    <w:lsdException w:name="Body Text" w:semiHidden="1" w:unhideWhenUsed="1"/>
-    <w:lsdException w:name="Body Text Indent" w:semiHidden="1" w:unhideWhenUsed="1"/>
-    <w:lsdException w:name="List Continue" w:semiHidden="1" w:unhideWhenUsed="1"/>
-    <w:lsdException w:name="List Continue 2" w:semiHidden="1" w:unhideWhenUsed="1"/>
-    <w:lsdException w:name="List Continue 3" w:semiHidden="1" w:unhideWhenUsed="1"/>
-    <w:lsdException w:name="List Continue 4" w:semiHidden="1" w:unhideWhenUsed="1"/>
-    <w:lsdException w:name="List Continue 5" w:semiHidden="1" w:unhideWhenUsed="1"/>
-    <w:lsdException w:name="Message Header" w:semiHidden="1" w:unhideWhenUsed="1"/>
-    <w:lsdException w:name="Subtitle" w:uiPriority="11" w:qFormat="1"/>
-    <w:lsdException w:name="Salutation" w:semiHidden="1" w:unhideWhenUsed="1"/>
-    <w:lsdException w:name="Date" w:semiHidden="1" w:unhideWhenUsed="1"/>
-    <w:lsdException w:name="Body Text First Indent" w:semiHidden="1" w:unhideWhenUsed="1"/>
-    <w:lsdException w:name="Body Text First Indent 2" w:semiHidden="1" w:unhideWhenUsed="1"/>
-    <w:lsdException w:name="Note Heading" w:semiHidden="1" w:unhideWhenUsed="1"/>
-    <w:lsdException w:name="Body Text 2" w:semiHidden="1" w:unhideWhenUsed="1"/>
-    <w:lsdException w:name="Body Text 3" w:semiHidden="1" w:unhideWhenUsed="1"/>
-    <w:lsdException w:name="Body Text Indent 2" w:semiHidden="1" w:unhideWhenUsed="1"/>
-    <w:lsdException w:name="Body Text Indent 3" w:semiHidden="1" w:unhideWhenUsed="1"/>
-    <w:lsdException w:name="Block Text" w:semiHidden="1" w:unhideWhenUsed="1"/>
-    <w:lsdException w:name="Hyperlink" w:semiHidden="1" w:unhideWhenUsed="1"/>
-    <w:lsdException w:name="FollowedHyperlink" w:semiHidden="1" w:unhideWhenUsed="1"/>
-    <w:lsdException w:name="Strong" w:uiPriority="22" w:qFormat="1"/>
-    <w:lsdException w:name="Emphasis" w:uiPriority="20" w:qFormat="1"/>
-    <w:lsdException w:name="Document Map" w:semiHidden="1" w:unhideWhenUsed="1"/>
-    <w:lsdException w:name="Plain Text" w:semiHidden="1" w:unhideWhenUsed="1"/>
-    <w:lsdException w:name="E-mail Signature" w:semiHidden="1" w:unhideWhenUsed="1"/>
-    <w:lsdException w:name="HTML Top of Form" w:semiHidden="1" w:unhideWhenUsed="1"/>
-    <w:lsdException w:name="HTML Bottom of Form" w:semiHidden="1" w:unhideWhenUsed="1"/>
-    <w:lsdException w:name="Normal (Web)" w:semiHidden="1" w:unhideWhenUsed="1"/>
-    <w:lsdException w:name="HTML Acronym" w:semiHidden="1" w:unhideWhenUsed="1"/>
-    <w:lsdException w:name="HTML Address" w:semiHidden="1" w:unhideWhenUsed="1"/>
-    <w:lsdException w:name="HTML Cite" w:semiHidden="1" w:unhideWhenUsed="1"/>
-    <w:lsdException w:name="HTML Code" w:semiHidden="1" w:unhideWhenUsed="1"/>
-    <w:lsdException w:name="HTML Definition" w:semiHidden="1" w:unhideWhenUsed="1"/>
-    <w:lsdException w:name="HTML Keyboard" w:semiHidden="1" w:unhideWhenUsed="1"/>
-    <w:lsdException w:name="HTML Preformatted" w:semiHidden="1" w:unhideWhenUsed="1"/>
-    <w:lsdException w:name="HTML Sample" w:semiHidden="1" w:unhideWhenUsed="1"/>
-    <w:lsdException w:name="HTML Typewriter" w:semiHidden="1" w:unhideWhenUsed="1"/>
-    <w:lsdException w:name="HTML Variable" w:semiHidden="1" w:unhideWhenUsed="1"/>
-    <w:lsdException w:name="Normal Table" w:semiHidden="1" w:unhideWhenUsed="1"/>
-    <w:lsdException w:name="annotation subject" w:semiHidden="1" w:unhideWhenUsed="1"/>
-    <w:lsdException w:name="No List" w:semiHidden="1" w:unhideWhenUsed="1"/>
-    <w:lsdException w:name="Outline List 1" w:semiHidden="1" w:unhideWhenUsed="1"/>
-    <w:lsdException w:name="Outline List 2" w:semiHidden="1" w:unhideWhenUsed="1"/>
-    <w:lsdException w:name="Outline List 3" w:semiHidden="1" w:unhideWhenUsed="1"/>
-    <w:lsdException w:name="Table Simple 1" w:semiHidden="1" w:unhideWhenUsed="1"/>
-    <w:lsdException w:name="Table Simple 2" w:semiHidden="1" w:unhideWhenUsed="1"/>
-    <w:lsdException w:name="Table Simple 3" w:semiHidden="1" w:unhideWhenUsed="1"/>
-    <w:lsdException w:name="Table Classic 1" w:semiHidden="1" w:unhideWhenUsed="1"/>
-    <w:lsdException w:name="Table Classic 2" w:semiHidden="1" w:unhideWhenUsed="1"/>
-    <w:lsdException w:name="Table Classic 3" w:semiHidden="1" w:unhideWhenUsed="1"/>
-    <w:lsdException w:name="Table Classic 4" w:semiHidden="1" w:unhideWhenUsed="1"/>
-    <w:lsdException w:name="Table Colorful 1" w:semiHidden="1" w:unhideWhenUsed="1"/>
-    <w:lsdException w:name="Table Colorful 2" w:semiHidden="1" w:unhideWhenUsed="1"/>
-    <w:lsdException w:name="Table Colorful 3" w:semiHidden="1" w:unhideWhenUsed="1"/>
-    <w:lsdException w:name="Table Columns 1" w:semiHidden="1" w:unhideWhenUsed="1"/>
-    <w:lsdException w:name="Table Columns 2" w:semiHidden="1" w:unhideWhenUsed="1"/>
-    <w:lsdException w:name="Table Columns 3" w:semiHidden="1" w:unhideWhenUsed="1"/>
-    <w:lsdException w:name="Table Columns 4" w:semiHidden="1" w:unhideWhenUsed="1"/>
-    <w:lsdException w:name="Table Columns 5" w:semiHidden="1" w:unhideWhenUsed="1"/>
-    <w:lsdException w:name="Table Grid 1" w:semiHidden="1" w:unhideWhenUsed="1"/>
-    <w:lsdException w:name="Table Grid 2" w:semiHidden="1" w:unhideWhenUsed="1"/>
-    <w:lsdException w:name="Table Grid 3" w:semiHidden="1" w:unhideWhenUsed="1"/>
-    <w:lsdException w:name="Table Grid 4" w:semiHidden="1" w:unhideWhenUsed="1"/>
-    <w:lsdException w:name="Table Grid 5" w:semiHidden="1" w:unhideWhenUsed="1"/>
-    <w:lsdException w:name="Table Grid 6" w:semiHidden="1" w:unhideWhenUsed="1"/>
-    <w:lsdException w:name="Table Grid 7" w:semiHidden="1" w:unhideWhenUsed="1"/>
-    <w:lsdException w:name="Table Grid 8" w:semiHidden="1" w:unhideWhenUsed="1"/>
-    <w:lsdException w:name="Table List 1" w:semiHidden="1" w:unhideWhenUsed="1"/>
-    <w:lsdException w:name="Table List 2" w:semiHidden="1" w:unhideWhenUsed="1"/>
-    <w:lsdException w:name="Table List 3" w:semiHidden="1" w:unhideWhenUsed="1"/>
-    <w:lsdException w:name="Table List 4" w:semiHidden="1" w:unhideWhenUsed="1"/>
-    <w:lsdException w:name="Table List 5" w:semiHidden="1" w:unhideWhenUsed="1"/>
-    <w:lsdException w:name="Table List 6" w:semiHidden="1" w:unhideWhenUsed="1"/>
-    <w:lsdException w:name="Table List 7" w:semiHidden="1" w:unhideWhenUsed="1"/>
-    <w:lsdException w:name="Table List 8" w:semiHidden="1" w:unhideWhenUsed="1"/>
-    <w:lsdException w:name="Table 3D effects 1" w:semiHidden="1" w:unhideWhenUsed="1"/>
-    <w:lsdException w:name="Table 3D effects 2" w:semiHidden="1" w:unhideWhenUsed="1"/>
-    <w:lsdException w:name="Table 3D effects 3" w:semiHidden="1" w:unhideWhenUsed="1"/>
-    <w:lsdException w:name="Table Contemporary" w:semiHidden="1" w:unhideWhenUsed="1"/>
-    <w:lsdException w:name="Table Elegant" w:semiHidden="1" w:unhideWhenUsed="1"/>
-    <w:lsdException w:name="Table Professional" w:semiHidden="1" w:unhideWhenUsed="1"/>
-    <w:lsdException w:name="Table Subtle 1" w:semiHidden="1" w:unhideWhenUsed="1"/>
-    <w:lsdException w:name="Table Subtle 2" w:semiHidden="1" w:unhideWhenUsed="1"/>
-    <w:lsdException w:name="Table Web 1" w:semiHidden="1" w:unhideWhenUsed="1"/>
-    <w:lsdException w:name="Table Web 2" w:semiHidden="1" w:unhideWhenUsed="1"/>
-    <w:lsdException w:name="Table Web 3" w:semiHidden="1" w:unhideWhenUsed="1"/>
-    <w:lsdException w:name="Balloon Text" w:semiHidden="1" w:unhideWhenUsed="1"/>
-    <w:lsdException w:name="Table Grid" w:uiPriority="39"/>
-    <w:lsdException w:name="Table Theme" w:semiHidden="1" w:unhideWhenUsed="1"/>
-    <w:lsdException w:name="Placeholder Text" w:semiHidden="1"/>
-    <w:lsdException w:name="No Spacing" w:uiPriority="1" w:qFormat="1"/>
-    <w:lsdException w:name="Light Shading" w:uiPriority="60"/>
-    <w:lsdException w:name="Light List" w:uiPriority="61"/>
-    <w:lsdException w:name="Light Grid" w:uiPriority="62"/>
-    <w:lsdException w:name="Medium Shading 1" w:uiPriority="63"/>
-    <w:lsdException w:name="Medium Shading 2" w:uiPriority="64"/>
-    <w:lsdException w:name="Medium List 1" w:uiPriority="65"/>
-    <w:lsdException w:name="Medium List 2" w:uiPriority="66"/>
-    <w:lsdException w:name="Medium Grid 1" w:uiPriority="67"/>
-    <w:lsdException w:name="Medium Grid 2" w:uiPriority="68"/>
-    <w:lsdException w:name="Medium Grid 3" w:uiPriority="69"/>
-    <w:lsdException w:name="Dark List" w:uiPriority="70"/>
-    <w:lsdException w:name="Colorful Shading" w:uiPriority="71"/>
-    <w:lsdException w:name="Colorful List" w:uiPriority="72"/>
-    <w:lsdException w:name="Colorful Grid" w:uiPriority="73"/>
-    <w:lsdException w:name="Light Shading Accent 1" w:uiPriority="60"/>
-    <w:lsdException w:name="Light List Accent 1" w:uiPriority="61"/>
-    <w:lsdException w:name="Light Grid Accent 1" w:uiPriority="62"/>
-    <w:lsdException w:name="Medium Shading 1 Accent 1" w:uiPriority="63"/>
-    <w:lsdException w:name="Medium Shading 2 Accent 1" w:uiPriority="64"/>
-    <w:lsdException w:name="Medium List 1 Accent 1" w:uiPriority="65"/>
-    <w:lsdException w:name="Revision" w:semiHidden="1"/>
-    <w:lsdException w:name="List Paragraph" w:uiPriority="34" w:qFormat="1"/>
-    <w:lsdException w:name="Quote" w:uiPriority="29" w:qFormat="1"/>
-    <w:lsdException w:name="Intense Quote" w:uiPriority="30" w:qFormat="1"/>
-    <w:lsdException w:name="Medium List 2 Accent 1" w:uiPriority="66"/>
-    <w:lsdException w:name="Medium Grid 1 Accent 1" w:uiPriority="67"/>
-    <w:lsdException w:name="Medium Grid 2 Accent 1" w:uiPriority="68"/>
-    <w:lsdException w:name="Medium Grid 3 Accent 1" w:uiPriority="69"/>
-    <w:lsdException w:name="Dark List Accent 1" w:uiPriority="70"/>
-    <w:lsdException w:name="Colorful Shading Accent 1" w:uiPriority="71"/>
-    <w:lsdException w:name="Colorful List Accent 1" w:uiPriority="72"/>
-    <w:lsdException w:name="Colorful Grid Accent 1" w:uiPriority="73"/>
-    <w:lsdException w:name="Light Shading Accent 2" w:uiPriority="60"/>
-    <w:lsdException w:name="Light List Accent 2" w:uiPriority="61"/>
-    <w:lsdException w:name="Light Grid Accent 2" w:uiPriority="62"/>
-    <w:lsdException w:name="Medium Shading 1 Accent 2" w:uiPriority="63"/>
-    <w:lsdException w:name="Medium Shading 2 Accent 2" w:uiPriority="64"/>
-    <w:lsdException w:name="Medium List 1 Accent 2" w:uiPriority="65"/>
-    <w:lsdException w:name="Medium List 2 Accent 2" w:uiPriority="66"/>
-    <w:lsdException w:name="Medium Grid 1 Accent 2" w:uiPriority="67"/>
-    <w:lsdException w:name="Medium Grid 2 Accent 2" w:uiPriority="68"/>
-    <w:lsdException w:name="Medium Grid 3 Accent 2" w:uiPriority="69"/>
-    <w:lsdException w:name="Dark List Accent 2" w:uiPriority="70"/>
-    <w:lsdException w:name="Colorful Shading Accent 2" w:uiPriority="71"/>
-    <w:lsdException w:name="Colorful List Accent 2" w:uiPriority="72"/>
-    <w:lsdException w:name="Colorful Grid Accent 2" w:uiPriority="73"/>
-    <w:lsdException w:name="Light Shading Accent 3" w:uiPriority="60"/>
-    <w:lsdException w:name="Light List Accent 3" w:uiPriority="61"/>
-    <w:lsdException w:name="Light Grid Accent 3" w:uiPriority="62"/>
-    <w:lsdException w:name="Medium Shading 1 Accent 3" w:uiPriority="63"/>
-    <w:lsdException w:name="Medium Shading 2 Accent 3" w:uiPriority="64"/>
-    <w:lsdException w:name="Medium List 1 Accent 3" w:uiPriority="65"/>
-    <w:lsdException w:name="Medium List 2 Accent 3" w:uiPriority="66"/>
-    <w:lsdException w:name="Medium Grid 1 Accent 3" w:uiPriority="67"/>
-    <w:lsdException w:name="Medium Grid 2 Accent 3" w:uiPriority="68"/>
-    <w:lsdException w:name="Medium Grid 3 Accent 3" w:uiPriority="69"/>
-    <w:lsdException w:name="Dark List Accent 3" w:uiPriority="70"/>
-    <w:lsdException w:name="Colorful Shading Accent 3" w:uiPriority="71"/>
-    <w:lsdException w:name="Colorful List Accent 3" w:uiPriority="72"/>
-    <w:lsdException w:name="Colorful Grid Accent 3" w:uiPriority="73"/>
-    <w:lsdException w:name="Light Shading Accent 4" w:uiPriority="60"/>
-    <w:lsdException w:name="Light List Accent 4" w:uiPriority="61"/>
-    <w:lsdException w:name="Light Grid Accent 4" w:uiPriority="62"/>
-    <w:lsdException w:name="Medium Shading 1 Accent 4" w:uiPriority="63"/>
-    <w:lsdException w:name="Medium Shading 2 Accent 4" w:uiPriority="64"/>
-    <w:lsdException w:name="Medium List 1 Accent 4" w:uiPriority="65"/>
-    <w:lsdException w:name="Medium List 2 Accent 4" w:uiPriority="66"/>
-    <w:lsdException w:name="Medium Grid 1 Accent 4" w:uiPriority="67"/>
-    <w:lsdException w:name="Medium Grid 2 Accent 4" w:uiPriority="68"/>
-    <w:lsdException w:name="Medium Grid 3 Accent 4" w:uiPriority="69"/>
-    <w:lsdException w:name="Dark List Accent 4" w:uiPriority="70"/>
-    <w:lsdException w:name="Colorful Shading Accent 4" w:uiPriority="71"/>
-    <w:lsdException w:name="Colorful List Accent 4" w:uiPriority="72"/>
-    <w:lsdException w:name="Colorful Grid Accent 4" w:uiPriority="73"/>
-    <w:lsdException w:name="Light Shading Accent 5" w:uiPriority="60"/>
-    <w:lsdException w:name="Light List Accent 5" w:uiPriority="61"/>
-    <w:lsdException w:name="Light Grid Accent 5" w:uiPriority="62"/>
-    <w:lsdException w:name="Medium Shading 1 Accent 5" w:uiPriority="63"/>
-    <w:lsdException w:name="Medium Shading 2 Accent 5" w:uiPriority="64"/>
-    <w:lsdException w:name="Medium List 1 Accent 5" w:uiPriority="65"/>
-    <w:lsdException w:name="Medium List 2 Accent 5" w:uiPriority="66"/>
-    <w:lsdException w:name="Medium Grid 1 Accent 5" w:uiPriority="67"/>
-    <w:lsdException w:name="Medium Grid 2 Accent 5" w:uiPriority="68"/>
-    <w:lsdException w:name="Medium Grid 3 Accent 5" w:uiPriority="69"/>
-    <w:lsdException w:name="Dark List Accent 5" w:uiPriority="70"/>
-    <w:lsdException w:name="Colorful Shading Accent 5" w:uiPriority="71"/>
-    <w:lsdException w:name="Colorful List Accent 5" w:uiPriority="72"/>
-    <w:lsdException w:name="Colorful Grid Accent 5" w:uiPriority="73"/>
-    <w:lsdException w:name="Light Shading Accent 6" w:uiPriority="60"/>
-    <w:lsdException w:name="Light List Accent 6" w:uiPriority="61"/>
-    <w:lsdException w:name="Light Grid Accent 6" w:uiPriority="62"/>
-    <w:lsdException w:name="Medium Shading 1 Accent 6" w:uiPriority="63"/>
-    <w:lsdException w:name="Medium Shading 2 Accent 6" w:uiPriority="64"/>
-    <w:lsdException w:name="Medium List 1 Accent 6" w:uiPriority="65"/>
-    <w:lsdException w:name="Medium List 2 Accent 6" w:uiPriority="66"/>
-    <w:lsdException w:name="Medium Grid 1 Accent 6" w:uiPriority="67"/>
-    <w:lsdException w:name="Medium Grid 2 Accent 6" w:uiPriority="68"/>
-    <w:lsdException w:name="Medium Grid 3 Accent 6" w:uiPriority="69"/>
-    <w:lsdException w:name="Dark List Accent 6" w:uiPriority="70"/>
-    <w:lsdException w:name="Colorful Shading Accent 6" w:uiPriority="71"/>
-    <w:lsdException w:name="Colorful List Accent 6" w:uiPriority="72"/>
-    <w:lsdException w:name="Colorful Grid Accent 6" w:uiPriority="73"/>
-    <w:lsdException w:name="Subtle Emphasis" w:uiPriority="19" w:qFormat="1"/>
-    <w:lsdException w:name="Intense Emphasis" w:uiPriority="21" w:qFormat="1"/>
-    <w:lsdException w:name="Subtle Reference" w:uiPriority="31" w:qFormat="1"/>
-    <w:lsdException w:name="Intense Reference" w:uiPriority="32" w:qFormat="1"/>
-    <w:lsdException w:name="Book Title" w:uiPriority="33" w:qFormat="1"/>
-    <w:lsdException w:name="Bibliography" w:semiHidden="1" w:uiPriority="37" w:unhideWhenUsed="1"/>
-    <w:lsdException w:name="TOC Heading" w:semiHidden="1" w:uiPriority="39" w:unhideWhenUsed="1" w:qFormat="1"/>
-    <w:lsdException w:name="Plain Table 1" w:uiPriority="41"/>
-    <w:lsdException w:name="Plain Table 2" w:uiPriority="42"/>
-    <w:lsdException w:name="Plain Table 3" w:uiPriority="43"/>
-    <w:lsdException w:name="Plain Table 4" w:uiPriority="44"/>
-    <w:lsdException w:name="Plain Table 5" w:uiPriority="45"/>
-    <w:lsdException w:name="Grid Table Light" w:uiPriority="40"/>
-    <w:lsdException w:name="Grid Table 1 Light" w:uiPriority="46"/>
-    <w:lsdException w:name="Grid Table 2" w:uiPriority="47"/>
-    <w:lsdException w:name="Grid Table 3" w:uiPriority="48"/>
-    <w:lsdException w:name="Grid Table 4" w:uiPriority="49"/>
-    <w:lsdException w:name="Grid Table 5 Dark" w:uiPriority="50"/>
-    <w:lsdException w:name="Grid Table 6 Colorful" w:uiPriority="51"/>
-    <w:lsdException w:name="Grid Table 7 Colorful" w:uiPriority="52"/>
-    <w:lsdException w:name="Grid Table 1 Light Accent 1" w:uiPriority="46"/>
-    <w:lsdException w:name="Grid Table 2 Accent 1" w:uiPriority="47"/>
-    <w:lsdException w:name="Grid Table 3 Accent 1" w:uiPriority="48"/>
-    <w:lsdException w:name="Grid Table 4 Accent 1" w:uiPriority="49"/>
-    <w:lsdException w:name="Grid Table 5 Dark Accent 1" w:uiPriority="50"/>
-    <w:lsdException w:name="Grid Table 6 Colorful Accent 1" w:uiPriority="51"/>
-    <w:lsdException w:name="Grid Table 7 Colorful Accent 1" w:uiPriority="52"/>
-    <w:lsdException w:name="Grid Table 1 Light Accent 2" w:uiPriority="46"/>
-    <w:lsdException w:name="Grid Table 2 Accent 2" w:uiPriority="47"/>
-    <w:lsdException w:name="Grid Table 3 Accent 2" w:uiPriority="48"/>
-    <w:lsdException w:name="Grid Table 4 Accent 2" w:uiPriority="49"/>
-    <w:lsdException w:name="Grid Table 5 Dark Accent 2" w:uiPriority="50"/>
-    <w:lsdException w:name="Grid Table 6 Colorful Accent 2" w:uiPriority="51"/>
-    <w:lsdException w:name="Grid Table 7 Colorful Accent 2" w:uiPriority="52"/>
-    <w:lsdException w:name="Grid Table 1 Light Accent 3" w:uiPriority="46"/>
-    <w:lsdException w:name="Grid Table 2 Accent 3" w:uiPriority="47"/>
-    <w:lsdException w:name="Grid Table 3 Accent 3" w:uiPriority="48"/>
-    <w:lsdException w:name="Grid Table 4 Accent 3" w:uiPriority="49"/>
-    <w:lsdException w:name="Grid Table 5 Dark Accent 3" w:uiPriority="50"/>
-    <w:lsdException w:name="Grid Table 6 Colorful Accent 3" w:uiPriority="51"/>
-    <w:lsdException w:name="Grid Table 7 Colorful Accent 3" w:uiPriority="52"/>
-    <w:lsdException w:name="Grid Table 1 Light Accent 4" w:uiPriority="46"/>
-    <w:lsdException w:name="Grid Table 2 Accent 4" w:uiPriority="47"/>
-    <w:lsdException w:name="Grid Table 3 Accent 4" w:uiPriority="48"/>
-    <w:lsdException w:name="Grid Table 4 Accent 4" w:uiPriority="49"/>
-    <w:lsdException w:name="Grid Table 5 Dark Accent 4" w:uiPriority="50"/>
-    <w:lsdException w:name="Grid Table 6 Colorful Accent 4" w:uiPriority="51"/>
-    <w:lsdException w:name="Grid Table 7 Colorful Accent 4" w:uiPriority="52"/>
-    <w:lsdException w:name="Grid Table 1 Light Accent 5" w:uiPriority="46"/>
-    <w:lsdException w:name="Grid Table 2 Accent 5" w:uiPriority="47"/>
-    <w:lsdException w:name="Grid Table 3 Accent 5" w:uiPriority="48"/>
-    <w:lsdException w:name="Grid Table 4 Accent 5" w:uiPriority="49"/>
-    <w:lsdException w:name="Grid Table 5 Dark Accent 5" w:uiPriority="50"/>
-    <w:lsdException w:name="Grid Table 6 Colorful Accent 5" w:uiPriority="51"/>
-    <w:lsdException w:name="Grid Table 7 Colorful Accent 5" w:uiPriority="52"/>
-    <w:lsdException w:name="Grid Table 1 Light Accent 6" w:uiPriority="46"/>
-    <w:lsdException w:name="Grid Table 2 Accent 6" w:uiPriority="47"/>
-    <w:lsdException w:name="Grid Table 3 Accent 6" w:uiPriority="48"/>
-    <w:lsdException w:name="Grid Table 4 Accent 6" w:uiPriority="49"/>
-    <w:lsdException w:name="Grid Table 5 Dark Accent 6" w:uiPriority="50"/>
-    <w:lsdException w:name="Grid Table 6 Colorful Accent 6" w:uiPriority="51"/>
-    <w:lsdException w:name="Grid Table 7 Colorful Accent 6" w:uiPriority="52"/>
-    <w:lsdException w:name="List Table 1 Light" w:uiPriority="46"/>
-    <w:lsdException w:name="List Table 2" w:uiPriority="47"/>
-    <w:lsdException w:name="List Table 3" w:uiPriority="48"/>
-    <w:lsdException w:name="List Table 4" w:uiPriority="49"/>
-    <w:lsdException w:name="List Table 5 Dark" w:uiPriority="50"/>
-    <w:lsdException w:name="List Table 6 Colorful" w:uiPriority="51"/>
-    <w:lsdException w:name="List Table 7 Colorful" w:uiPriority="52"/>
-    <w:lsdException w:name="List Table 1 Light Accent 1" w:uiPriority="46"/>
-    <w:lsdException w:name="List Table 2 Accent 1" w:uiPriority="47"/>
-    <w:lsdException w:name="List Table 3 Accent 1" w:uiPriority="48"/>
-    <w:lsdException w:name="List Table 4 Accent 1" w:uiPriority="49"/>
-    <w:lsdException w:name="List Table 5 Dark Accent 1" w:uiPriority="50"/>
-    <w:lsdException w:name="List Table 6 Colorful Accent 1" w:uiPriority="51"/>
-    <w:lsdException w:name="List Table 7 Colorful Accent 1" w:uiPriority="52"/>
-    <w:lsdException w:name="List Table 1 Light Accent 2" w:uiPriority="46"/>
-    <w:lsdException w:name="List Table 2 Accent 2" w:uiPriority="47"/>
-    <w:lsdException w:name="List Table 3 Accent 2" w:uiPriority="48"/>
-    <w:lsdException w:name="List Table 4 Accent 2" w:uiPriority="49"/>
-    <w:lsdException w:name="List Table 5 Dark Accent 2" w:uiPriority="50"/>
-    <w:lsdException w:name="List Table 6 Colorful Accent 2" w:uiPriority="51"/>
-    <w:lsdException w:name="List Table 7 Colorful Accent 2" w:uiPriority="52"/>
-    <w:lsdException w:name="List Table 1 Light Accent 3" w:uiPriority="46"/>
-    <w:lsdException w:name="List Table 2 Accent 3" w:uiPriority="47"/>
-    <w:lsdException w:name="List Table 3 Accent 3" w:uiPriority="48"/>
-    <w:lsdException w:name="List Table 4 Accent 3" w:uiPriority="49"/>
-    <w:lsdException w:name="List Table 5 Dark Accent 3" w:uiPriority="50"/>
-    <w:lsdException w:name="List Table 6 Colorful Accent 3" w:uiPriority="51"/>
-    <w:lsdException w:name="List Table 7 Colorful Accent 3" w:uiPriority="52"/>
-    <w:lsdException w:name="List Table 1 Light Accent 4" w:uiPriority="46"/>
-    <w:lsdException w:name="List Table 2 Accent 4" w:uiPriority="47"/>
-    <w:lsdException w:name="List Table 3 Accent 4" w:uiPriority="48"/>
-    <w:lsdException w:name="List Table 4 Accent 4" w:uiPriority="49"/>
-    <w:lsdException w:name="List Table 5 Dark Accent 4" w:uiPriority="50"/>
-    <w:lsdException w:name="List Table 6 Colorful Accent 4" w:uiPriority="51"/>
-    <w:lsdException w:name="List Table 7 Colorful Accent 4" w:uiPriority="52"/>
-    <w:lsdException w:name="List Table 1 Light Accent 5" w:uiPriority="46"/>
-    <w:lsdException w:name="List Table 2 Accent 5" w:uiPriority="47"/>
-    <w:lsdException w:name="List Table 3 Accent 5" w:uiPriority="48"/>
-    <w:lsdException w:name="List Table 4 Accent 5" w:uiPriority="49"/>
-    <w:lsdException w:name="List Table 5 Dark Accent 5" w:uiPriority="50"/>
-    <w:lsdException w:name="List Table 6 Colorful Accent 5" w:uiPriority="51"/>
-    <w:lsdException w:name="List Table 7 Colorful Accent 5" w:uiPriority="52"/>
-    <w:lsdException w:name="List Table 1 Light Accent 6" w:uiPriority="46"/>
-    <w:lsdException w:name="List Table 2 Accent 6" w:uiPriority="47"/>
-    <w:lsdException w:name="List Table 3 Accent 6" w:uiPriority="48"/>
-    <w:lsdException w:name="List Table 4 Accent 6" w:uiPriority="49"/>
-    <w:lsdException w:name="List Table 5 Dark Accent 6" w:uiPriority="50"/>
-    <w:lsdException w:name="List Table 6 Colorful Accent 6" w:uiPriority="51"/>
-    <w:lsdException w:name="List Table 7 Colorful Accent 6" w:uiPriority="52"/>
-  </w:latentStyles>
-  <w:style w:type="paragraph" w:default="1" w:styleId="Normal">
-    <w:name w:val="Normal"/>
-    <w:qFormat/>
-  </w:style>
-  <w:style w:type="character" w:default="1" w:styleId="DefaultParagraphFont">
-    <w:name w:val="Default Paragraph Font"/>
-    <w:uiPriority w:val="1"/>
-    <w:semiHidden/>
+  <w:style w:type="paragraph" w:styleId="TOC3">
+    <w:name w:val="toc 3"/>
+    <w:basedOn w:val="Normal"/>
+    <w:next w:val="Normal"/>
+    <w:autoRedefine/>
+    <w:uiPriority w:val="39"/>
     <w:unhideWhenUsed/>
-  </w:style>
-  <w:style w:type="table" w:default="1" w:styleId="TableNormal">
-    <w:name w:val="Normal Table"/>
-    <w:uiPriority w:val="99"/>
-    <w:semiHidden/>
-    <w:unhideWhenUsed/>
-    <w:tblPr>
-      <w:tblInd w:w="0" w:type="dxa"/>
-      <w:tblCellMar>
-        <w:top w:w="0" w:type="dxa"/>
-        <w:left w:w="108" w:type="dxa"/>
-        <w:bottom w:w="0" w:type="dxa"/>
-        <w:right w:w="108" w:type="dxa"/>
-      </w:tblCellMar>
-    </w:tblPr>
-  </w:style>
-  <w:style w:type="numbering" w:default="1" w:styleId="NoList">
-    <w:name w:val="No List"/>
-    <w:uiPriority w:val="99"/>
-    <w:semiHidden/>
-    <w:unhideWhenUsed/>
-  </w:style>
-  <w:style w:type="paragraph" w:customStyle="1" w:styleId="0ABC8947FF924C8986595329E50A61F0">
-    <w:name w:val="0ABC8947FF924C8986595329E50A61F0"/>
-    <w:rsid w:val="00B73943"/>
-  </w:style>
-  <w:style w:type="paragraph" w:customStyle="1" w:styleId="600974C3387D4D28AFB41FBEA3DBE7A1">
-    <w:name w:val="600974C3387D4D28AFB41FBEA3DBE7A1"/>
-    <w:rsid w:val="00B73943"/>
+    <w:rsid w:val="007956A2"/>
+    <w:pPr>
+      <w:spacing w:after="100"/>
+      <w:ind w:left="440"/>
+    </w:pPr>
   </w:style>
 </w:styles>
-</file>
-
-<file path=word/glossary/webSettings.xml><?xml version="1.0" encoding="utf-8"?>
-<w:webSettings xmlns:mc="http://schemas.openxmlformats.org/markup-compatibility/2006" xmlns:r="http://schemas.openxmlformats.org/officeDocument/2006/relationships" xmlns:w="http://schemas.openxmlformats.org/wordprocessingml/2006/main" xmlns:w14="http://schemas.microsoft.com/office/word/2010/wordml" xmlns:w15="http://schemas.microsoft.com/office/word/2012/wordml" mc:Ignorable="w14 w15">
-  <w:optimizeForBrowser/>
-  <w:allowPNG/>
-</w:webSettings>
 </file>
 
 <file path=word/theme/theme1.xml><?xml version="1.0" encoding="utf-8"?>
@@ -20801,7 +22509,7 @@
 </file>
 
 <file path=customXml/itemProps1.xml><?xml version="1.0" encoding="utf-8"?>
-<ds:datastoreItem xmlns:ds="http://schemas.openxmlformats.org/officeDocument/2006/customXml" ds:itemID="{5273445B-5823-4CD2-955A-67B0C55C6322}">
+<ds:datastoreItem xmlns:ds="http://schemas.openxmlformats.org/officeDocument/2006/customXml" ds:itemID="{A6F6C2E3-5A35-435C-9E1A-45552E4EB94F}">
   <ds:schemaRefs>
     <ds:schemaRef ds:uri="http://schemas.openxmlformats.org/officeDocument/2006/bibliography"/>
   </ds:schemaRefs>

</xml_diff>